<commit_message>
First draft of proposal with integrated preliminary results
</commit_message>
<xml_diff>
--- a/GHSP study/Rankine Cycle Research.docx
+++ b/GHSP study/Rankine Cycle Research.docx
@@ -1,11 +1,13 @@
 
 <file path=word/document.xml><?xml version="1.0" encoding="utf-8"?>
-<w:document xmlns:wpc="http://schemas.microsoft.com/office/word/2010/wordprocessingCanvas" xmlns:cx="http://schemas.microsoft.com/office/drawing/2014/chartex" xmlns:cx1="http://schemas.microsoft.com/office/drawing/2015/9/8/chartex" xmlns:cx2="http://schemas.microsoft.com/office/drawing/2015/10/21/chartex" xmlns:cx3="http://schemas.microsoft.com/office/drawing/2016/5/9/chartex" xmlns:cx4="http://schemas.microsoft.com/office/drawing/2016/5/10/chartex" xmlns:cx5="http://schemas.microsoft.com/office/drawing/2016/5/11/chartex" xmlns:mc="http://schemas.openxmlformats.org/markup-compatibility/2006" xmlns:o="urn:schemas-microsoft-com:office:office" xmlns:r="http://schemas.openxmlformats.org/officeDocument/2006/relationships" xmlns:m="http://schemas.openxmlformats.org/officeDocument/2006/math" xmlns:v="urn:schemas-microsoft-com:vml" xmlns:wp14="http://schemas.microsoft.com/office/word/2010/wordprocessingDrawing" xmlns:wp="http://schemas.openxmlformats.org/drawingml/2006/wordprocessingDrawing" xmlns:w10="urn:schemas-microsoft-com:office:word" xmlns:w="http://schemas.openxmlformats.org/wordprocessingml/2006/main" xmlns:w14="http://schemas.microsoft.com/office/word/2010/wordml" xmlns:w15="http://schemas.microsoft.com/office/word/2012/wordml" xmlns:w16se="http://schemas.microsoft.com/office/word/2015/wordml/symex" xmlns:wpg="http://schemas.microsoft.com/office/word/2010/wordprocessingGroup" xmlns:wpi="http://schemas.microsoft.com/office/word/2010/wordprocessingInk" xmlns:wne="http://schemas.microsoft.com/office/word/2006/wordml" xmlns:wps="http://schemas.microsoft.com/office/word/2010/wordprocessingShape" mc:Ignorable="w14 w15 w16se wp14">
+<w:document xmlns:wpc="http://schemas.microsoft.com/office/word/2010/wordprocessingCanvas" xmlns:mc="http://schemas.openxmlformats.org/markup-compatibility/2006" xmlns:o="urn:schemas-microsoft-com:office:office" xmlns:r="http://schemas.openxmlformats.org/officeDocument/2006/relationships" xmlns:m="http://schemas.openxmlformats.org/officeDocument/2006/math" xmlns:v="urn:schemas-microsoft-com:vml" xmlns:wp14="http://schemas.microsoft.com/office/word/2010/wordprocessingDrawing" xmlns:wp="http://schemas.openxmlformats.org/drawingml/2006/wordprocessingDrawing" xmlns:w10="urn:schemas-microsoft-com:office:word" xmlns:w="http://schemas.openxmlformats.org/wordprocessingml/2006/main" xmlns:w14="http://schemas.microsoft.com/office/word/2010/wordml" xmlns:wpg="http://schemas.microsoft.com/office/word/2010/wordprocessingGroup" xmlns:wpi="http://schemas.microsoft.com/office/word/2010/wordprocessingInk" xmlns:wne="http://schemas.microsoft.com/office/word/2006/wordml" xmlns:wps="http://schemas.microsoft.com/office/word/2010/wordprocessingShape" mc:Ignorable="w14 wp14">
   <w:body>
     <w:p>
       <w:pPr>
         <w:pStyle w:val="Heading1"/>
       </w:pPr>
+      <w:bookmarkStart w:id="0" w:name="_GoBack"/>
+      <w:bookmarkEnd w:id="0"/>
       <w:r>
         <w:t>Abstract</w:t>
       </w:r>
@@ -118,7 +120,7 @@
             <w:rPr>
               <w:noProof/>
             </w:rPr>
-            <w:t>(BCS, Incorporated, 2008)</w:t>
+            <w:t>[1]</w:t>
           </w:r>
           <w:r>
             <w:fldChar w:fldCharType="end"/>
@@ -261,14 +263,27 @@
       <w:r>
         <w:t xml:space="preserve">Equation </w:t>
       </w:r>
-      <w:fldSimple w:instr=" SEQ Equation \* ARABIC ">
-        <w:r>
-          <w:rPr>
-            <w:noProof/>
-          </w:rPr>
-          <w:t>1</w:t>
-        </w:r>
-      </w:fldSimple>
+      <w:r>
+        <w:fldChar w:fldCharType="begin"/>
+      </w:r>
+      <w:r>
+        <w:instrText xml:space="preserve"> SEQ Equation \* ARABIC </w:instrText>
+      </w:r>
+      <w:r>
+        <w:fldChar w:fldCharType="separate"/>
+      </w:r>
+      <w:r>
+        <w:rPr>
+          <w:noProof/>
+        </w:rPr>
+        <w:t>1</w:t>
+      </w:r>
+      <w:r>
+        <w:rPr>
+          <w:noProof/>
+        </w:rPr>
+        <w:fldChar w:fldCharType="end"/>
+      </w:r>
       <w:r>
         <w:t>:Quantity of waste heat in mass flow stream</w:t>
       </w:r>
@@ -366,7 +381,7 @@
             <w:rPr>
               <w:noProof/>
             </w:rPr>
-            <w:t>(BCS, Incorporated, 2008)</w:t>
+            <w:t>[1]</w:t>
           </w:r>
           <w:r>
             <w:fldChar w:fldCharType="end"/>
@@ -392,14 +407,27 @@
       <w:r>
         <w:t xml:space="preserve">Table </w:t>
       </w:r>
-      <w:fldSimple w:instr=" SEQ Table \* ARABIC ">
-        <w:r>
-          <w:rPr>
-            <w:noProof/>
-          </w:rPr>
-          <w:t>1</w:t>
-        </w:r>
-      </w:fldSimple>
+      <w:r>
+        <w:fldChar w:fldCharType="begin"/>
+      </w:r>
+      <w:r>
+        <w:instrText xml:space="preserve"> SEQ Table \* ARABIC </w:instrText>
+      </w:r>
+      <w:r>
+        <w:fldChar w:fldCharType="separate"/>
+      </w:r>
+      <w:r>
+        <w:rPr>
+          <w:noProof/>
+        </w:rPr>
+        <w:t>1</w:t>
+      </w:r>
+      <w:r>
+        <w:rPr>
+          <w:noProof/>
+        </w:rPr>
+        <w:fldChar w:fldCharType="end"/>
+      </w:r>
       <w:r>
         <w:t>: Heat quality ranges</w:t>
       </w:r>
@@ -685,7 +713,7 @@
             <w:rPr>
               <w:noProof/>
             </w:rPr>
-            <w:t>(Wikipedia, 2017)</w:t>
+            <w:t>[2]</w:t>
           </w:r>
           <w:r>
             <w:fldChar w:fldCharType="end"/>
@@ -845,14 +873,27 @@
       <w:r>
         <w:t xml:space="preserve">Equation </w:t>
       </w:r>
-      <w:fldSimple w:instr=" SEQ Equation \* ARABIC ">
-        <w:r>
-          <w:rPr>
-            <w:noProof/>
-          </w:rPr>
-          <w:t>2</w:t>
-        </w:r>
-      </w:fldSimple>
+      <w:r>
+        <w:fldChar w:fldCharType="begin"/>
+      </w:r>
+      <w:r>
+        <w:instrText xml:space="preserve"> SEQ Equation \* ARABIC </w:instrText>
+      </w:r>
+      <w:r>
+        <w:fldChar w:fldCharType="separate"/>
+      </w:r>
+      <w:r>
+        <w:rPr>
+          <w:noProof/>
+        </w:rPr>
+        <w:t>2</w:t>
+      </w:r>
+      <w:r>
+        <w:rPr>
+          <w:noProof/>
+        </w:rPr>
+        <w:fldChar w:fldCharType="end"/>
+      </w:r>
       <w:r>
         <w:t>: Carnot efficiency</w:t>
       </w:r>
@@ -899,14 +940,27 @@
       <w:r>
         <w:t xml:space="preserve">Table </w:t>
       </w:r>
-      <w:fldSimple w:instr=" SEQ Table \* ARABIC ">
-        <w:r>
-          <w:rPr>
-            <w:noProof/>
-          </w:rPr>
-          <w:t>2</w:t>
-        </w:r>
-      </w:fldSimple>
+      <w:r>
+        <w:fldChar w:fldCharType="begin"/>
+      </w:r>
+      <w:r>
+        <w:instrText xml:space="preserve"> SEQ Table \* ARABIC </w:instrText>
+      </w:r>
+      <w:r>
+        <w:fldChar w:fldCharType="separate"/>
+      </w:r>
+      <w:r>
+        <w:rPr>
+          <w:noProof/>
+        </w:rPr>
+        <w:t>2</w:t>
+      </w:r>
+      <w:r>
+        <w:rPr>
+          <w:noProof/>
+        </w:rPr>
+        <w:fldChar w:fldCharType="end"/>
+      </w:r>
       <w:r>
         <w:t>: Max efficiency of temperature ranges</w:t>
       </w:r>
@@ -1090,7 +1144,7 @@
                     <pic:cNvPicPr/>
                   </pic:nvPicPr>
                   <pic:blipFill>
-                    <a:blip r:embed="rId8"/>
+                    <a:blip r:embed="rId9"/>
                     <a:stretch>
                       <a:fillRect/>
                     </a:stretch>
@@ -1119,27 +1173,14 @@
       <w:r>
         <w:t xml:space="preserve">Figure </w:t>
       </w:r>
-      <w:r>
-        <w:fldChar w:fldCharType="begin"/>
-      </w:r>
-      <w:r>
-        <w:instrText xml:space="preserve"> SEQ Figure \* ARABIC </w:instrText>
-      </w:r>
-      <w:r>
-        <w:fldChar w:fldCharType="separate"/>
-      </w:r>
-      <w:r>
-        <w:rPr>
-          <w:noProof/>
-        </w:rPr>
-        <w:t>1</w:t>
-      </w:r>
-      <w:r>
-        <w:rPr>
-          <w:noProof/>
-        </w:rPr>
-        <w:fldChar w:fldCharType="end"/>
-      </w:r>
+      <w:fldSimple w:instr=" SEQ Figure \* ARABIC ">
+        <w:r>
+          <w:rPr>
+            <w:noProof/>
+          </w:rPr>
+          <w:t>1</w:t>
+        </w:r>
+      </w:fldSimple>
       <w:r>
         <w:t xml:space="preserve">: Freezing point of water/antifreeze </w:t>
       </w:r>
@@ -1163,7 +1204,7 @@
             <w:rPr>
               <w:noProof/>
             </w:rPr>
-            <w:t>(hellafunctional, 2017)</w:t>
+            <w:t>[3]</w:t>
           </w:r>
           <w:r>
             <w:fldChar w:fldCharType="end"/>
@@ -1201,7 +1242,7 @@
                     <pic:cNvPicPr/>
                   </pic:nvPicPr>
                   <pic:blipFill>
-                    <a:blip r:embed="rId9"/>
+                    <a:blip r:embed="rId10"/>
                     <a:stretch>
                       <a:fillRect/>
                     </a:stretch>
@@ -1230,27 +1271,14 @@
       <w:r>
         <w:t xml:space="preserve">Figure </w:t>
       </w:r>
-      <w:r>
-        <w:fldChar w:fldCharType="begin"/>
-      </w:r>
-      <w:r>
-        <w:instrText xml:space="preserve"> SEQ Figure \* ARABIC </w:instrText>
-      </w:r>
-      <w:r>
-        <w:fldChar w:fldCharType="separate"/>
-      </w:r>
-      <w:r>
-        <w:rPr>
-          <w:noProof/>
-        </w:rPr>
-        <w:t>2</w:t>
-      </w:r>
-      <w:r>
-        <w:rPr>
-          <w:noProof/>
-        </w:rPr>
-        <w:fldChar w:fldCharType="end"/>
-      </w:r>
+      <w:fldSimple w:instr=" SEQ Figure \* ARABIC ">
+        <w:r>
+          <w:rPr>
+            <w:noProof/>
+          </w:rPr>
+          <w:t>2</w:t>
+        </w:r>
+      </w:fldSimple>
       <w:r>
         <w:t xml:space="preserve">: Boiling point of water/antifreeze </w:t>
       </w:r>
@@ -1274,7 +1302,7 @@
             <w:rPr>
               <w:noProof/>
             </w:rPr>
-            <w:t>(hellafunctional, 2017)</w:t>
+            <w:t>[3]</w:t>
           </w:r>
           <w:r>
             <w:fldChar w:fldCharType="end"/>
@@ -1503,7 +1531,7 @@
                     <pic:cNvPicPr/>
                   </pic:nvPicPr>
                   <pic:blipFill>
-                    <a:blip r:embed="rId10"/>
+                    <a:blip r:embed="rId11"/>
                     <a:stretch>
                       <a:fillRect/>
                     </a:stretch>
@@ -1532,14 +1560,27 @@
       <w:r>
         <w:t xml:space="preserve">Figure </w:t>
       </w:r>
-      <w:fldSimple w:instr=" SEQ Figure \* ARABIC ">
-        <w:r>
-          <w:rPr>
-            <w:noProof/>
-          </w:rPr>
-          <w:t>3</w:t>
-        </w:r>
-      </w:fldSimple>
+      <w:r>
+        <w:fldChar w:fldCharType="begin"/>
+      </w:r>
+      <w:r>
+        <w:instrText xml:space="preserve"> SEQ Figure \* ARABIC </w:instrText>
+      </w:r>
+      <w:r>
+        <w:fldChar w:fldCharType="separate"/>
+      </w:r>
+      <w:r>
+        <w:rPr>
+          <w:noProof/>
+        </w:rPr>
+        <w:t>3</w:t>
+      </w:r>
+      <w:r>
+        <w:rPr>
+          <w:noProof/>
+        </w:rPr>
+        <w:fldChar w:fldCharType="end"/>
+      </w:r>
       <w:r>
         <w:t>: Conventional steam turbine</w:t>
       </w:r>
@@ -1591,7 +1632,7 @@
                     <pic:cNvPicPr/>
                   </pic:nvPicPr>
                   <pic:blipFill>
-                    <a:blip r:embed="rId11"/>
+                    <a:blip r:embed="rId12"/>
                     <a:stretch>
                       <a:fillRect/>
                     </a:stretch>
@@ -1620,14 +1661,27 @@
       <w:r>
         <w:t xml:space="preserve">Figure </w:t>
       </w:r>
-      <w:fldSimple w:instr=" SEQ Figure \* ARABIC ">
-        <w:r>
-          <w:rPr>
-            <w:noProof/>
-          </w:rPr>
-          <w:t>4</w:t>
-        </w:r>
-      </w:fldSimple>
+      <w:r>
+        <w:fldChar w:fldCharType="begin"/>
+      </w:r>
+      <w:r>
+        <w:instrText xml:space="preserve"> SEQ Figure \* ARABIC </w:instrText>
+      </w:r>
+      <w:r>
+        <w:fldChar w:fldCharType="separate"/>
+      </w:r>
+      <w:r>
+        <w:rPr>
+          <w:noProof/>
+        </w:rPr>
+        <w:t>4</w:t>
+      </w:r>
+      <w:r>
+        <w:rPr>
+          <w:noProof/>
+        </w:rPr>
+        <w:fldChar w:fldCharType="end"/>
+      </w:r>
       <w:r>
         <w:t>: R245fa Pressure/Enthalpy diagram</w:t>
       </w:r>
@@ -1657,7 +1711,7 @@
                     <pic:cNvPicPr/>
                   </pic:nvPicPr>
                   <pic:blipFill>
-                    <a:blip r:embed="rId12"/>
+                    <a:blip r:embed="rId13"/>
                     <a:stretch>
                       <a:fillRect/>
                     </a:stretch>
@@ -1686,27 +1740,14 @@
       <w:r>
         <w:t xml:space="preserve">Figure </w:t>
       </w:r>
-      <w:r>
-        <w:fldChar w:fldCharType="begin"/>
-      </w:r>
-      <w:r>
-        <w:instrText xml:space="preserve"> SEQ Figure \* ARABIC </w:instrText>
-      </w:r>
-      <w:r>
-        <w:fldChar w:fldCharType="separate"/>
-      </w:r>
-      <w:r>
-        <w:rPr>
-          <w:noProof/>
-        </w:rPr>
-        <w:t>5</w:t>
-      </w:r>
-      <w:r>
-        <w:rPr>
-          <w:noProof/>
-        </w:rPr>
-        <w:fldChar w:fldCharType="end"/>
-      </w:r>
+      <w:fldSimple w:instr=" SEQ Figure \* ARABIC ">
+        <w:r>
+          <w:rPr>
+            <w:noProof/>
+          </w:rPr>
+          <w:t>5</w:t>
+        </w:r>
+      </w:fldSimple>
       <w:r>
         <w:t>: Typical ORC</w:t>
       </w:r>
@@ -1743,7 +1784,7 @@
                     <pic:cNvPicPr/>
                   </pic:nvPicPr>
                   <pic:blipFill>
-                    <a:blip r:embed="rId13"/>
+                    <a:blip r:embed="rId14"/>
                     <a:stretch>
                       <a:fillRect/>
                     </a:stretch>
@@ -1772,14 +1813,27 @@
       <w:r>
         <w:t xml:space="preserve">Figure </w:t>
       </w:r>
-      <w:fldSimple w:instr=" SEQ Figure \* ARABIC ">
-        <w:r>
-          <w:rPr>
-            <w:noProof/>
-          </w:rPr>
-          <w:t>6</w:t>
-        </w:r>
-      </w:fldSimple>
+      <w:r>
+        <w:fldChar w:fldCharType="begin"/>
+      </w:r>
+      <w:r>
+        <w:instrText xml:space="preserve"> SEQ Figure \* ARABIC </w:instrText>
+      </w:r>
+      <w:r>
+        <w:fldChar w:fldCharType="separate"/>
+      </w:r>
+      <w:r>
+        <w:rPr>
+          <w:noProof/>
+        </w:rPr>
+        <w:t>6</w:t>
+      </w:r>
+      <w:r>
+        <w:rPr>
+          <w:noProof/>
+        </w:rPr>
+        <w:fldChar w:fldCharType="end"/>
+      </w:r>
       <w:r>
         <w:t>: Theoretical power given working pressures</w:t>
       </w:r>
@@ -1809,7 +1863,7 @@
                     <pic:cNvPicPr/>
                   </pic:nvPicPr>
                   <pic:blipFill>
-                    <a:blip r:embed="rId14"/>
+                    <a:blip r:embed="rId15"/>
                     <a:stretch>
                       <a:fillRect/>
                     </a:stretch>
@@ -1838,14 +1892,27 @@
       <w:r>
         <w:t xml:space="preserve">Figure </w:t>
       </w:r>
-      <w:fldSimple w:instr=" SEQ Figure \* ARABIC ">
-        <w:r>
-          <w:rPr>
-            <w:noProof/>
-          </w:rPr>
-          <w:t>7</w:t>
-        </w:r>
-      </w:fldSimple>
+      <w:r>
+        <w:fldChar w:fldCharType="begin"/>
+      </w:r>
+      <w:r>
+        <w:instrText xml:space="preserve"> SEQ Figure \* ARABIC </w:instrText>
+      </w:r>
+      <w:r>
+        <w:fldChar w:fldCharType="separate"/>
+      </w:r>
+      <w:r>
+        <w:rPr>
+          <w:noProof/>
+        </w:rPr>
+        <w:t>7</w:t>
+      </w:r>
+      <w:r>
+        <w:rPr>
+          <w:noProof/>
+        </w:rPr>
+        <w:fldChar w:fldCharType="end"/>
+      </w:r>
       <w:r>
         <w:t>: Turbine efficiency given working pressures</w:t>
       </w:r>
@@ -1875,7 +1942,7 @@
                     <pic:cNvPicPr/>
                   </pic:nvPicPr>
                   <pic:blipFill>
-                    <a:blip r:embed="rId15"/>
+                    <a:blip r:embed="rId16"/>
                     <a:stretch>
                       <a:fillRect/>
                     </a:stretch>
@@ -1904,14 +1971,27 @@
       <w:r>
         <w:t xml:space="preserve">Figure </w:t>
       </w:r>
-      <w:fldSimple w:instr=" SEQ Figure \* ARABIC ">
-        <w:r>
-          <w:rPr>
-            <w:noProof/>
-          </w:rPr>
-          <w:t>8</w:t>
-        </w:r>
-      </w:fldSimple>
+      <w:r>
+        <w:fldChar w:fldCharType="begin"/>
+      </w:r>
+      <w:r>
+        <w:instrText xml:space="preserve"> SEQ Figure \* ARABIC </w:instrText>
+      </w:r>
+      <w:r>
+        <w:fldChar w:fldCharType="separate"/>
+      </w:r>
+      <w:r>
+        <w:rPr>
+          <w:noProof/>
+        </w:rPr>
+        <w:t>8</w:t>
+      </w:r>
+      <w:r>
+        <w:rPr>
+          <w:noProof/>
+        </w:rPr>
+        <w:fldChar w:fldCharType="end"/>
+      </w:r>
       <w:r>
         <w:t>: Power per unit mass flow given boiler and condenser temperatures</w:t>
       </w:r>
@@ -1945,7 +2025,7 @@
                     <pic:cNvPicPr/>
                   </pic:nvPicPr>
                   <pic:blipFill>
-                    <a:blip r:embed="rId16"/>
+                    <a:blip r:embed="rId17"/>
                     <a:stretch>
                       <a:fillRect/>
                     </a:stretch>
@@ -1974,14 +2054,27 @@
       <w:r>
         <w:t xml:space="preserve">Figure </w:t>
       </w:r>
-      <w:fldSimple w:instr=" SEQ Figure \* ARABIC ">
-        <w:r>
-          <w:rPr>
-            <w:noProof/>
-          </w:rPr>
-          <w:t>9</w:t>
-        </w:r>
-      </w:fldSimple>
+      <w:r>
+        <w:fldChar w:fldCharType="begin"/>
+      </w:r>
+      <w:r>
+        <w:instrText xml:space="preserve"> SEQ Figure \* ARABIC </w:instrText>
+      </w:r>
+      <w:r>
+        <w:fldChar w:fldCharType="separate"/>
+      </w:r>
+      <w:r>
+        <w:rPr>
+          <w:noProof/>
+        </w:rPr>
+        <w:t>9</w:t>
+      </w:r>
+      <w:r>
+        <w:rPr>
+          <w:noProof/>
+        </w:rPr>
+        <w:fldChar w:fldCharType="end"/>
+      </w:r>
       <w:r>
         <w:t>: Efficiency given boiler and condenser temperatures</w:t>
       </w:r>
@@ -2021,7 +2114,7 @@
                     <pic:cNvPicPr/>
                   </pic:nvPicPr>
                   <pic:blipFill>
-                    <a:blip r:embed="rId17"/>
+                    <a:blip r:embed="rId18"/>
                     <a:stretch>
                       <a:fillRect/>
                     </a:stretch>
@@ -2050,14 +2143,27 @@
       <w:r>
         <w:t xml:space="preserve">Figure </w:t>
       </w:r>
-      <w:fldSimple w:instr=" SEQ Figure \* ARABIC ">
-        <w:r>
-          <w:rPr>
-            <w:noProof/>
-          </w:rPr>
-          <w:t>6</w:t>
-        </w:r>
-      </w:fldSimple>
+      <w:r>
+        <w:fldChar w:fldCharType="begin"/>
+      </w:r>
+      <w:r>
+        <w:instrText xml:space="preserve"> SEQ Figure \* ARABIC </w:instrText>
+      </w:r>
+      <w:r>
+        <w:fldChar w:fldCharType="separate"/>
+      </w:r>
+      <w:r>
+        <w:rPr>
+          <w:noProof/>
+        </w:rPr>
+        <w:t>6</w:t>
+      </w:r>
+      <w:r>
+        <w:rPr>
+          <w:noProof/>
+        </w:rPr>
+        <w:fldChar w:fldCharType="end"/>
+      </w:r>
       <w:r>
         <w:t>: Theoretical power given plausible working pressures</w:t>
       </w:r>
@@ -2091,7 +2197,7 @@
                     <pic:cNvPicPr/>
                   </pic:nvPicPr>
                   <pic:blipFill>
-                    <a:blip r:embed="rId18"/>
+                    <a:blip r:embed="rId19"/>
                     <a:stretch>
                       <a:fillRect/>
                     </a:stretch>
@@ -2120,14 +2226,27 @@
       <w:r>
         <w:t xml:space="preserve">Figure </w:t>
       </w:r>
-      <w:fldSimple w:instr=" SEQ Figure \* ARABIC ">
-        <w:r>
-          <w:rPr>
-            <w:noProof/>
-          </w:rPr>
-          <w:t>7</w:t>
-        </w:r>
-      </w:fldSimple>
+      <w:r>
+        <w:fldChar w:fldCharType="begin"/>
+      </w:r>
+      <w:r>
+        <w:instrText xml:space="preserve"> SEQ Figure \* ARABIC </w:instrText>
+      </w:r>
+      <w:r>
+        <w:fldChar w:fldCharType="separate"/>
+      </w:r>
+      <w:r>
+        <w:rPr>
+          <w:noProof/>
+        </w:rPr>
+        <w:t>7</w:t>
+      </w:r>
+      <w:r>
+        <w:rPr>
+          <w:noProof/>
+        </w:rPr>
+        <w:fldChar w:fldCharType="end"/>
+      </w:r>
       <w:r>
         <w:t>: Turbine efficiency given plausible working pressures</w:t>
       </w:r>
@@ -2162,7 +2281,7 @@
                     <pic:cNvPicPr/>
                   </pic:nvPicPr>
                   <pic:blipFill>
-                    <a:blip r:embed="rId19"/>
+                    <a:blip r:embed="rId20"/>
                     <a:stretch>
                       <a:fillRect/>
                     </a:stretch>
@@ -2191,14 +2310,27 @@
       <w:r>
         <w:t xml:space="preserve">Figure </w:t>
       </w:r>
-      <w:fldSimple w:instr=" SEQ Figure \* ARABIC ">
-        <w:r>
-          <w:rPr>
-            <w:noProof/>
-          </w:rPr>
-          <w:t>8</w:t>
-        </w:r>
-      </w:fldSimple>
+      <w:r>
+        <w:fldChar w:fldCharType="begin"/>
+      </w:r>
+      <w:r>
+        <w:instrText xml:space="preserve"> SEQ Figure \* ARABIC </w:instrText>
+      </w:r>
+      <w:r>
+        <w:fldChar w:fldCharType="separate"/>
+      </w:r>
+      <w:r>
+        <w:rPr>
+          <w:noProof/>
+        </w:rPr>
+        <w:t>8</w:t>
+      </w:r>
+      <w:r>
+        <w:rPr>
+          <w:noProof/>
+        </w:rPr>
+        <w:fldChar w:fldCharType="end"/>
+      </w:r>
       <w:r>
         <w:t>: Power per unit mass flow given plausible boiler and condenser temperatures</w:t>
       </w:r>
@@ -2232,7 +2364,7 @@
                     <pic:cNvPicPr/>
                   </pic:nvPicPr>
                   <pic:blipFill>
-                    <a:blip r:embed="rId20"/>
+                    <a:blip r:embed="rId21"/>
                     <a:stretch>
                       <a:fillRect/>
                     </a:stretch>
@@ -2261,14 +2393,27 @@
       <w:r>
         <w:t xml:space="preserve">Figure </w:t>
       </w:r>
-      <w:fldSimple w:instr=" SEQ Figure \* ARABIC ">
-        <w:r>
-          <w:rPr>
-            <w:noProof/>
-          </w:rPr>
-          <w:t>9</w:t>
-        </w:r>
-      </w:fldSimple>
+      <w:r>
+        <w:fldChar w:fldCharType="begin"/>
+      </w:r>
+      <w:r>
+        <w:instrText xml:space="preserve"> SEQ Figure \* ARABIC </w:instrText>
+      </w:r>
+      <w:r>
+        <w:fldChar w:fldCharType="separate"/>
+      </w:r>
+      <w:r>
+        <w:rPr>
+          <w:noProof/>
+        </w:rPr>
+        <w:t>9</w:t>
+      </w:r>
+      <w:r>
+        <w:rPr>
+          <w:noProof/>
+        </w:rPr>
+        <w:fldChar w:fldCharType="end"/>
+      </w:r>
       <w:r>
         <w:t>: Efficiency given plausible boiler and condenser temperatures</w:t>
       </w:r>
@@ -2315,7 +2460,7 @@
             <w:rPr>
               <w:noProof/>
             </w:rPr>
-            <w:t>(Holman, 2010)</w:t>
+            <w:t>[4]</w:t>
           </w:r>
           <w:r>
             <w:fldChar w:fldCharType="end"/>
@@ -2377,7 +2522,7 @@
           <w:rStyle w:val="Hyperlink"/>
         </w:rPr>
       </w:pPr>
-      <w:hyperlink r:id="rId21" w:history="1">
+      <w:hyperlink r:id="rId22" w:history="1">
         <w:r>
           <w:rPr>
             <w:rStyle w:val="Hyperlink"/>
@@ -2427,43 +2572,43 @@
       </w:r>
     </w:p>
     <w:p>
-      <w:r>
-        <w:t>from mpl_</w:t>
-      </w:r>
-      <w:proofErr w:type="gramStart"/>
-      <w:r>
-        <w:t>toolkits.mplot</w:t>
-      </w:r>
-      <w:proofErr w:type="gramEnd"/>
-      <w:r>
-        <w:t>3d import axes3d</w:t>
-      </w:r>
+      <w:proofErr w:type="gramStart"/>
+      <w:r>
+        <w:t>from</w:t>
+      </w:r>
+      <w:proofErr w:type="gramEnd"/>
+      <w:r>
+        <w:t xml:space="preserve"> mpl_toolkits.mplot3d import axes3d</w:t>
+      </w:r>
+    </w:p>
+    <w:p>
+      <w:proofErr w:type="gramStart"/>
+      <w:r>
+        <w:t>import</w:t>
+      </w:r>
+      <w:proofErr w:type="gramEnd"/>
+      <w:r>
+        <w:t xml:space="preserve"> </w:t>
+      </w:r>
+      <w:proofErr w:type="spellStart"/>
+      <w:r>
+        <w:t>matplotlib.pyplot</w:t>
+      </w:r>
+      <w:proofErr w:type="spellEnd"/>
+      <w:r>
+        <w:t xml:space="preserve"> as </w:t>
+      </w:r>
+      <w:proofErr w:type="spellStart"/>
+      <w:r>
+        <w:t>plt</w:t>
+      </w:r>
+      <w:proofErr w:type="spellEnd"/>
     </w:p>
     <w:p>
       <w:r>
         <w:t xml:space="preserve">import </w:t>
       </w:r>
       <w:proofErr w:type="spellStart"/>
-      <w:proofErr w:type="gramStart"/>
-      <w:r>
-        <w:t>matplotlib.pyplot</w:t>
-      </w:r>
-      <w:proofErr w:type="spellEnd"/>
-      <w:proofErr w:type="gramEnd"/>
-      <w:r>
-        <w:t xml:space="preserve"> as </w:t>
-      </w:r>
-      <w:proofErr w:type="spellStart"/>
-      <w:r>
-        <w:t>plt</w:t>
-      </w:r>
-      <w:proofErr w:type="spellEnd"/>
-    </w:p>
-    <w:p>
-      <w:r>
-        <w:t xml:space="preserve">import </w:t>
-      </w:r>
-      <w:proofErr w:type="spellStart"/>
       <w:r>
         <w:t>numpy</w:t>
       </w:r>
@@ -2474,16 +2619,13 @@
     </w:p>
     <w:p/>
     <w:p>
-      <w:r>
-        <w:t>def interpolate(x</w:t>
-      </w:r>
-      <w:proofErr w:type="gramStart"/>
-      <w:r>
-        <w:t>1,y</w:t>
-      </w:r>
-      <w:proofErr w:type="gramEnd"/>
-      <w:r>
-        <w:t>1,x2,y2,x):</w:t>
+      <w:proofErr w:type="gramStart"/>
+      <w:r>
+        <w:t>def</w:t>
+      </w:r>
+      <w:proofErr w:type="gramEnd"/>
+      <w:r>
+        <w:t xml:space="preserve"> interpolate(x1,y1,x2,y2,x):</w:t>
       </w:r>
     </w:p>
     <w:p>
@@ -2493,15 +2635,7 @@
     </w:p>
     <w:p>
       <w:r>
-        <w:t xml:space="preserve">        y = ((y2-y1)/(x2-x1</w:t>
-      </w:r>
-      <w:proofErr w:type="gramStart"/>
-      <w:r>
-        <w:t>))*</w:t>
-      </w:r>
-      <w:proofErr w:type="gramEnd"/>
-      <w:r>
-        <w:t>(x-x1) + y1</w:t>
+        <w:t xml:space="preserve">        y = ((y2-y1)/(x2-x1))*(x-x1) + y1</w:t>
       </w:r>
     </w:p>
     <w:p>
@@ -2534,11 +2668,17 @@
     </w:p>
     <w:p/>
     <w:p>
-      <w:r>
-        <w:t xml:space="preserve">def </w:t>
-      </w:r>
-      <w:proofErr w:type="spellStart"/>
-      <w:proofErr w:type="gramStart"/>
+      <w:proofErr w:type="spellStart"/>
+      <w:proofErr w:type="gramStart"/>
+      <w:r>
+        <w:t>def</w:t>
+      </w:r>
+      <w:proofErr w:type="spellEnd"/>
+      <w:proofErr w:type="gramEnd"/>
+      <w:r>
+        <w:t xml:space="preserve"> </w:t>
+      </w:r>
+      <w:proofErr w:type="spellStart"/>
       <w:r>
         <w:t>vlookup</w:t>
       </w:r>
@@ -2547,7 +2687,6 @@
         <w:t>(</w:t>
       </w:r>
       <w:proofErr w:type="spellStart"/>
-      <w:proofErr w:type="gramEnd"/>
       <w:r>
         <w:t>rfile</w:t>
       </w:r>
@@ -2687,11 +2826,11 @@
         <w:t>csv.reader</w:t>
       </w:r>
       <w:proofErr w:type="spellEnd"/>
-      <w:proofErr w:type="gramEnd"/>
       <w:r>
         <w:t>(</w:t>
       </w:r>
       <w:proofErr w:type="spellStart"/>
+      <w:proofErr w:type="gramEnd"/>
       <w:r>
         <w:t>rfile</w:t>
       </w:r>
@@ -2760,15 +2899,15 @@
     </w:p>
     <w:p>
       <w:r>
-        <w:t xml:space="preserve">        # term. Calculate the difference between the x value </w:t>
-      </w:r>
-      <w:proofErr w:type="gramStart"/>
-      <w:r>
-        <w:t>in a given</w:t>
-      </w:r>
-      <w:proofErr w:type="gramEnd"/>
-      <w:r>
-        <w:t xml:space="preserve"> row</w:t>
+        <w:t xml:space="preserve">        # term. Calculate the difference between the x </w:t>
+      </w:r>
+      <w:proofErr w:type="gramStart"/>
+      <w:r>
+        <w:t>value</w:t>
+      </w:r>
+      <w:proofErr w:type="gramEnd"/>
+      <w:r>
+        <w:t xml:space="preserve"> in a given row</w:t>
       </w:r>
     </w:p>
     <w:p>
@@ -3038,9 +3177,12 @@
         <w:t xml:space="preserve">    # Return the </w:t>
       </w:r>
       <w:proofErr w:type="spellStart"/>
-      <w:proofErr w:type="gramStart"/>
-      <w:r>
-        <w:t>x,y</w:t>
+      <w:r>
+        <w:t>x</w:t>
+      </w:r>
+      <w:proofErr w:type="gramStart"/>
+      <w:r>
+        <w:t>,y</w:t>
       </w:r>
       <w:proofErr w:type="spellEnd"/>
       <w:proofErr w:type="gramEnd"/>
@@ -3060,16 +3202,19 @@
       </w:r>
     </w:p>
     <w:p>
-      <w:r>
-        <w:t xml:space="preserve">fig = </w:t>
-      </w:r>
-      <w:proofErr w:type="spellStart"/>
-      <w:proofErr w:type="gramStart"/>
+      <w:proofErr w:type="gramStart"/>
+      <w:r>
+        <w:t>fig</w:t>
+      </w:r>
+      <w:proofErr w:type="gramEnd"/>
+      <w:r>
+        <w:t xml:space="preserve"> = </w:t>
+      </w:r>
+      <w:proofErr w:type="spellStart"/>
       <w:r>
         <w:t>plt.figure</w:t>
       </w:r>
       <w:proofErr w:type="spellEnd"/>
-      <w:proofErr w:type="gramEnd"/>
       <w:r>
         <w:t>()</w:t>
       </w:r>
@@ -3084,10 +3229,10 @@
         <w:t>plt.figure</w:t>
       </w:r>
       <w:proofErr w:type="spellEnd"/>
-      <w:proofErr w:type="gramEnd"/>
       <w:r>
         <w:t>()</w:t>
       </w:r>
+      <w:proofErr w:type="gramEnd"/>
     </w:p>
     <w:p>
       <w:r>
@@ -3099,10 +3244,10 @@
         <w:t>plt.figure</w:t>
       </w:r>
       <w:proofErr w:type="spellEnd"/>
-      <w:proofErr w:type="gramEnd"/>
       <w:r>
         <w:t>()</w:t>
       </w:r>
+      <w:proofErr w:type="gramEnd"/>
     </w:p>
     <w:p>
       <w:r>
@@ -3114,31 +3259,28 @@
         <w:t>plt.figure</w:t>
       </w:r>
       <w:proofErr w:type="spellEnd"/>
-      <w:proofErr w:type="gramEnd"/>
       <w:r>
         <w:t>()</w:t>
       </w:r>
+      <w:proofErr w:type="gramEnd"/>
     </w:p>
     <w:p/>
     <w:p>
-      <w:r>
-        <w:t xml:space="preserve">ax = </w:t>
-      </w:r>
-      <w:proofErr w:type="spellStart"/>
-      <w:r>
-        <w:t>fig.add_</w:t>
-      </w:r>
-      <w:proofErr w:type="gramStart"/>
-      <w:r>
-        <w:t>subplot</w:t>
-      </w:r>
-      <w:proofErr w:type="spellEnd"/>
-      <w:r>
-        <w:t>(</w:t>
-      </w:r>
-      <w:proofErr w:type="gramEnd"/>
-      <w:r>
-        <w:t>111, projection='3d')</w:t>
+      <w:proofErr w:type="gramStart"/>
+      <w:r>
+        <w:t>ax</w:t>
+      </w:r>
+      <w:proofErr w:type="gramEnd"/>
+      <w:r>
+        <w:t xml:space="preserve"> = </w:t>
+      </w:r>
+      <w:proofErr w:type="spellStart"/>
+      <w:r>
+        <w:t>fig.add_subplot</w:t>
+      </w:r>
+      <w:proofErr w:type="spellEnd"/>
+      <w:r>
+        <w:t>(111, projection='3d')</w:t>
       </w:r>
     </w:p>
     <w:p>
@@ -3200,9 +3342,12 @@
         <w:t>np.arange</w:t>
       </w:r>
       <w:proofErr w:type="spellEnd"/>
-      <w:proofErr w:type="gramEnd"/>
-      <w:r>
-        <w:t>(30,154.01,10)</w:t>
+      <w:r>
+        <w:t>(</w:t>
+      </w:r>
+      <w:proofErr w:type="gramEnd"/>
+      <w:r>
+        <w:t>30,154.01,10)</w:t>
       </w:r>
     </w:p>
     <w:p>
@@ -3223,9 +3368,12 @@
         <w:t>np.arange</w:t>
       </w:r>
       <w:proofErr w:type="spellEnd"/>
-      <w:proofErr w:type="gramEnd"/>
-      <w:r>
-        <w:t>(0.00127,30, 1)</w:t>
+      <w:r>
+        <w:t>(</w:t>
+      </w:r>
+      <w:proofErr w:type="gramEnd"/>
+      <w:r>
+        <w:t>0.00127,30, 1)</w:t>
       </w:r>
     </w:p>
     <w:p>
@@ -3243,9 +3391,12 @@
         <w:t>np.linspace</w:t>
       </w:r>
       <w:proofErr w:type="spellEnd"/>
-      <w:proofErr w:type="gramEnd"/>
-      <w:r>
-        <w:t>(0.1225, 0.5, 25)</w:t>
+      <w:r>
+        <w:t>(</w:t>
+      </w:r>
+      <w:proofErr w:type="gramEnd"/>
+      <w:r>
+        <w:t>0.1225, 0.5, 25)</w:t>
       </w:r>
     </w:p>
     <w:p>
@@ -3263,9 +3414,12 @@
         <w:t>np.linspace</w:t>
       </w:r>
       <w:proofErr w:type="spellEnd"/>
-      <w:proofErr w:type="gramEnd"/>
-      <w:r>
-        <w:t>(0.5,1,25)</w:t>
+      <w:r>
+        <w:t>(</w:t>
+      </w:r>
+      <w:proofErr w:type="gramEnd"/>
+      <w:r>
+        <w:t>0.5,1,25)</w:t>
       </w:r>
     </w:p>
     <w:p/>
@@ -3470,13 +3624,8 @@
       </w:r>
       <w:proofErr w:type="spellEnd"/>
       <w:r>
-        <w:t xml:space="preserve"> = 1 # </w:t>
-      </w:r>
-      <w:proofErr w:type="spellStart"/>
-      <w:r>
-        <w:t>MPa</w:t>
-      </w:r>
-      <w:proofErr w:type="spellEnd"/>
+        <w:t xml:space="preserve"> = 1 # MPa</w:t>
+      </w:r>
     </w:p>
     <w:p>
       <w:r>
@@ -3607,15 +3756,15 @@
     <w:p/>
     <w:p>
       <w:r>
-        <w:t xml:space="preserve">        file = </w:t>
-      </w:r>
-      <w:proofErr w:type="gramStart"/>
-      <w:r>
-        <w:t>open(</w:t>
-      </w:r>
-      <w:proofErr w:type="gramEnd"/>
-      <w:r>
-        <w:t>"%s/%s" %(</w:t>
+        <w:t xml:space="preserve">        </w:t>
+      </w:r>
+      <w:proofErr w:type="gramStart"/>
+      <w:r>
+        <w:t>file</w:t>
+      </w:r>
+      <w:proofErr w:type="gramEnd"/>
+      <w:r>
+        <w:t xml:space="preserve"> = open("%s/%s" %(</w:t>
       </w:r>
       <w:proofErr w:type="spellStart"/>
       <w:r>
@@ -3628,20 +3777,23 @@
     </w:p>
     <w:p>
       <w:r>
-        <w:t xml:space="preserve">        x1, y1, x2, y2 = </w:t>
-      </w:r>
-      <w:proofErr w:type="spellStart"/>
-      <w:proofErr w:type="gramStart"/>
+        <w:t xml:space="preserve">        </w:t>
+      </w:r>
+      <w:proofErr w:type="gramStart"/>
+      <w:r>
+        <w:t>x1</w:t>
+      </w:r>
+      <w:proofErr w:type="gramEnd"/>
+      <w:r>
+        <w:t xml:space="preserve">, y1, x2, y2 = </w:t>
+      </w:r>
+      <w:proofErr w:type="spellStart"/>
       <w:r>
         <w:t>vlookup</w:t>
       </w:r>
       <w:proofErr w:type="spellEnd"/>
       <w:r>
-        <w:t>(</w:t>
-      </w:r>
-      <w:proofErr w:type="gramEnd"/>
-      <w:r>
-        <w:t xml:space="preserve">file, p1, </w:t>
+        <w:t xml:space="preserve">(file, p1, </w:t>
       </w:r>
       <w:proofErr w:type="spellStart"/>
       <w:r>
@@ -3670,15 +3822,7 @@
       </w:r>
       <w:proofErr w:type="spellEnd"/>
       <w:r>
-        <w:t xml:space="preserve"> = </w:t>
-      </w:r>
-      <w:proofErr w:type="gramStart"/>
-      <w:r>
-        <w:t>interpolate(</w:t>
-      </w:r>
-      <w:proofErr w:type="gramEnd"/>
-      <w:r>
-        <w:t>x1, y1, x2, y2, p1)</w:t>
+        <w:t xml:space="preserve"> = interpolate(x1, y1, x2, y2, p1)</w:t>
       </w:r>
     </w:p>
     <w:p>
@@ -3692,10 +3836,10 @@
         <w:t>file.close</w:t>
       </w:r>
       <w:proofErr w:type="spellEnd"/>
-      <w:proofErr w:type="gramEnd"/>
       <w:r>
         <w:t>()</w:t>
       </w:r>
+      <w:proofErr w:type="gramEnd"/>
     </w:p>
     <w:p>
       <w:r>
@@ -3725,15 +3869,15 @@
     <w:p/>
     <w:p>
       <w:r>
-        <w:t xml:space="preserve">        file = </w:t>
-      </w:r>
-      <w:proofErr w:type="gramStart"/>
-      <w:r>
-        <w:t>open(</w:t>
-      </w:r>
-      <w:proofErr w:type="gramEnd"/>
-      <w:r>
-        <w:t>"%s/%s" %(</w:t>
+        <w:t xml:space="preserve">        </w:t>
+      </w:r>
+      <w:proofErr w:type="gramStart"/>
+      <w:r>
+        <w:t>file</w:t>
+      </w:r>
+      <w:proofErr w:type="gramEnd"/>
+      <w:r>
+        <w:t xml:space="preserve"> = open("%s/%s" %(</w:t>
       </w:r>
       <w:proofErr w:type="spellStart"/>
       <w:r>
@@ -3746,20 +3890,23 @@
     </w:p>
     <w:p>
       <w:r>
-        <w:t xml:space="preserve">        x1, y1, x2, y2 = </w:t>
-      </w:r>
-      <w:proofErr w:type="spellStart"/>
-      <w:proofErr w:type="gramStart"/>
+        <w:t xml:space="preserve">        </w:t>
+      </w:r>
+      <w:proofErr w:type="gramStart"/>
+      <w:r>
+        <w:t>x1</w:t>
+      </w:r>
+      <w:proofErr w:type="gramEnd"/>
+      <w:r>
+        <w:t xml:space="preserve">, y1, x2, y2 = </w:t>
+      </w:r>
+      <w:proofErr w:type="spellStart"/>
       <w:r>
         <w:t>vlookup</w:t>
       </w:r>
       <w:proofErr w:type="spellEnd"/>
       <w:r>
-        <w:t>(</w:t>
-      </w:r>
-      <w:proofErr w:type="gramEnd"/>
-      <w:r>
-        <w:t xml:space="preserve">file, p2, </w:t>
+        <w:t xml:space="preserve">(file, p2, </w:t>
       </w:r>
       <w:proofErr w:type="spellStart"/>
       <w:r>
@@ -3788,15 +3935,7 @@
       </w:r>
       <w:proofErr w:type="spellEnd"/>
       <w:r>
-        <w:t xml:space="preserve"> = </w:t>
-      </w:r>
-      <w:proofErr w:type="gramStart"/>
-      <w:r>
-        <w:t>interpolate(</w:t>
-      </w:r>
-      <w:proofErr w:type="gramEnd"/>
-      <w:r>
-        <w:t>x1, y1, x2, y2, p2)</w:t>
+        <w:t xml:space="preserve"> = interpolate(x1, y1, x2, y2, p2)</w:t>
       </w:r>
     </w:p>
     <w:p>
@@ -3809,23 +3948,23 @@
         <w:t>file.close</w:t>
       </w:r>
       <w:proofErr w:type="spellEnd"/>
-      <w:proofErr w:type="gramEnd"/>
       <w:r>
         <w:t>()</w:t>
       </w:r>
+      <w:proofErr w:type="gramEnd"/>
     </w:p>
     <w:p/>
     <w:p>
       <w:r>
-        <w:t xml:space="preserve">        file = </w:t>
-      </w:r>
-      <w:proofErr w:type="gramStart"/>
-      <w:r>
-        <w:t>open(</w:t>
-      </w:r>
-      <w:proofErr w:type="gramEnd"/>
-      <w:r>
-        <w:t>"%s/%s" %(</w:t>
+        <w:t xml:space="preserve">        </w:t>
+      </w:r>
+      <w:proofErr w:type="gramStart"/>
+      <w:r>
+        <w:t>file</w:t>
+      </w:r>
+      <w:proofErr w:type="gramEnd"/>
+      <w:r>
+        <w:t xml:space="preserve"> = open("%s/%s" %(</w:t>
       </w:r>
       <w:proofErr w:type="spellStart"/>
       <w:r>
@@ -3838,20 +3977,23 @@
     </w:p>
     <w:p>
       <w:r>
-        <w:t xml:space="preserve">        x1, y1, x2, y2 = </w:t>
-      </w:r>
-      <w:proofErr w:type="spellStart"/>
-      <w:proofErr w:type="gramStart"/>
+        <w:t xml:space="preserve">        </w:t>
+      </w:r>
+      <w:proofErr w:type="gramStart"/>
+      <w:r>
+        <w:t>x1</w:t>
+      </w:r>
+      <w:proofErr w:type="gramEnd"/>
+      <w:r>
+        <w:t xml:space="preserve">, y1, x2, y2 = </w:t>
+      </w:r>
+      <w:proofErr w:type="spellStart"/>
       <w:r>
         <w:t>vlookup</w:t>
       </w:r>
       <w:proofErr w:type="spellEnd"/>
       <w:r>
-        <w:t>(</w:t>
-      </w:r>
-      <w:proofErr w:type="gramEnd"/>
-      <w:r>
-        <w:t xml:space="preserve">file, p1, </w:t>
+        <w:t xml:space="preserve">(file, p1, </w:t>
       </w:r>
       <w:proofErr w:type="spellStart"/>
       <w:r>
@@ -3872,15 +4014,7 @@
     </w:p>
     <w:p>
       <w:r>
-        <w:t xml:space="preserve">        h1 = </w:t>
-      </w:r>
-      <w:proofErr w:type="gramStart"/>
-      <w:r>
-        <w:t>interpolate(</w:t>
-      </w:r>
-      <w:proofErr w:type="gramEnd"/>
-      <w:r>
-        <w:t>x1, y1, x2, y2, p1)</w:t>
+        <w:t xml:space="preserve">        h1 = interpolate(x1, y1, x2, y2, p1)</w:t>
       </w:r>
     </w:p>
     <w:p>
@@ -3906,23 +4040,23 @@
         <w:t>file.close</w:t>
       </w:r>
       <w:proofErr w:type="spellEnd"/>
-      <w:proofErr w:type="gramEnd"/>
       <w:r>
         <w:t>()</w:t>
       </w:r>
+      <w:proofErr w:type="gramEnd"/>
     </w:p>
     <w:p/>
     <w:p>
       <w:r>
-        <w:t xml:space="preserve">        file = </w:t>
-      </w:r>
-      <w:proofErr w:type="gramStart"/>
-      <w:r>
-        <w:t>open(</w:t>
-      </w:r>
-      <w:proofErr w:type="gramEnd"/>
-      <w:r>
-        <w:t>"%s/%s" %(</w:t>
+        <w:t xml:space="preserve">        </w:t>
+      </w:r>
+      <w:proofErr w:type="gramStart"/>
+      <w:r>
+        <w:t>file</w:t>
+      </w:r>
+      <w:proofErr w:type="gramEnd"/>
+      <w:r>
+        <w:t xml:space="preserve"> = open("%s/%s" %(</w:t>
       </w:r>
       <w:proofErr w:type="spellStart"/>
       <w:r>
@@ -3935,20 +4069,23 @@
     </w:p>
     <w:p>
       <w:r>
-        <w:t xml:space="preserve">        x1, y1, x2, y2 = </w:t>
-      </w:r>
-      <w:proofErr w:type="spellStart"/>
-      <w:proofErr w:type="gramStart"/>
+        <w:t xml:space="preserve">        </w:t>
+      </w:r>
+      <w:proofErr w:type="gramStart"/>
+      <w:r>
+        <w:t>x1</w:t>
+      </w:r>
+      <w:proofErr w:type="gramEnd"/>
+      <w:r>
+        <w:t xml:space="preserve">, y1, x2, y2 = </w:t>
+      </w:r>
+      <w:proofErr w:type="spellStart"/>
       <w:r>
         <w:t>vlookup</w:t>
       </w:r>
       <w:proofErr w:type="spellEnd"/>
       <w:r>
-        <w:t>(</w:t>
-      </w:r>
-      <w:proofErr w:type="gramEnd"/>
-      <w:r>
-        <w:t xml:space="preserve">file, p1, </w:t>
+        <w:t xml:space="preserve">(file, p1, </w:t>
       </w:r>
       <w:proofErr w:type="spellStart"/>
       <w:r>
@@ -3969,15 +4106,7 @@
     </w:p>
     <w:p>
       <w:r>
-        <w:t xml:space="preserve">        s1 = </w:t>
-      </w:r>
-      <w:proofErr w:type="gramStart"/>
-      <w:r>
-        <w:t>interpolate(</w:t>
-      </w:r>
-      <w:proofErr w:type="gramEnd"/>
-      <w:r>
-        <w:t>x1, y1, x2, y2, p1)</w:t>
+        <w:t xml:space="preserve">        s1 = interpolate(x1, y1, x2, y2, p1)</w:t>
       </w:r>
     </w:p>
     <w:p>
@@ -4008,10 +4137,10 @@
         <w:t>file.close</w:t>
       </w:r>
       <w:proofErr w:type="spellEnd"/>
-      <w:proofErr w:type="gramEnd"/>
       <w:r>
         <w:t>()</w:t>
       </w:r>
+      <w:proofErr w:type="gramEnd"/>
     </w:p>
     <w:p/>
     <w:p>
@@ -4026,15 +4155,15 @@
     </w:p>
     <w:p>
       <w:r>
-        <w:t xml:space="preserve">        file = </w:t>
-      </w:r>
-      <w:proofErr w:type="gramStart"/>
-      <w:r>
-        <w:t>open(</w:t>
-      </w:r>
-      <w:proofErr w:type="gramEnd"/>
-      <w:r>
-        <w:t>"%s/%s" %(</w:t>
+        <w:t xml:space="preserve">        </w:t>
+      </w:r>
+      <w:proofErr w:type="gramStart"/>
+      <w:r>
+        <w:t>file</w:t>
+      </w:r>
+      <w:proofErr w:type="gramEnd"/>
+      <w:r>
+        <w:t xml:space="preserve"> = open("%s/%s" %(</w:t>
       </w:r>
       <w:proofErr w:type="spellStart"/>
       <w:r>
@@ -4047,20 +4176,23 @@
     </w:p>
     <w:p>
       <w:r>
-        <w:t xml:space="preserve">        x1, y1, x2, y2 = </w:t>
-      </w:r>
-      <w:proofErr w:type="spellStart"/>
-      <w:proofErr w:type="gramStart"/>
+        <w:t xml:space="preserve">        </w:t>
+      </w:r>
+      <w:proofErr w:type="gramStart"/>
+      <w:r>
+        <w:t>x1</w:t>
+      </w:r>
+      <w:proofErr w:type="gramEnd"/>
+      <w:r>
+        <w:t xml:space="preserve">, y1, x2, y2 = </w:t>
+      </w:r>
+      <w:proofErr w:type="spellStart"/>
       <w:r>
         <w:t>vlookup</w:t>
       </w:r>
       <w:proofErr w:type="spellEnd"/>
       <w:r>
-        <w:t>(</w:t>
-      </w:r>
-      <w:proofErr w:type="gramEnd"/>
-      <w:r>
-        <w:t xml:space="preserve">file, p2, </w:t>
+        <w:t xml:space="preserve">(file, p2, </w:t>
       </w:r>
       <w:proofErr w:type="spellStart"/>
       <w:r>
@@ -4081,15 +4213,7 @@
     </w:p>
     <w:p>
       <w:r>
-        <w:t xml:space="preserve">        s2L = </w:t>
-      </w:r>
-      <w:proofErr w:type="gramStart"/>
-      <w:r>
-        <w:t>interpolate(</w:t>
-      </w:r>
-      <w:proofErr w:type="gramEnd"/>
-      <w:r>
-        <w:t>x1, y1, x2, y2, p2)</w:t>
+        <w:t xml:space="preserve">        s2L = interpolate(x1, y1, x2, y2, p2)</w:t>
       </w:r>
     </w:p>
     <w:p>
@@ -4102,23 +4226,23 @@
         <w:t>file.close</w:t>
       </w:r>
       <w:proofErr w:type="spellEnd"/>
-      <w:proofErr w:type="gramEnd"/>
       <w:r>
         <w:t>()</w:t>
       </w:r>
+      <w:proofErr w:type="gramEnd"/>
     </w:p>
     <w:p/>
     <w:p>
       <w:r>
-        <w:t xml:space="preserve">        file = </w:t>
-      </w:r>
-      <w:proofErr w:type="gramStart"/>
-      <w:r>
-        <w:t>open(</w:t>
-      </w:r>
-      <w:proofErr w:type="gramEnd"/>
-      <w:r>
-        <w:t>"%s/%s" %(</w:t>
+        <w:t xml:space="preserve">        </w:t>
+      </w:r>
+      <w:proofErr w:type="gramStart"/>
+      <w:r>
+        <w:t>file</w:t>
+      </w:r>
+      <w:proofErr w:type="gramEnd"/>
+      <w:r>
+        <w:t xml:space="preserve"> = open("%s/%s" %(</w:t>
       </w:r>
       <w:proofErr w:type="spellStart"/>
       <w:r>
@@ -4131,20 +4255,23 @@
     </w:p>
     <w:p>
       <w:r>
-        <w:t xml:space="preserve">        x1, y1, x2, y2 = </w:t>
-      </w:r>
-      <w:proofErr w:type="spellStart"/>
-      <w:proofErr w:type="gramStart"/>
+        <w:t xml:space="preserve">        </w:t>
+      </w:r>
+      <w:proofErr w:type="gramStart"/>
+      <w:r>
+        <w:t>x1</w:t>
+      </w:r>
+      <w:proofErr w:type="gramEnd"/>
+      <w:r>
+        <w:t xml:space="preserve">, y1, x2, y2 = </w:t>
+      </w:r>
+      <w:proofErr w:type="spellStart"/>
       <w:r>
         <w:t>vlookup</w:t>
       </w:r>
       <w:proofErr w:type="spellEnd"/>
       <w:r>
-        <w:t>(</w:t>
-      </w:r>
-      <w:proofErr w:type="gramEnd"/>
-      <w:r>
-        <w:t xml:space="preserve">file, p2, </w:t>
+        <w:t xml:space="preserve">(file, p2, </w:t>
       </w:r>
       <w:proofErr w:type="spellStart"/>
       <w:r>
@@ -4165,15 +4292,7 @@
     </w:p>
     <w:p>
       <w:r>
-        <w:t xml:space="preserve">        s2v = </w:t>
-      </w:r>
-      <w:proofErr w:type="gramStart"/>
-      <w:r>
-        <w:t>interpolate(</w:t>
-      </w:r>
-      <w:proofErr w:type="gramEnd"/>
-      <w:r>
-        <w:t>x1, y1, x2, y2, p2)</w:t>
+        <w:t xml:space="preserve">        s2v = interpolate(x1, y1, x2, y2, p2)</w:t>
       </w:r>
     </w:p>
     <w:p>
@@ -4186,10 +4305,10 @@
         <w:t>file.close</w:t>
       </w:r>
       <w:proofErr w:type="spellEnd"/>
-      <w:proofErr w:type="gramEnd"/>
       <w:r>
         <w:t>()</w:t>
       </w:r>
+      <w:proofErr w:type="gramEnd"/>
     </w:p>
     <w:p/>
     <w:p>
@@ -4312,15 +4431,15 @@
     </w:p>
     <w:p>
       <w:r>
-        <w:t xml:space="preserve">        file = </w:t>
-      </w:r>
-      <w:proofErr w:type="gramStart"/>
-      <w:r>
-        <w:t>open(</w:t>
-      </w:r>
-      <w:proofErr w:type="gramEnd"/>
-      <w:r>
-        <w:t>"%s/%s" %(</w:t>
+        <w:t xml:space="preserve">        </w:t>
+      </w:r>
+      <w:proofErr w:type="gramStart"/>
+      <w:r>
+        <w:t>file</w:t>
+      </w:r>
+      <w:proofErr w:type="gramEnd"/>
+      <w:r>
+        <w:t xml:space="preserve"> = open("%s/%s" %(</w:t>
       </w:r>
       <w:proofErr w:type="spellStart"/>
       <w:r>
@@ -4333,32 +4452,508 @@
     </w:p>
     <w:p>
       <w:r>
-        <w:t xml:space="preserve">        x1, y1, x2, y2 = </w:t>
-      </w:r>
-      <w:proofErr w:type="spellStart"/>
-      <w:proofErr w:type="gramStart"/>
+        <w:t xml:space="preserve">        </w:t>
+      </w:r>
+      <w:proofErr w:type="gramStart"/>
+      <w:r>
+        <w:t>x1</w:t>
+      </w:r>
+      <w:proofErr w:type="gramEnd"/>
+      <w:r>
+        <w:t xml:space="preserve">, y1, x2, y2 = </w:t>
+      </w:r>
+      <w:proofErr w:type="spellStart"/>
       <w:r>
         <w:t>vlookup</w:t>
       </w:r>
       <w:proofErr w:type="spellEnd"/>
       <w:r>
+        <w:t xml:space="preserve">(file, p2, </w:t>
+      </w:r>
+      <w:proofErr w:type="spellStart"/>
+      <w:r>
+        <w:t>press_col</w:t>
+      </w:r>
+      <w:proofErr w:type="spellEnd"/>
+      <w:r>
+        <w:t xml:space="preserve">, </w:t>
+      </w:r>
+      <w:proofErr w:type="spellStart"/>
+      <w:r>
+        <w:t>hl_col</w:t>
+      </w:r>
+      <w:proofErr w:type="spellEnd"/>
+      <w:r>
+        <w:t>)</w:t>
+      </w:r>
+    </w:p>
+    <w:p>
+      <w:r>
+        <w:t xml:space="preserve">        h2L = interpolate(x1, y1, x2, y2, p2)</w:t>
+      </w:r>
+    </w:p>
+    <w:p>
+      <w:r>
+        <w:t xml:space="preserve">        #</w:t>
+      </w:r>
+      <w:proofErr w:type="gramStart"/>
+      <w:r>
+        <w:t>print(</w:t>
+      </w:r>
+      <w:proofErr w:type="gramEnd"/>
+      <w:r>
+        <w:t>"h2L = ", h2L)</w:t>
+      </w:r>
+    </w:p>
+    <w:p>
+      <w:r>
+        <w:t xml:space="preserve">        </w:t>
+      </w:r>
+      <w:proofErr w:type="spellStart"/>
+      <w:proofErr w:type="gramStart"/>
+      <w:r>
+        <w:t>file.close</w:t>
+      </w:r>
+      <w:proofErr w:type="spellEnd"/>
+      <w:r>
+        <w:t>()</w:t>
+      </w:r>
+      <w:proofErr w:type="gramEnd"/>
+    </w:p>
+    <w:p/>
+    <w:p>
+      <w:r>
+        <w:t xml:space="preserve">        </w:t>
+      </w:r>
+      <w:proofErr w:type="gramStart"/>
+      <w:r>
+        <w:t>file</w:t>
+      </w:r>
+      <w:proofErr w:type="gramEnd"/>
+      <w:r>
+        <w:t xml:space="preserve"> = open("%s/%s" %(</w:t>
+      </w:r>
+      <w:proofErr w:type="spellStart"/>
+      <w:r>
+        <w:t>db_path</w:t>
+      </w:r>
+      <w:proofErr w:type="spellEnd"/>
+      <w:r>
+        <w:t>, R245fa_db), mode = 'r', newline='')</w:t>
+      </w:r>
+    </w:p>
+    <w:p>
+      <w:r>
+        <w:t xml:space="preserve">        </w:t>
+      </w:r>
+      <w:proofErr w:type="gramStart"/>
+      <w:r>
+        <w:t>x1</w:t>
+      </w:r>
+      <w:proofErr w:type="gramEnd"/>
+      <w:r>
+        <w:t xml:space="preserve">, y1, x2, y2 = </w:t>
+      </w:r>
+      <w:proofErr w:type="spellStart"/>
+      <w:r>
+        <w:t>vlookup</w:t>
+      </w:r>
+      <w:proofErr w:type="spellEnd"/>
+      <w:r>
+        <w:t xml:space="preserve">(file, p2, </w:t>
+      </w:r>
+      <w:proofErr w:type="spellStart"/>
+      <w:r>
+        <w:t>press_col</w:t>
+      </w:r>
+      <w:proofErr w:type="spellEnd"/>
+      <w:r>
+        <w:t xml:space="preserve">, </w:t>
+      </w:r>
+      <w:proofErr w:type="spellStart"/>
+      <w:r>
+        <w:t>hv_col</w:t>
+      </w:r>
+      <w:proofErr w:type="spellEnd"/>
+      <w:r>
+        <w:t>)</w:t>
+      </w:r>
+    </w:p>
+    <w:p>
+      <w:r>
+        <w:t xml:space="preserve">        h2v = interpolate(x1, y1, x2, y2, p2)</w:t>
+      </w:r>
+    </w:p>
+    <w:p>
+      <w:r>
+        <w:t xml:space="preserve">        #</w:t>
+      </w:r>
+      <w:proofErr w:type="gramStart"/>
+      <w:r>
+        <w:t>print(</w:t>
+      </w:r>
+      <w:proofErr w:type="gramEnd"/>
+      <w:r>
+        <w:t>"h2v = ", h2v)</w:t>
+      </w:r>
+    </w:p>
+    <w:p/>
+    <w:p>
+      <w:r>
+        <w:t xml:space="preserve">        </w:t>
+      </w:r>
+      <w:proofErr w:type="spellStart"/>
+      <w:r>
+        <w:t>hLv</w:t>
+      </w:r>
+      <w:proofErr w:type="spellEnd"/>
+      <w:r>
+        <w:t xml:space="preserve"> = h2v - h2L</w:t>
+      </w:r>
+    </w:p>
+    <w:p>
+      <w:r>
+        <w:t xml:space="preserve">        #</w:t>
+      </w:r>
+      <w:proofErr w:type="gramStart"/>
+      <w:r>
+        <w:t>print(</w:t>
+      </w:r>
+      <w:proofErr w:type="gramEnd"/>
+      <w:r>
+        <w:t>"</w:t>
+      </w:r>
+      <w:proofErr w:type="spellStart"/>
+      <w:r>
+        <w:t>hLv</w:t>
+      </w:r>
+      <w:proofErr w:type="spellEnd"/>
+      <w:r>
+        <w:t xml:space="preserve"> = ", </w:t>
+      </w:r>
+      <w:proofErr w:type="spellStart"/>
+      <w:r>
+        <w:t>hLv</w:t>
+      </w:r>
+      <w:proofErr w:type="spellEnd"/>
+      <w:r>
+        <w:t>)</w:t>
+      </w:r>
+    </w:p>
+    <w:p>
+      <w:r>
+        <w:t xml:space="preserve">        </w:t>
+      </w:r>
+      <w:proofErr w:type="spellStart"/>
+      <w:proofErr w:type="gramStart"/>
+      <w:r>
+        <w:t>file.close</w:t>
+      </w:r>
+      <w:proofErr w:type="spellEnd"/>
+      <w:r>
+        <w:t>()</w:t>
+      </w:r>
+      <w:proofErr w:type="gramEnd"/>
+    </w:p>
+    <w:p/>
+    <w:p>
+      <w:r>
+        <w:t xml:space="preserve">        h2 = h2L + (qual_2*</w:t>
+      </w:r>
+      <w:proofErr w:type="spellStart"/>
+      <w:r>
+        <w:t>hLv</w:t>
+      </w:r>
+      <w:proofErr w:type="spellEnd"/>
+      <w:r>
+        <w:t>)</w:t>
+      </w:r>
+    </w:p>
+    <w:p>
+      <w:r>
+        <w:t xml:space="preserve">        #</w:t>
+      </w:r>
+      <w:proofErr w:type="gramStart"/>
+      <w:r>
+        <w:t>print(</w:t>
+      </w:r>
+      <w:proofErr w:type="gramEnd"/>
+      <w:r>
+        <w:t>"h2 = ", h2)</w:t>
+      </w:r>
+    </w:p>
+    <w:p/>
+    <w:p>
+      <w:r>
+        <w:t xml:space="preserve">        </w:t>
+      </w:r>
+      <w:proofErr w:type="gramStart"/>
+      <w:r>
+        <w:t>file</w:t>
+      </w:r>
+      <w:proofErr w:type="gramEnd"/>
+      <w:r>
+        <w:t xml:space="preserve"> = open("%s/%s" %(</w:t>
+      </w:r>
+      <w:proofErr w:type="spellStart"/>
+      <w:r>
+        <w:t>db_path</w:t>
+      </w:r>
+      <w:proofErr w:type="spellEnd"/>
+      <w:r>
+        <w:t>, R245fa_db), mode = 'r', newline='')</w:t>
+      </w:r>
+    </w:p>
+    <w:p>
+      <w:r>
+        <w:t xml:space="preserve">        </w:t>
+      </w:r>
+      <w:proofErr w:type="gramStart"/>
+      <w:r>
+        <w:t>x1</w:t>
+      </w:r>
+      <w:proofErr w:type="gramEnd"/>
+      <w:r>
+        <w:t xml:space="preserve">, y1, x2, y2 = </w:t>
+      </w:r>
+      <w:proofErr w:type="spellStart"/>
+      <w:r>
+        <w:t>vlookup</w:t>
+      </w:r>
+      <w:proofErr w:type="spellEnd"/>
+      <w:r>
+        <w:t xml:space="preserve">(file, p2, </w:t>
+      </w:r>
+      <w:proofErr w:type="spellStart"/>
+      <w:r>
+        <w:t>press_col</w:t>
+      </w:r>
+      <w:proofErr w:type="spellEnd"/>
+      <w:r>
+        <w:t xml:space="preserve">, </w:t>
+      </w:r>
+      <w:proofErr w:type="spellStart"/>
+      <w:r>
+        <w:t>hl_col</w:t>
+      </w:r>
+      <w:proofErr w:type="spellEnd"/>
+      <w:r>
+        <w:t>)</w:t>
+      </w:r>
+    </w:p>
+    <w:p>
+      <w:r>
+        <w:t xml:space="preserve">        h3 = interpolate(x1, y1, x2, y2, p2)</w:t>
+      </w:r>
+    </w:p>
+    <w:p>
+      <w:r>
+        <w:t xml:space="preserve">        </w:t>
+      </w:r>
+      <w:proofErr w:type="spellStart"/>
+      <w:proofErr w:type="gramStart"/>
+      <w:r>
+        <w:t>file.close</w:t>
+      </w:r>
+      <w:proofErr w:type="spellEnd"/>
+      <w:r>
+        <w:t>()</w:t>
+      </w:r>
+      <w:proofErr w:type="gramEnd"/>
+    </w:p>
+    <w:p>
+      <w:r>
+        <w:t xml:space="preserve">        #</w:t>
+      </w:r>
+      <w:proofErr w:type="gramStart"/>
+      <w:r>
+        <w:t>print(</w:t>
+      </w:r>
+      <w:proofErr w:type="gramEnd"/>
+      <w:r>
+        <w:t>"h3 = ", h3)</w:t>
+      </w:r>
+    </w:p>
+    <w:p/>
+    <w:p>
+      <w:r>
+        <w:t xml:space="preserve">        </w:t>
+      </w:r>
+      <w:proofErr w:type="gramStart"/>
+      <w:r>
+        <w:t>file</w:t>
+      </w:r>
+      <w:proofErr w:type="gramEnd"/>
+      <w:r>
+        <w:t xml:space="preserve"> = open("%s/%s" %(</w:t>
+      </w:r>
+      <w:proofErr w:type="spellStart"/>
+      <w:r>
+        <w:t>db_path</w:t>
+      </w:r>
+      <w:proofErr w:type="spellEnd"/>
+      <w:r>
+        <w:t>, R245fa_db), mode = 'r', newline='')</w:t>
+      </w:r>
+    </w:p>
+    <w:p>
+      <w:r>
+        <w:t xml:space="preserve">        </w:t>
+      </w:r>
+      <w:proofErr w:type="gramStart"/>
+      <w:r>
+        <w:t>x1</w:t>
+      </w:r>
+      <w:proofErr w:type="gramEnd"/>
+      <w:r>
+        <w:t xml:space="preserve">, y1, x2, y2 = </w:t>
+      </w:r>
+      <w:proofErr w:type="spellStart"/>
+      <w:r>
+        <w:t>vlookup</w:t>
+      </w:r>
+      <w:proofErr w:type="spellEnd"/>
+      <w:r>
+        <w:t xml:space="preserve">(file, p2, </w:t>
+      </w:r>
+      <w:proofErr w:type="spellStart"/>
+      <w:r>
+        <w:t>press_col</w:t>
+      </w:r>
+      <w:proofErr w:type="spellEnd"/>
+      <w:r>
+        <w:t xml:space="preserve">, </w:t>
+      </w:r>
+      <w:proofErr w:type="spellStart"/>
+      <w:r>
+        <w:t>v_col</w:t>
+      </w:r>
+      <w:proofErr w:type="spellEnd"/>
+      <w:r>
+        <w:t>)</w:t>
+      </w:r>
+    </w:p>
+    <w:p>
+      <w:r>
+        <w:t xml:space="preserve">        v3 = interpolate(x1, y1, x2, y2, p2)</w:t>
+      </w:r>
+    </w:p>
+    <w:p>
+      <w:r>
+        <w:t xml:space="preserve">        </w:t>
+      </w:r>
+      <w:proofErr w:type="spellStart"/>
+      <w:proofErr w:type="gramStart"/>
+      <w:r>
+        <w:t>file.close</w:t>
+      </w:r>
+      <w:proofErr w:type="spellEnd"/>
+      <w:r>
+        <w:t>()</w:t>
+      </w:r>
+      <w:proofErr w:type="gramEnd"/>
+    </w:p>
+    <w:p>
+      <w:r>
+        <w:t xml:space="preserve">        #</w:t>
+      </w:r>
+      <w:proofErr w:type="gramStart"/>
+      <w:r>
+        <w:t>print(</w:t>
+      </w:r>
+      <w:proofErr w:type="gramEnd"/>
+      <w:r>
+        <w:t>"v3 = ", v3)</w:t>
+      </w:r>
+    </w:p>
+    <w:p/>
+    <w:p>
+      <w:r>
+        <w:t xml:space="preserve">        h4 = h3 + v3*(p4-p3)</w:t>
+      </w:r>
+    </w:p>
+    <w:p>
+      <w:r>
+        <w:t xml:space="preserve">        #</w:t>
+      </w:r>
+      <w:proofErr w:type="gramStart"/>
+      <w:r>
+        <w:t>print(</w:t>
+      </w:r>
+      <w:proofErr w:type="gramEnd"/>
+      <w:r>
+        <w:t>"h4 = ", h4)</w:t>
+      </w:r>
+    </w:p>
+    <w:p/>
+    <w:p>
+      <w:r>
+        <w:t xml:space="preserve">        </w:t>
+      </w:r>
+      <w:proofErr w:type="spellStart"/>
+      <w:r>
+        <w:t>W_m</w:t>
+      </w:r>
+      <w:proofErr w:type="spellEnd"/>
+      <w:r>
+        <w:t xml:space="preserve"> = h1-h2-h4+h3 # Watts of power per kg/s of mass flow rate</w:t>
+      </w:r>
+    </w:p>
+    <w:p>
+      <w:r>
+        <w:t xml:space="preserve">        #</w:t>
+      </w:r>
+      <w:proofErr w:type="gramStart"/>
+      <w:r>
+        <w:t>print(</w:t>
+      </w:r>
+      <w:proofErr w:type="gramEnd"/>
+      <w:r>
+        <w:t xml:space="preserve">"Watts per kg/s of mass flow rate = ", </w:t>
+      </w:r>
+      <w:proofErr w:type="spellStart"/>
+      <w:r>
+        <w:t>W_m</w:t>
+      </w:r>
+      <w:proofErr w:type="spellEnd"/>
+      <w:r>
+        <w:t>)</w:t>
+      </w:r>
+    </w:p>
+    <w:p/>
+    <w:p>
+      <w:r>
+        <w:t xml:space="preserve">        </w:t>
+      </w:r>
+      <w:proofErr w:type="gramStart"/>
+      <w:r>
+        <w:t>efficiency</w:t>
+      </w:r>
+      <w:proofErr w:type="gramEnd"/>
+      <w:r>
+        <w:t xml:space="preserve"> = ((h1-h2) - (h4-h3))/(h1 - h4)</w:t>
+      </w:r>
+    </w:p>
+    <w:p>
+      <w:r>
+        <w:t xml:space="preserve">        </w:t>
+      </w:r>
+    </w:p>
+    <w:p>
+      <w:r>
+        <w:t xml:space="preserve">        </w:t>
+      </w:r>
+      <w:proofErr w:type="spellStart"/>
+      <w:r>
+        <w:t>X.append</w:t>
+      </w:r>
+      <w:proofErr w:type="spellEnd"/>
+      <w:r>
         <w:t>(</w:t>
       </w:r>
-      <w:proofErr w:type="gramEnd"/>
-      <w:r>
-        <w:t xml:space="preserve">file, p2, </w:t>
-      </w:r>
-      <w:proofErr w:type="spellStart"/>
-      <w:r>
-        <w:t>press_col</w:t>
-      </w:r>
-      <w:proofErr w:type="spellEnd"/>
-      <w:r>
-        <w:t xml:space="preserve">, </w:t>
-      </w:r>
-      <w:proofErr w:type="spellStart"/>
-      <w:r>
-        <w:t>hl_col</w:t>
+      <w:proofErr w:type="spellStart"/>
+      <w:r>
+        <w:t>boiler_pressure</w:t>
       </w:r>
       <w:proofErr w:type="spellEnd"/>
       <w:r>
@@ -4367,847 +4962,309 @@
     </w:p>
     <w:p>
       <w:r>
-        <w:t xml:space="preserve">        h2L = </w:t>
-      </w:r>
-      <w:proofErr w:type="gramStart"/>
-      <w:r>
-        <w:t>interpolate(</w:t>
-      </w:r>
-      <w:proofErr w:type="gramEnd"/>
-      <w:r>
-        <w:t>x1, y1, x2, y2, p2)</w:t>
-      </w:r>
-    </w:p>
-    <w:p>
-      <w:r>
-        <w:t xml:space="preserve">        #</w:t>
-      </w:r>
-      <w:proofErr w:type="gramStart"/>
-      <w:r>
-        <w:t>print(</w:t>
-      </w:r>
-      <w:proofErr w:type="gramEnd"/>
-      <w:r>
-        <w:t>"h2L = ", h2L)</w:t>
-      </w:r>
-    </w:p>
-    <w:p>
-      <w:r>
         <w:t xml:space="preserve">        </w:t>
       </w:r>
-      <w:proofErr w:type="spellStart"/>
-      <w:proofErr w:type="gramStart"/>
-      <w:r>
-        <w:t>file.close</w:t>
-      </w:r>
-      <w:proofErr w:type="spellEnd"/>
-      <w:proofErr w:type="gramEnd"/>
+      <w:proofErr w:type="gramStart"/>
+      <w:r>
+        <w:t>X2.append(</w:t>
+      </w:r>
+      <w:proofErr w:type="spellStart"/>
+      <w:proofErr w:type="gramEnd"/>
+      <w:r>
+        <w:t>boiler_temp</w:t>
+      </w:r>
+      <w:proofErr w:type="spellEnd"/>
+      <w:r>
+        <w:t>)</w:t>
+      </w:r>
+    </w:p>
+    <w:p>
+      <w:r>
+        <w:t xml:space="preserve">        </w:t>
+      </w:r>
+    </w:p>
+    <w:p>
+      <w:r>
+        <w:t xml:space="preserve">        </w:t>
+      </w:r>
+      <w:proofErr w:type="spellStart"/>
+      <w:proofErr w:type="gramStart"/>
+      <w:r>
+        <w:t>Y.append</w:t>
+      </w:r>
+      <w:proofErr w:type="spellEnd"/>
+      <w:r>
+        <w:t>(</w:t>
+      </w:r>
+      <w:proofErr w:type="spellStart"/>
+      <w:proofErr w:type="gramEnd"/>
+      <w:r>
+        <w:t>condenser_pressure</w:t>
+      </w:r>
+      <w:proofErr w:type="spellEnd"/>
+      <w:r>
+        <w:t>)</w:t>
+      </w:r>
+    </w:p>
+    <w:p>
+      <w:r>
+        <w:t xml:space="preserve">        </w:t>
+      </w:r>
+      <w:proofErr w:type="gramStart"/>
+      <w:r>
+        <w:t>Y2.append(</w:t>
+      </w:r>
+      <w:proofErr w:type="spellStart"/>
+      <w:proofErr w:type="gramEnd"/>
+      <w:r>
+        <w:t>condenser_temp</w:t>
+      </w:r>
+      <w:proofErr w:type="spellEnd"/>
+      <w:r>
+        <w:t>)</w:t>
+      </w:r>
+    </w:p>
+    <w:p>
+      <w:r>
+        <w:t xml:space="preserve">        </w:t>
+      </w:r>
+    </w:p>
+    <w:p>
+      <w:r>
+        <w:t xml:space="preserve">        </w:t>
+      </w:r>
+      <w:proofErr w:type="spellStart"/>
+      <w:proofErr w:type="gramStart"/>
+      <w:r>
+        <w:t>Z.append</w:t>
+      </w:r>
+      <w:proofErr w:type="spellEnd"/>
+      <w:r>
+        <w:t>(</w:t>
+      </w:r>
+      <w:proofErr w:type="spellStart"/>
+      <w:proofErr w:type="gramEnd"/>
+      <w:r>
+        <w:t>W_m</w:t>
+      </w:r>
+      <w:proofErr w:type="spellEnd"/>
+      <w:r>
+        <w:t>)</w:t>
+      </w:r>
+    </w:p>
+    <w:p>
+      <w:r>
+        <w:t xml:space="preserve">        </w:t>
+      </w:r>
+      <w:proofErr w:type="gramStart"/>
+      <w:r>
+        <w:t>Z2.append(</w:t>
+      </w:r>
+      <w:proofErr w:type="gramEnd"/>
+      <w:r>
+        <w:t>efficiency)</w:t>
+      </w:r>
+    </w:p>
+    <w:p>
+      <w:r>
+        <w:t xml:space="preserve">        </w:t>
+      </w:r>
+    </w:p>
+    <w:p>
+      <w:proofErr w:type="spellStart"/>
+      <w:r>
+        <w:t>ax.set_</w:t>
+      </w:r>
+      <w:proofErr w:type="gramStart"/>
+      <w:r>
+        <w:t>xlabel</w:t>
+      </w:r>
+      <w:proofErr w:type="spellEnd"/>
+      <w:r>
+        <w:t>(</w:t>
+      </w:r>
+      <w:proofErr w:type="gramEnd"/>
+      <w:r>
+        <w:t>"Boiler Pressure (MPa)")</w:t>
+      </w:r>
+    </w:p>
+    <w:p>
+      <w:proofErr w:type="spellStart"/>
+      <w:r>
+        <w:t>ax.set_</w:t>
+      </w:r>
+      <w:proofErr w:type="gramStart"/>
+      <w:r>
+        <w:t>ylabel</w:t>
+      </w:r>
+      <w:proofErr w:type="spellEnd"/>
+      <w:r>
+        <w:t>(</w:t>
+      </w:r>
+      <w:proofErr w:type="gramEnd"/>
+      <w:r>
+        <w:t>"Condenser Pressure (MPa)")</w:t>
+      </w:r>
+    </w:p>
+    <w:p>
+      <w:proofErr w:type="spellStart"/>
+      <w:r>
+        <w:t>ax.set_</w:t>
+      </w:r>
+      <w:proofErr w:type="gramStart"/>
+      <w:r>
+        <w:t>zlabel</w:t>
+      </w:r>
+      <w:proofErr w:type="spellEnd"/>
+      <w:r>
+        <w:t>(</w:t>
+      </w:r>
+      <w:proofErr w:type="gramEnd"/>
+      <w:r>
+        <w:t>"Power output per unit mass flow rate (Watts)")</w:t>
+      </w:r>
+    </w:p>
+    <w:p>
+      <w:proofErr w:type="spellStart"/>
+      <w:r>
+        <w:t>ax.scatter</w:t>
+      </w:r>
+      <w:proofErr w:type="spellEnd"/>
+      <w:r>
+        <w:t>(X, Y, Z)</w:t>
+      </w:r>
+    </w:p>
+    <w:p/>
+    <w:p>
+      <w:r>
+        <w:t>ax1.set_</w:t>
+      </w:r>
+      <w:proofErr w:type="gramStart"/>
+      <w:r>
+        <w:t>xlabel(</w:t>
+      </w:r>
+      <w:proofErr w:type="gramEnd"/>
+      <w:r>
+        <w:t>"Boiler Pressure (MPa)")</w:t>
+      </w:r>
+    </w:p>
+    <w:p>
+      <w:r>
+        <w:t>ax1.set_</w:t>
+      </w:r>
+      <w:proofErr w:type="gramStart"/>
+      <w:r>
+        <w:t>ylabel(</w:t>
+      </w:r>
+      <w:proofErr w:type="gramEnd"/>
+      <w:r>
+        <w:t>"Condenser Pressure (MPa)")</w:t>
+      </w:r>
+    </w:p>
+    <w:p>
+      <w:r>
+        <w:t>ax1.set_zlabel("Efficiency")</w:t>
+      </w:r>
+    </w:p>
+    <w:p>
+      <w:r>
+        <w:t>ax1.scatter(X, Y, Z2)</w:t>
+      </w:r>
+    </w:p>
+    <w:p/>
+    <w:p>
+      <w:r>
+        <w:t>ax2.set_</w:t>
+      </w:r>
+      <w:proofErr w:type="gramStart"/>
+      <w:r>
+        <w:t>xlabel(</w:t>
+      </w:r>
+      <w:proofErr w:type="gramEnd"/>
+      <w:r>
+        <w:t>"Boiler Temperature (C)")</w:t>
+      </w:r>
+    </w:p>
+    <w:p>
+      <w:r>
+        <w:t>ax2.set_</w:t>
+      </w:r>
+      <w:proofErr w:type="gramStart"/>
+      <w:r>
+        <w:t>ylabel(</w:t>
+      </w:r>
+      <w:proofErr w:type="gramEnd"/>
+      <w:r>
+        <w:t>"Condenser Temperature (C)")</w:t>
+      </w:r>
+    </w:p>
+    <w:p>
+      <w:r>
+        <w:t>ax2.set_</w:t>
+      </w:r>
+      <w:proofErr w:type="gramStart"/>
+      <w:r>
+        <w:t>zlabel(</w:t>
+      </w:r>
+      <w:proofErr w:type="gramEnd"/>
+      <w:r>
+        <w:t>"Power output per unit mass flow rate (Watts)")</w:t>
+      </w:r>
+    </w:p>
+    <w:p>
+      <w:r>
+        <w:t>ax2.scatter(X2, Y2, Z, color='r')</w:t>
+      </w:r>
+    </w:p>
+    <w:p/>
+    <w:p>
+      <w:r>
+        <w:t>ax3.set_</w:t>
+      </w:r>
+      <w:proofErr w:type="gramStart"/>
+      <w:r>
+        <w:t>xlabel(</w:t>
+      </w:r>
+      <w:proofErr w:type="gramEnd"/>
+      <w:r>
+        <w:t>"Boiler Temperature (C)")</w:t>
+      </w:r>
+    </w:p>
+    <w:p>
+      <w:r>
+        <w:t>ax3.set_</w:t>
+      </w:r>
+      <w:proofErr w:type="gramStart"/>
+      <w:r>
+        <w:t>ylabel(</w:t>
+      </w:r>
+      <w:proofErr w:type="gramEnd"/>
+      <w:r>
+        <w:t>"Condenser Temperature (C)")</w:t>
+      </w:r>
+    </w:p>
+    <w:p>
+      <w:r>
+        <w:t>ax3.set_zlabel("Efficiency")</w:t>
+      </w:r>
+    </w:p>
+    <w:p>
+      <w:r>
+        <w:t>ax3.scatter(X2, Y2, Z2, color='r')</w:t>
+      </w:r>
+    </w:p>
+    <w:p/>
+    <w:p>
+      <w:proofErr w:type="spellStart"/>
+      <w:proofErr w:type="gramStart"/>
+      <w:r>
+        <w:t>plt.show</w:t>
+      </w:r>
+      <w:proofErr w:type="spellEnd"/>
       <w:r>
         <w:t>()</w:t>
       </w:r>
-    </w:p>
-    <w:p/>
-    <w:p>
-      <w:r>
-        <w:t xml:space="preserve">        file = </w:t>
-      </w:r>
-      <w:proofErr w:type="gramStart"/>
-      <w:r>
-        <w:t>open(</w:t>
-      </w:r>
-      <w:proofErr w:type="gramEnd"/>
-      <w:r>
-        <w:t>"%s/%s" %(</w:t>
-      </w:r>
-      <w:proofErr w:type="spellStart"/>
-      <w:r>
-        <w:t>db_path</w:t>
-      </w:r>
-      <w:proofErr w:type="spellEnd"/>
-      <w:r>
-        <w:t>, R245fa_db), mode = 'r', newline='')</w:t>
-      </w:r>
-    </w:p>
-    <w:p>
-      <w:r>
-        <w:t xml:space="preserve">        x1, y1, x2, y2 = </w:t>
-      </w:r>
-      <w:proofErr w:type="spellStart"/>
-      <w:proofErr w:type="gramStart"/>
-      <w:r>
-        <w:t>vlookup</w:t>
-      </w:r>
-      <w:proofErr w:type="spellEnd"/>
-      <w:r>
-        <w:t>(</w:t>
-      </w:r>
-      <w:proofErr w:type="gramEnd"/>
-      <w:r>
-        <w:t xml:space="preserve">file, p2, </w:t>
-      </w:r>
-      <w:proofErr w:type="spellStart"/>
-      <w:r>
-        <w:t>press_col</w:t>
-      </w:r>
-      <w:proofErr w:type="spellEnd"/>
-      <w:r>
-        <w:t xml:space="preserve">, </w:t>
-      </w:r>
-      <w:proofErr w:type="spellStart"/>
-      <w:r>
-        <w:t>hv_col</w:t>
-      </w:r>
-      <w:proofErr w:type="spellEnd"/>
-      <w:r>
-        <w:t>)</w:t>
-      </w:r>
-    </w:p>
-    <w:p>
-      <w:r>
-        <w:t xml:space="preserve">        h2v = </w:t>
-      </w:r>
-      <w:proofErr w:type="gramStart"/>
-      <w:r>
-        <w:t>interpolate(</w:t>
-      </w:r>
-      <w:proofErr w:type="gramEnd"/>
-      <w:r>
-        <w:t>x1, y1, x2, y2, p2)</w:t>
-      </w:r>
-    </w:p>
-    <w:p>
-      <w:r>
-        <w:t xml:space="preserve">        #</w:t>
-      </w:r>
-      <w:proofErr w:type="gramStart"/>
-      <w:r>
-        <w:t>print(</w:t>
-      </w:r>
-      <w:proofErr w:type="gramEnd"/>
-      <w:r>
-        <w:t>"h2v = ", h2v)</w:t>
-      </w:r>
-    </w:p>
-    <w:p/>
-    <w:p>
-      <w:r>
-        <w:t xml:space="preserve">        </w:t>
-      </w:r>
-      <w:proofErr w:type="spellStart"/>
-      <w:r>
-        <w:t>hLv</w:t>
-      </w:r>
-      <w:proofErr w:type="spellEnd"/>
-      <w:r>
-        <w:t xml:space="preserve"> = h2v - h2L</w:t>
-      </w:r>
-    </w:p>
-    <w:p>
-      <w:r>
-        <w:t xml:space="preserve">        #</w:t>
-      </w:r>
-      <w:proofErr w:type="gramStart"/>
-      <w:r>
-        <w:t>print(</w:t>
-      </w:r>
-      <w:proofErr w:type="gramEnd"/>
-      <w:r>
-        <w:t>"</w:t>
-      </w:r>
-      <w:proofErr w:type="spellStart"/>
-      <w:r>
-        <w:t>hLv</w:t>
-      </w:r>
-      <w:proofErr w:type="spellEnd"/>
-      <w:r>
-        <w:t xml:space="preserve"> = ", </w:t>
-      </w:r>
-      <w:proofErr w:type="spellStart"/>
-      <w:r>
-        <w:t>hLv</w:t>
-      </w:r>
-      <w:proofErr w:type="spellEnd"/>
-      <w:r>
-        <w:t>)</w:t>
-      </w:r>
-    </w:p>
-    <w:p>
-      <w:r>
-        <w:t xml:space="preserve">        </w:t>
-      </w:r>
-      <w:proofErr w:type="spellStart"/>
-      <w:proofErr w:type="gramStart"/>
-      <w:r>
-        <w:t>file.close</w:t>
-      </w:r>
-      <w:proofErr w:type="spellEnd"/>
-      <w:proofErr w:type="gramEnd"/>
-      <w:r>
-        <w:t>()</w:t>
-      </w:r>
-    </w:p>
-    <w:p/>
-    <w:p>
-      <w:r>
-        <w:t xml:space="preserve">        h2 = h2L + (qual_2*</w:t>
-      </w:r>
-      <w:proofErr w:type="spellStart"/>
-      <w:r>
-        <w:t>hLv</w:t>
-      </w:r>
-      <w:proofErr w:type="spellEnd"/>
-      <w:r>
-        <w:t>)</w:t>
-      </w:r>
-    </w:p>
-    <w:p>
-      <w:r>
-        <w:t xml:space="preserve">        #</w:t>
-      </w:r>
-      <w:proofErr w:type="gramStart"/>
-      <w:r>
-        <w:t>print(</w:t>
-      </w:r>
-      <w:proofErr w:type="gramEnd"/>
-      <w:r>
-        <w:t>"h2 = ", h2)</w:t>
-      </w:r>
-    </w:p>
-    <w:p/>
-    <w:p>
-      <w:r>
-        <w:t xml:space="preserve">        file = </w:t>
-      </w:r>
-      <w:proofErr w:type="gramStart"/>
-      <w:r>
-        <w:t>open(</w:t>
-      </w:r>
-      <w:proofErr w:type="gramEnd"/>
-      <w:r>
-        <w:t>"%s/%s" %(</w:t>
-      </w:r>
-      <w:proofErr w:type="spellStart"/>
-      <w:r>
-        <w:t>db_path</w:t>
-      </w:r>
-      <w:proofErr w:type="spellEnd"/>
-      <w:r>
-        <w:t>, R245fa_db), mode = 'r', newline='')</w:t>
-      </w:r>
-    </w:p>
-    <w:p>
-      <w:r>
-        <w:t xml:space="preserve">        x1, y1, x2, y2 = </w:t>
-      </w:r>
-      <w:proofErr w:type="spellStart"/>
-      <w:proofErr w:type="gramStart"/>
-      <w:r>
-        <w:t>vlookup</w:t>
-      </w:r>
-      <w:proofErr w:type="spellEnd"/>
-      <w:r>
-        <w:t>(</w:t>
-      </w:r>
-      <w:proofErr w:type="gramEnd"/>
-      <w:r>
-        <w:t xml:space="preserve">file, p2, </w:t>
-      </w:r>
-      <w:proofErr w:type="spellStart"/>
-      <w:r>
-        <w:t>press_col</w:t>
-      </w:r>
-      <w:proofErr w:type="spellEnd"/>
-      <w:r>
-        <w:t xml:space="preserve">, </w:t>
-      </w:r>
-      <w:proofErr w:type="spellStart"/>
-      <w:r>
-        <w:t>hl_col</w:t>
-      </w:r>
-      <w:proofErr w:type="spellEnd"/>
-      <w:r>
-        <w:t>)</w:t>
-      </w:r>
-    </w:p>
-    <w:p>
-      <w:r>
-        <w:t xml:space="preserve">        h3 = </w:t>
-      </w:r>
-      <w:proofErr w:type="gramStart"/>
-      <w:r>
-        <w:t>interpolate(</w:t>
-      </w:r>
-      <w:proofErr w:type="gramEnd"/>
-      <w:r>
-        <w:t>x1, y1, x2, y2, p2)</w:t>
-      </w:r>
-    </w:p>
-    <w:p>
-      <w:r>
-        <w:t xml:space="preserve">        </w:t>
-      </w:r>
-      <w:proofErr w:type="spellStart"/>
-      <w:proofErr w:type="gramStart"/>
-      <w:r>
-        <w:t>file.close</w:t>
-      </w:r>
-      <w:proofErr w:type="spellEnd"/>
-      <w:proofErr w:type="gramEnd"/>
-      <w:r>
-        <w:t>()</w:t>
-      </w:r>
-    </w:p>
-    <w:p>
-      <w:r>
-        <w:t xml:space="preserve">        #</w:t>
-      </w:r>
-      <w:proofErr w:type="gramStart"/>
-      <w:r>
-        <w:t>print(</w:t>
-      </w:r>
-      <w:proofErr w:type="gramEnd"/>
-      <w:r>
-        <w:t>"h3 = ", h3)</w:t>
-      </w:r>
-    </w:p>
-    <w:p/>
-    <w:p>
-      <w:r>
-        <w:t xml:space="preserve">        file = </w:t>
-      </w:r>
-      <w:proofErr w:type="gramStart"/>
-      <w:r>
-        <w:t>open(</w:t>
-      </w:r>
-      <w:proofErr w:type="gramEnd"/>
-      <w:r>
-        <w:t>"%s/%s" %(</w:t>
-      </w:r>
-      <w:proofErr w:type="spellStart"/>
-      <w:r>
-        <w:t>db_path</w:t>
-      </w:r>
-      <w:proofErr w:type="spellEnd"/>
-      <w:r>
-        <w:t>, R245fa_db), mode = 'r', newline='')</w:t>
-      </w:r>
-    </w:p>
-    <w:p>
-      <w:r>
-        <w:t xml:space="preserve">        x1, y1, x2, y2 = </w:t>
-      </w:r>
-      <w:proofErr w:type="spellStart"/>
-      <w:proofErr w:type="gramStart"/>
-      <w:r>
-        <w:t>vlookup</w:t>
-      </w:r>
-      <w:proofErr w:type="spellEnd"/>
-      <w:r>
-        <w:t>(</w:t>
-      </w:r>
-      <w:proofErr w:type="gramEnd"/>
-      <w:r>
-        <w:t xml:space="preserve">file, p2, </w:t>
-      </w:r>
-      <w:proofErr w:type="spellStart"/>
-      <w:r>
-        <w:t>press_col</w:t>
-      </w:r>
-      <w:proofErr w:type="spellEnd"/>
-      <w:r>
-        <w:t xml:space="preserve">, </w:t>
-      </w:r>
-      <w:proofErr w:type="spellStart"/>
-      <w:r>
-        <w:t>v_col</w:t>
-      </w:r>
-      <w:proofErr w:type="spellEnd"/>
-      <w:r>
-        <w:t>)</w:t>
-      </w:r>
-    </w:p>
-    <w:p>
-      <w:r>
-        <w:t xml:space="preserve">        v3 = </w:t>
-      </w:r>
-      <w:proofErr w:type="gramStart"/>
-      <w:r>
-        <w:t>interpolate(</w:t>
-      </w:r>
-      <w:proofErr w:type="gramEnd"/>
-      <w:r>
-        <w:t>x1, y1, x2, y2, p2)</w:t>
-      </w:r>
-    </w:p>
-    <w:p>
-      <w:r>
-        <w:t xml:space="preserve">        </w:t>
-      </w:r>
-      <w:proofErr w:type="spellStart"/>
-      <w:proofErr w:type="gramStart"/>
-      <w:r>
-        <w:t>file.close</w:t>
-      </w:r>
-      <w:proofErr w:type="spellEnd"/>
-      <w:proofErr w:type="gramEnd"/>
-      <w:r>
-        <w:t>()</w:t>
-      </w:r>
-    </w:p>
-    <w:p>
-      <w:r>
-        <w:t xml:space="preserve">        #</w:t>
-      </w:r>
-      <w:proofErr w:type="gramStart"/>
-      <w:r>
-        <w:t>print(</w:t>
-      </w:r>
-      <w:proofErr w:type="gramEnd"/>
-      <w:r>
-        <w:t>"v3 = ", v3)</w:t>
-      </w:r>
-    </w:p>
-    <w:p/>
-    <w:p>
-      <w:r>
-        <w:t xml:space="preserve">        h4 = h3 + v3*(p4-p3)</w:t>
-      </w:r>
-    </w:p>
-    <w:p>
-      <w:r>
-        <w:t xml:space="preserve">        #</w:t>
-      </w:r>
-      <w:proofErr w:type="gramStart"/>
-      <w:r>
-        <w:t>print(</w:t>
-      </w:r>
-      <w:proofErr w:type="gramEnd"/>
-      <w:r>
-        <w:t>"h4 = ", h4)</w:t>
-      </w:r>
-    </w:p>
-    <w:p/>
-    <w:p>
-      <w:r>
-        <w:t xml:space="preserve">        </w:t>
-      </w:r>
-      <w:proofErr w:type="spellStart"/>
-      <w:r>
-        <w:t>W_m</w:t>
-      </w:r>
-      <w:proofErr w:type="spellEnd"/>
-      <w:r>
-        <w:t xml:space="preserve"> = h1-h2-h4+h3 # Watts of power per kg/s of mass flow rate</w:t>
-      </w:r>
-    </w:p>
-    <w:p>
-      <w:r>
-        <w:t xml:space="preserve">        #</w:t>
-      </w:r>
-      <w:proofErr w:type="gramStart"/>
-      <w:r>
-        <w:t>print(</w:t>
-      </w:r>
-      <w:proofErr w:type="gramEnd"/>
-      <w:r>
-        <w:t xml:space="preserve">"Watts per kg/s of mass flow rate = ", </w:t>
-      </w:r>
-      <w:proofErr w:type="spellStart"/>
-      <w:r>
-        <w:t>W_m</w:t>
-      </w:r>
-      <w:proofErr w:type="spellEnd"/>
-      <w:r>
-        <w:t>)</w:t>
-      </w:r>
-    </w:p>
-    <w:p/>
-    <w:p>
-      <w:r>
-        <w:t xml:space="preserve">        efficiency = ((h1-h2) - (h4-h3))</w:t>
-      </w:r>
-      <w:proofErr w:type="gramStart"/>
-      <w:r>
-        <w:t>/(</w:t>
-      </w:r>
-      <w:proofErr w:type="gramEnd"/>
-      <w:r>
-        <w:t>h1 - h4)</w:t>
-      </w:r>
-    </w:p>
-    <w:p>
-      <w:r>
-        <w:t xml:space="preserve">        </w:t>
-      </w:r>
-    </w:p>
-    <w:p>
-      <w:r>
-        <w:t xml:space="preserve">        </w:t>
-      </w:r>
-      <w:proofErr w:type="spellStart"/>
-      <w:r>
-        <w:t>X.append</w:t>
-      </w:r>
-      <w:proofErr w:type="spellEnd"/>
-      <w:r>
-        <w:t>(</w:t>
-      </w:r>
-      <w:proofErr w:type="spellStart"/>
-      <w:r>
-        <w:t>boiler_pressure</w:t>
-      </w:r>
-      <w:proofErr w:type="spellEnd"/>
-      <w:r>
-        <w:t>)</w:t>
-      </w:r>
-    </w:p>
-    <w:p>
-      <w:r>
-        <w:t xml:space="preserve">        X</w:t>
-      </w:r>
-      <w:proofErr w:type="gramStart"/>
-      <w:r>
-        <w:t>2.append</w:t>
-      </w:r>
-      <w:proofErr w:type="gramEnd"/>
-      <w:r>
-        <w:t>(</w:t>
-      </w:r>
-      <w:proofErr w:type="spellStart"/>
-      <w:r>
-        <w:t>boiler_temp</w:t>
-      </w:r>
-      <w:proofErr w:type="spellEnd"/>
-      <w:r>
-        <w:t>)</w:t>
-      </w:r>
-    </w:p>
-    <w:p>
-      <w:r>
-        <w:t xml:space="preserve">        </w:t>
-      </w:r>
-    </w:p>
-    <w:p>
-      <w:r>
-        <w:t xml:space="preserve">        </w:t>
-      </w:r>
-      <w:proofErr w:type="spellStart"/>
-      <w:proofErr w:type="gramStart"/>
-      <w:r>
-        <w:t>Y.append</w:t>
-      </w:r>
-      <w:proofErr w:type="spellEnd"/>
-      <w:proofErr w:type="gramEnd"/>
-      <w:r>
-        <w:t>(</w:t>
-      </w:r>
-      <w:proofErr w:type="spellStart"/>
-      <w:r>
-        <w:t>condenser_pressure</w:t>
-      </w:r>
-      <w:proofErr w:type="spellEnd"/>
-      <w:r>
-        <w:t>)</w:t>
-      </w:r>
-    </w:p>
-    <w:p>
-      <w:r>
-        <w:t xml:space="preserve">        Y</w:t>
-      </w:r>
-      <w:proofErr w:type="gramStart"/>
-      <w:r>
-        <w:t>2.append</w:t>
-      </w:r>
-      <w:proofErr w:type="gramEnd"/>
-      <w:r>
-        <w:t>(</w:t>
-      </w:r>
-      <w:proofErr w:type="spellStart"/>
-      <w:r>
-        <w:t>condenser_temp</w:t>
-      </w:r>
-      <w:proofErr w:type="spellEnd"/>
-      <w:r>
-        <w:t>)</w:t>
-      </w:r>
-    </w:p>
-    <w:p>
-      <w:r>
-        <w:t xml:space="preserve">        </w:t>
-      </w:r>
-    </w:p>
-    <w:p>
-      <w:r>
-        <w:t xml:space="preserve">        </w:t>
-      </w:r>
-      <w:proofErr w:type="spellStart"/>
-      <w:proofErr w:type="gramStart"/>
-      <w:r>
-        <w:t>Z.append</w:t>
-      </w:r>
-      <w:proofErr w:type="spellEnd"/>
-      <w:proofErr w:type="gramEnd"/>
-      <w:r>
-        <w:t>(</w:t>
-      </w:r>
-      <w:proofErr w:type="spellStart"/>
-      <w:r>
-        <w:t>W_m</w:t>
-      </w:r>
-      <w:proofErr w:type="spellEnd"/>
-      <w:r>
-        <w:t>)</w:t>
-      </w:r>
-    </w:p>
-    <w:p>
-      <w:r>
-        <w:t xml:space="preserve">        Z</w:t>
-      </w:r>
-      <w:proofErr w:type="gramStart"/>
-      <w:r>
-        <w:t>2.append</w:t>
-      </w:r>
-      <w:proofErr w:type="gramEnd"/>
-      <w:r>
-        <w:t>(efficiency)</w:t>
-      </w:r>
-    </w:p>
-    <w:p>
-      <w:r>
-        <w:t xml:space="preserve">        </w:t>
-      </w:r>
-    </w:p>
-    <w:p>
-      <w:proofErr w:type="spellStart"/>
-      <w:r>
-        <w:t>ax.set_</w:t>
-      </w:r>
-      <w:proofErr w:type="gramStart"/>
-      <w:r>
-        <w:t>xlabel</w:t>
-      </w:r>
-      <w:proofErr w:type="spellEnd"/>
-      <w:r>
-        <w:t>(</w:t>
-      </w:r>
-      <w:proofErr w:type="gramEnd"/>
-      <w:r>
-        <w:t>"Boiler Pressure (</w:t>
-      </w:r>
-      <w:proofErr w:type="spellStart"/>
-      <w:r>
-        <w:t>MPa</w:t>
-      </w:r>
-      <w:proofErr w:type="spellEnd"/>
-      <w:r>
-        <w:t>)")</w:t>
-      </w:r>
-    </w:p>
-    <w:p>
-      <w:proofErr w:type="spellStart"/>
-      <w:r>
-        <w:t>ax.set_</w:t>
-      </w:r>
-      <w:proofErr w:type="gramStart"/>
-      <w:r>
-        <w:t>ylabel</w:t>
-      </w:r>
-      <w:proofErr w:type="spellEnd"/>
-      <w:r>
-        <w:t>(</w:t>
-      </w:r>
-      <w:proofErr w:type="gramEnd"/>
-      <w:r>
-        <w:t>"Condenser Pressure (</w:t>
-      </w:r>
-      <w:proofErr w:type="spellStart"/>
-      <w:r>
-        <w:t>MPa</w:t>
-      </w:r>
-      <w:proofErr w:type="spellEnd"/>
-      <w:r>
-        <w:t>)")</w:t>
-      </w:r>
-    </w:p>
-    <w:p>
-      <w:proofErr w:type="spellStart"/>
-      <w:r>
-        <w:t>ax.set_</w:t>
-      </w:r>
-      <w:proofErr w:type="gramStart"/>
-      <w:r>
-        <w:t>zlabel</w:t>
-      </w:r>
-      <w:proofErr w:type="spellEnd"/>
-      <w:r>
-        <w:t>(</w:t>
-      </w:r>
-      <w:proofErr w:type="gramEnd"/>
-      <w:r>
-        <w:t>"Power output per unit mass flow rate (Watts)")</w:t>
-      </w:r>
-    </w:p>
-    <w:p>
-      <w:proofErr w:type="spellStart"/>
-      <w:proofErr w:type="gramStart"/>
-      <w:r>
-        <w:t>ax.scatter</w:t>
-      </w:r>
-      <w:proofErr w:type="spellEnd"/>
-      <w:proofErr w:type="gramEnd"/>
-      <w:r>
-        <w:t>(X, Y, Z)</w:t>
-      </w:r>
-    </w:p>
-    <w:p/>
-    <w:p>
-      <w:r>
-        <w:t>ax1.set_</w:t>
-      </w:r>
-      <w:proofErr w:type="gramStart"/>
-      <w:r>
-        <w:t>xlabel(</w:t>
-      </w:r>
-      <w:proofErr w:type="gramEnd"/>
-      <w:r>
-        <w:t>"Boiler Pressure (</w:t>
-      </w:r>
-      <w:proofErr w:type="spellStart"/>
-      <w:r>
-        <w:t>MPa</w:t>
-      </w:r>
-      <w:proofErr w:type="spellEnd"/>
-      <w:r>
-        <w:t>)")</w:t>
-      </w:r>
-    </w:p>
-    <w:p>
-      <w:r>
-        <w:t>ax1.set_</w:t>
-      </w:r>
-      <w:proofErr w:type="gramStart"/>
-      <w:r>
-        <w:t>ylabel(</w:t>
-      </w:r>
-      <w:proofErr w:type="gramEnd"/>
-      <w:r>
-        <w:t>"Condenser Pressure (</w:t>
-      </w:r>
-      <w:proofErr w:type="spellStart"/>
-      <w:r>
-        <w:t>MPa</w:t>
-      </w:r>
-      <w:proofErr w:type="spellEnd"/>
-      <w:r>
-        <w:t>)")</w:t>
-      </w:r>
-    </w:p>
-    <w:p>
-      <w:r>
-        <w:t>ax1.set_zlabel("Efficiency")</w:t>
-      </w:r>
-    </w:p>
-    <w:p>
-      <w:r>
-        <w:t>ax1.scatter(X, Y, Z2)</w:t>
-      </w:r>
-    </w:p>
-    <w:p/>
-    <w:p>
-      <w:r>
-        <w:t>ax2.set_</w:t>
-      </w:r>
-      <w:proofErr w:type="gramStart"/>
-      <w:r>
-        <w:t>xlabel(</w:t>
-      </w:r>
-      <w:proofErr w:type="gramEnd"/>
-      <w:r>
-        <w:t>"Boiler Temperature (C)")</w:t>
-      </w:r>
-    </w:p>
-    <w:p>
-      <w:r>
-        <w:t>ax2.set_</w:t>
-      </w:r>
-      <w:proofErr w:type="gramStart"/>
-      <w:r>
-        <w:t>ylabel(</w:t>
-      </w:r>
-      <w:proofErr w:type="gramEnd"/>
-      <w:r>
-        <w:t>"Condenser Temperature (C)")</w:t>
-      </w:r>
-    </w:p>
-    <w:p>
-      <w:r>
-        <w:t>ax2.set_</w:t>
-      </w:r>
-      <w:proofErr w:type="gramStart"/>
-      <w:r>
-        <w:t>zlabel(</w:t>
-      </w:r>
-      <w:proofErr w:type="gramEnd"/>
-      <w:r>
-        <w:t>"Power output per unit mass flow rate (Watts)")</w:t>
-      </w:r>
-    </w:p>
-    <w:p>
-      <w:r>
-        <w:t>ax2.scatter(X2, Y2, Z, color='r')</w:t>
-      </w:r>
-    </w:p>
-    <w:p/>
-    <w:p>
-      <w:r>
-        <w:t>ax3.set_</w:t>
-      </w:r>
-      <w:proofErr w:type="gramStart"/>
-      <w:r>
-        <w:t>xlabel(</w:t>
-      </w:r>
-      <w:proofErr w:type="gramEnd"/>
-      <w:r>
-        <w:t>"Boiler Temperature (C)")</w:t>
-      </w:r>
-    </w:p>
-    <w:p>
-      <w:r>
-        <w:t>ax3.set_</w:t>
-      </w:r>
-      <w:proofErr w:type="gramStart"/>
-      <w:r>
-        <w:t>ylabel(</w:t>
-      </w:r>
-      <w:proofErr w:type="gramEnd"/>
-      <w:r>
-        <w:t>"Condenser Temperature (C)")</w:t>
-      </w:r>
-    </w:p>
-    <w:p>
-      <w:r>
-        <w:t>ax3.set_zlabel("Efficiency")</w:t>
-      </w:r>
-    </w:p>
-    <w:p>
-      <w:r>
-        <w:t>ax3.scatter(X2, Y2, Z2, color='r')</w:t>
-      </w:r>
-    </w:p>
-    <w:p/>
-    <w:p>
-      <w:proofErr w:type="spellStart"/>
-      <w:proofErr w:type="gramStart"/>
-      <w:r>
-        <w:t>plt.show</w:t>
-      </w:r>
-      <w:proofErr w:type="spellEnd"/>
-      <w:proofErr w:type="gramEnd"/>
-      <w:r>
-        <w:t>()</w:t>
-      </w:r>
-      <w:bookmarkStart w:id="0" w:name="_GoBack"/>
-      <w:bookmarkEnd w:id="0"/>
+      <w:proofErr w:type="gramEnd"/>
     </w:p>
     <w:p/>
     <w:p>
@@ -5252,11 +5309,8 @@
           <w:sdtContent>
             <w:p>
               <w:pPr>
-                <w:pStyle w:val="Bibliography"/>
-                <w:ind w:left="720" w:hanging="720"/>
                 <w:rPr>
                   <w:noProof/>
-                  <w:szCs w:val="24"/>
                 </w:rPr>
               </w:pPr>
               <w:r>
@@ -5268,85 +5322,238 @@
               <w:r>
                 <w:fldChar w:fldCharType="separate"/>
               </w:r>
-              <w:r>
-                <w:rPr>
-                  <w:noProof/>
-                </w:rPr>
-                <w:t>(2017, December 15). Retrieved from Wikipedia: https://en.wikipedia.org/wiki/Carnot_cycle</w:t>
-              </w:r>
             </w:p>
+            <w:tbl>
+              <w:tblPr>
+                <w:tblW w:w="5000" w:type="pct"/>
+                <w:tblCellSpacing w:w="15" w:type="dxa"/>
+                <w:tblCellMar>
+                  <w:top w:w="15" w:type="dxa"/>
+                  <w:left w:w="15" w:type="dxa"/>
+                  <w:bottom w:w="15" w:type="dxa"/>
+                  <w:right w:w="15" w:type="dxa"/>
+                </w:tblCellMar>
+                <w:tblLook w:val="04A0" w:firstRow="1" w:lastRow="0" w:firstColumn="1" w:lastColumn="0" w:noHBand="0" w:noVBand="1"/>
+              </w:tblPr>
+              <w:tblGrid>
+                <w:gridCol w:w="355"/>
+                <w:gridCol w:w="9095"/>
+              </w:tblGrid>
+              <w:tr>
+                <w:trPr>
+                  <w:divId w:val="1461416233"/>
+                  <w:tblCellSpacing w:w="15" w:type="dxa"/>
+                </w:trPr>
+                <w:tc>
+                  <w:tcPr>
+                    <w:tcW w:w="50" w:type="pct"/>
+                    <w:hideMark/>
+                  </w:tcPr>
+                  <w:p>
+                    <w:pPr>
+                      <w:pStyle w:val="Bibliography"/>
+                      <w:rPr>
+                        <w:rFonts w:eastAsiaTheme="minorEastAsia"/>
+                        <w:noProof/>
+                      </w:rPr>
+                    </w:pPr>
+                    <w:r>
+                      <w:rPr>
+                        <w:noProof/>
+                      </w:rPr>
+                      <w:t xml:space="preserve">[1] </w:t>
+                    </w:r>
+                  </w:p>
+                </w:tc>
+                <w:tc>
+                  <w:tcPr>
+                    <w:tcW w:w="0" w:type="auto"/>
+                    <w:hideMark/>
+                  </w:tcPr>
+                  <w:p>
+                    <w:pPr>
+                      <w:pStyle w:val="Bibliography"/>
+                      <w:rPr>
+                        <w:rFonts w:eastAsiaTheme="minorEastAsia"/>
+                        <w:noProof/>
+                      </w:rPr>
+                    </w:pPr>
+                    <w:r>
+                      <w:rPr>
+                        <w:noProof/>
+                      </w:rPr>
+                      <w:t>BCS, Incorporated, "Waste Heat Recovery: - Technology and Opportunities in U.S. Industry -," 2008.</w:t>
+                    </w:r>
+                  </w:p>
+                </w:tc>
+              </w:tr>
+              <w:tr>
+                <w:trPr>
+                  <w:divId w:val="1461416233"/>
+                  <w:tblCellSpacing w:w="15" w:type="dxa"/>
+                </w:trPr>
+                <w:tc>
+                  <w:tcPr>
+                    <w:tcW w:w="50" w:type="pct"/>
+                    <w:hideMark/>
+                  </w:tcPr>
+                  <w:p>
+                    <w:pPr>
+                      <w:pStyle w:val="Bibliography"/>
+                      <w:rPr>
+                        <w:rFonts w:eastAsiaTheme="minorEastAsia"/>
+                        <w:noProof/>
+                      </w:rPr>
+                    </w:pPr>
+                    <w:r>
+                      <w:rPr>
+                        <w:noProof/>
+                      </w:rPr>
+                      <w:t xml:space="preserve">[2] </w:t>
+                    </w:r>
+                  </w:p>
+                </w:tc>
+                <w:tc>
+                  <w:tcPr>
+                    <w:tcW w:w="0" w:type="auto"/>
+                    <w:hideMark/>
+                  </w:tcPr>
+                  <w:p>
+                    <w:pPr>
+                      <w:pStyle w:val="Bibliography"/>
+                      <w:rPr>
+                        <w:rFonts w:eastAsiaTheme="minorEastAsia"/>
+                        <w:noProof/>
+                      </w:rPr>
+                    </w:pPr>
+                    <w:r>
+                      <w:rPr>
+                        <w:noProof/>
+                      </w:rPr>
+                      <w:t>15 December 2017. [Online]. Available: https://en.wikipedia.org/wiki/Carnot_cycle.</w:t>
+                    </w:r>
+                  </w:p>
+                </w:tc>
+              </w:tr>
+              <w:tr>
+                <w:trPr>
+                  <w:divId w:val="1461416233"/>
+                  <w:tblCellSpacing w:w="15" w:type="dxa"/>
+                </w:trPr>
+                <w:tc>
+                  <w:tcPr>
+                    <w:tcW w:w="50" w:type="pct"/>
+                    <w:hideMark/>
+                  </w:tcPr>
+                  <w:p>
+                    <w:pPr>
+                      <w:pStyle w:val="Bibliography"/>
+                      <w:rPr>
+                        <w:rFonts w:eastAsiaTheme="minorEastAsia"/>
+                        <w:noProof/>
+                      </w:rPr>
+                    </w:pPr>
+                    <w:r>
+                      <w:rPr>
+                        <w:noProof/>
+                      </w:rPr>
+                      <w:t xml:space="preserve">[3] </w:t>
+                    </w:r>
+                  </w:p>
+                </w:tc>
+                <w:tc>
+                  <w:tcPr>
+                    <w:tcW w:w="0" w:type="auto"/>
+                    <w:hideMark/>
+                  </w:tcPr>
+                  <w:p>
+                    <w:pPr>
+                      <w:pStyle w:val="Bibliography"/>
+                      <w:rPr>
+                        <w:rFonts w:eastAsiaTheme="minorEastAsia"/>
+                        <w:noProof/>
+                      </w:rPr>
+                    </w:pPr>
+                    <w:r>
+                      <w:rPr>
+                        <w:noProof/>
+                      </w:rPr>
+                      <w:t>28 December 2017. [Online]. Available: https://hellafunctional.com/?p=629.</w:t>
+                    </w:r>
+                  </w:p>
+                </w:tc>
+              </w:tr>
+              <w:tr>
+                <w:trPr>
+                  <w:divId w:val="1461416233"/>
+                  <w:tblCellSpacing w:w="15" w:type="dxa"/>
+                </w:trPr>
+                <w:tc>
+                  <w:tcPr>
+                    <w:tcW w:w="50" w:type="pct"/>
+                    <w:hideMark/>
+                  </w:tcPr>
+                  <w:p>
+                    <w:pPr>
+                      <w:pStyle w:val="Bibliography"/>
+                      <w:rPr>
+                        <w:rFonts w:eastAsiaTheme="minorEastAsia"/>
+                        <w:noProof/>
+                      </w:rPr>
+                    </w:pPr>
+                    <w:r>
+                      <w:rPr>
+                        <w:noProof/>
+                      </w:rPr>
+                      <w:t xml:space="preserve">[4] </w:t>
+                    </w:r>
+                  </w:p>
+                </w:tc>
+                <w:tc>
+                  <w:tcPr>
+                    <w:tcW w:w="0" w:type="auto"/>
+                    <w:hideMark/>
+                  </w:tcPr>
+                  <w:p>
+                    <w:pPr>
+                      <w:pStyle w:val="Bibliography"/>
+                      <w:rPr>
+                        <w:rFonts w:eastAsiaTheme="minorEastAsia"/>
+                        <w:noProof/>
+                      </w:rPr>
+                    </w:pPr>
+                    <w:r>
+                      <w:rPr>
+                        <w:noProof/>
+                      </w:rPr>
+                      <w:t xml:space="preserve">J. P. Holman, "Heat Transfer," in </w:t>
+                    </w:r>
+                    <w:r>
+                      <w:rPr>
+                        <w:i/>
+                        <w:iCs/>
+                        <w:noProof/>
+                      </w:rPr>
+                      <w:t>Heat Transfer</w:t>
+                    </w:r>
+                    <w:r>
+                      <w:rPr>
+                        <w:noProof/>
+                      </w:rPr>
+                      <w:t>, New York, McGraw-Hill, 2010, p. 713.</w:t>
+                    </w:r>
+                  </w:p>
+                </w:tc>
+              </w:tr>
+            </w:tbl>
             <w:p>
               <w:pPr>
-                <w:pStyle w:val="Bibliography"/>
-                <w:ind w:left="720" w:hanging="720"/>
+                <w:divId w:val="1461416233"/>
                 <w:rPr>
+                  <w:rFonts w:eastAsia="Times New Roman"/>
                   <w:noProof/>
                 </w:rPr>
               </w:pPr>
-              <w:r>
-                <w:rPr>
-                  <w:noProof/>
-                </w:rPr>
-                <w:t>(2017, December 28). Retrieved from hellafunctional: https://hellafunctional.com/?p=629</w:t>
-              </w:r>
-            </w:p>
-            <w:p>
-              <w:pPr>
-                <w:pStyle w:val="Bibliography"/>
-                <w:ind w:left="720" w:hanging="720"/>
-                <w:rPr>
-                  <w:noProof/>
-                </w:rPr>
-              </w:pPr>
-              <w:r>
-                <w:rPr>
-                  <w:noProof/>
-                </w:rPr>
-                <w:t xml:space="preserve">BCS, Incorporated. (2008). </w:t>
-              </w:r>
-              <w:r>
-                <w:rPr>
-                  <w:i/>
-                  <w:iCs/>
-                  <w:noProof/>
-                </w:rPr>
-                <w:t>Waste Heat Recovery: - Technology and Opportunities in U.S. Industry -.</w:t>
-              </w:r>
-              <w:r>
-                <w:rPr>
-                  <w:noProof/>
-                </w:rPr>
-                <w:t xml:space="preserve"> </w:t>
-              </w:r>
-            </w:p>
-            <w:p>
-              <w:pPr>
-                <w:pStyle w:val="Bibliography"/>
-                <w:ind w:left="720" w:hanging="720"/>
-                <w:rPr>
-                  <w:noProof/>
-                </w:rPr>
-              </w:pPr>
-              <w:r>
-                <w:rPr>
-                  <w:noProof/>
-                </w:rPr>
-                <w:t xml:space="preserve">Holman, J. P. (2010). Heat Transfer. In J. P. Holman, </w:t>
-              </w:r>
-              <w:r>
-                <w:rPr>
-                  <w:i/>
-                  <w:iCs/>
-                  <w:noProof/>
-                </w:rPr>
-                <w:t>Heat Transfer</w:t>
-              </w:r>
-              <w:r>
-                <w:rPr>
-                  <w:noProof/>
-                </w:rPr>
-                <w:t xml:space="preserve"> (p. 713). New York: McGraw-Hill.</w:t>
-              </w:r>
             </w:p>
             <w:p>
               <w:r>
@@ -5364,7 +5571,7 @@
     </w:sdt>
     <w:p/>
     <w:sectPr>
-      <w:headerReference w:type="default" r:id="rId22"/>
+      <w:headerReference w:type="default" r:id="rId23"/>
       <w:endnotePr>
         <w:numFmt w:val="decimal"/>
       </w:endnotePr>
@@ -5378,7 +5585,7 @@
 </file>
 
 <file path=word/endnotes.xml><?xml version="1.0" encoding="utf-8"?>
-<w:endnotes xmlns:wpc="http://schemas.microsoft.com/office/word/2010/wordprocessingCanvas" xmlns:cx="http://schemas.microsoft.com/office/drawing/2014/chartex" xmlns:cx1="http://schemas.microsoft.com/office/drawing/2015/9/8/chartex" xmlns:cx2="http://schemas.microsoft.com/office/drawing/2015/10/21/chartex" xmlns:cx3="http://schemas.microsoft.com/office/drawing/2016/5/9/chartex" xmlns:cx4="http://schemas.microsoft.com/office/drawing/2016/5/10/chartex" xmlns:cx5="http://schemas.microsoft.com/office/drawing/2016/5/11/chartex" xmlns:mc="http://schemas.openxmlformats.org/markup-compatibility/2006" xmlns:o="urn:schemas-microsoft-com:office:office" xmlns:r="http://schemas.openxmlformats.org/officeDocument/2006/relationships" xmlns:m="http://schemas.openxmlformats.org/officeDocument/2006/math" xmlns:v="urn:schemas-microsoft-com:vml" xmlns:wp14="http://schemas.microsoft.com/office/word/2010/wordprocessingDrawing" xmlns:wp="http://schemas.openxmlformats.org/drawingml/2006/wordprocessingDrawing" xmlns:w10="urn:schemas-microsoft-com:office:word" xmlns:w="http://schemas.openxmlformats.org/wordprocessingml/2006/main" xmlns:w14="http://schemas.microsoft.com/office/word/2010/wordml" xmlns:w15="http://schemas.microsoft.com/office/word/2012/wordml" xmlns:w16se="http://schemas.microsoft.com/office/word/2015/wordml/symex" xmlns:wpg="http://schemas.microsoft.com/office/word/2010/wordprocessingGroup" xmlns:wpi="http://schemas.microsoft.com/office/word/2010/wordprocessingInk" xmlns:wne="http://schemas.microsoft.com/office/word/2006/wordml" xmlns:wps="http://schemas.microsoft.com/office/word/2010/wordprocessingShape" mc:Ignorable="w14 w15 w16se wp14">
+<w:endnotes xmlns:wpc="http://schemas.microsoft.com/office/word/2010/wordprocessingCanvas" xmlns:mc="http://schemas.openxmlformats.org/markup-compatibility/2006" xmlns:o="urn:schemas-microsoft-com:office:office" xmlns:r="http://schemas.openxmlformats.org/officeDocument/2006/relationships" xmlns:m="http://schemas.openxmlformats.org/officeDocument/2006/math" xmlns:v="urn:schemas-microsoft-com:vml" xmlns:wp14="http://schemas.microsoft.com/office/word/2010/wordprocessingDrawing" xmlns:wp="http://schemas.openxmlformats.org/drawingml/2006/wordprocessingDrawing" xmlns:w10="urn:schemas-microsoft-com:office:word" xmlns:w="http://schemas.openxmlformats.org/wordprocessingml/2006/main" xmlns:w14="http://schemas.microsoft.com/office/word/2010/wordml" xmlns:wpg="http://schemas.microsoft.com/office/word/2010/wordprocessingGroup" xmlns:wpi="http://schemas.microsoft.com/office/word/2010/wordprocessingInk" xmlns:wne="http://schemas.microsoft.com/office/word/2006/wordml" xmlns:wps="http://schemas.microsoft.com/office/word/2010/wordprocessingShape" mc:Ignorable="w14 wp14">
   <w:endnote w:type="separator" w:id="-1">
     <w:p>
       <w:pPr>
@@ -5408,22 +5615,7 @@
         <w:endnoteRef/>
       </w:r>
       <w:r>
-        <w:t xml:space="preserve"> </w:t>
-      </w:r>
-      <w:r>
-        <w:t>Harvesting waste heat from the existing coolant loop reduces the heat rejection load of the coolant system. Harvesting waste heat from the exhaust stream increases the load on the coolant system.</w:t>
-      </w:r>
-      <w:r>
-        <w:t xml:space="preserve"> </w:t>
-      </w:r>
-      <w:r>
-        <w:t>Harvesting heat from the headers will reduce the reaction temperature in the catalytic converter. Harvesting heat after exhaust treatment results in less available thermal energy at a lower temperature.</w:t>
-      </w:r>
-      <w:r>
-        <w:t xml:space="preserve"> </w:t>
-      </w:r>
-      <w:r>
-        <w:t>During colder months, heat rejected from the ORC condenser could be used to heat the passenger cabin. Perhaps the condenser could even replace the heater core.</w:t>
+        <w:t xml:space="preserve"> Harvesting waste heat from the existing coolant loop reduces the heat rejection load of the coolant system. Harvesting waste heat from the exhaust stream increases the load on the coolant system. Harvesting heat from the headers will reduce the reaction temperature in the catalytic converter. Harvesting heat after exhaust treatment results in less available thermal energy at a lower temperature. During colder months, heat rejected from the ORC condenser could be used to heat the passenger cabin. Perhaps the condenser could even replace the heater core.</w:t>
       </w:r>
     </w:p>
     <w:p>
@@ -5436,7 +5628,7 @@
 </file>
 
 <file path=word/footnotes.xml><?xml version="1.0" encoding="utf-8"?>
-<w:footnotes xmlns:wpc="http://schemas.microsoft.com/office/word/2010/wordprocessingCanvas" xmlns:cx="http://schemas.microsoft.com/office/drawing/2014/chartex" xmlns:cx1="http://schemas.microsoft.com/office/drawing/2015/9/8/chartex" xmlns:cx2="http://schemas.microsoft.com/office/drawing/2015/10/21/chartex" xmlns:cx3="http://schemas.microsoft.com/office/drawing/2016/5/9/chartex" xmlns:cx4="http://schemas.microsoft.com/office/drawing/2016/5/10/chartex" xmlns:cx5="http://schemas.microsoft.com/office/drawing/2016/5/11/chartex" xmlns:mc="http://schemas.openxmlformats.org/markup-compatibility/2006" xmlns:o="urn:schemas-microsoft-com:office:office" xmlns:r="http://schemas.openxmlformats.org/officeDocument/2006/relationships" xmlns:m="http://schemas.openxmlformats.org/officeDocument/2006/math" xmlns:v="urn:schemas-microsoft-com:vml" xmlns:wp14="http://schemas.microsoft.com/office/word/2010/wordprocessingDrawing" xmlns:wp="http://schemas.openxmlformats.org/drawingml/2006/wordprocessingDrawing" xmlns:w10="urn:schemas-microsoft-com:office:word" xmlns:w="http://schemas.openxmlformats.org/wordprocessingml/2006/main" xmlns:w14="http://schemas.microsoft.com/office/word/2010/wordml" xmlns:w15="http://schemas.microsoft.com/office/word/2012/wordml" xmlns:w16se="http://schemas.microsoft.com/office/word/2015/wordml/symex" xmlns:wpg="http://schemas.microsoft.com/office/word/2010/wordprocessingGroup" xmlns:wpi="http://schemas.microsoft.com/office/word/2010/wordprocessingInk" xmlns:wne="http://schemas.microsoft.com/office/word/2006/wordml" xmlns:wps="http://schemas.microsoft.com/office/word/2010/wordprocessingShape" mc:Ignorable="w14 w15 w16se wp14">
+<w:footnotes xmlns:wpc="http://schemas.microsoft.com/office/word/2010/wordprocessingCanvas" xmlns:mc="http://schemas.openxmlformats.org/markup-compatibility/2006" xmlns:o="urn:schemas-microsoft-com:office:office" xmlns:r="http://schemas.openxmlformats.org/officeDocument/2006/relationships" xmlns:m="http://schemas.openxmlformats.org/officeDocument/2006/math" xmlns:v="urn:schemas-microsoft-com:vml" xmlns:wp14="http://schemas.microsoft.com/office/word/2010/wordprocessingDrawing" xmlns:wp="http://schemas.openxmlformats.org/drawingml/2006/wordprocessingDrawing" xmlns:w10="urn:schemas-microsoft-com:office:word" xmlns:w="http://schemas.openxmlformats.org/wordprocessingml/2006/main" xmlns:w14="http://schemas.microsoft.com/office/word/2010/wordml" xmlns:wpg="http://schemas.microsoft.com/office/word/2010/wordprocessingGroup" xmlns:wpi="http://schemas.microsoft.com/office/word/2010/wordprocessingInk" xmlns:wne="http://schemas.microsoft.com/office/word/2006/wordml" xmlns:wps="http://schemas.microsoft.com/office/word/2010/wordprocessingShape" mc:Ignorable="w14 wp14">
   <w:footnote w:type="separator" w:id="-1">
     <w:p>
       <w:pPr>
@@ -5461,7 +5653,7 @@
 </file>
 
 <file path=word/header1.xml><?xml version="1.0" encoding="utf-8"?>
-<w:hdr xmlns:wpc="http://schemas.microsoft.com/office/word/2010/wordprocessingCanvas" xmlns:cx="http://schemas.microsoft.com/office/drawing/2014/chartex" xmlns:cx1="http://schemas.microsoft.com/office/drawing/2015/9/8/chartex" xmlns:cx2="http://schemas.microsoft.com/office/drawing/2015/10/21/chartex" xmlns:cx3="http://schemas.microsoft.com/office/drawing/2016/5/9/chartex" xmlns:cx4="http://schemas.microsoft.com/office/drawing/2016/5/10/chartex" xmlns:cx5="http://schemas.microsoft.com/office/drawing/2016/5/11/chartex" xmlns:mc="http://schemas.openxmlformats.org/markup-compatibility/2006" xmlns:o="urn:schemas-microsoft-com:office:office" xmlns:r="http://schemas.openxmlformats.org/officeDocument/2006/relationships" xmlns:m="http://schemas.openxmlformats.org/officeDocument/2006/math" xmlns:v="urn:schemas-microsoft-com:vml" xmlns:wp14="http://schemas.microsoft.com/office/word/2010/wordprocessingDrawing" xmlns:wp="http://schemas.openxmlformats.org/drawingml/2006/wordprocessingDrawing" xmlns:w10="urn:schemas-microsoft-com:office:word" xmlns:w="http://schemas.openxmlformats.org/wordprocessingml/2006/main" xmlns:w14="http://schemas.microsoft.com/office/word/2010/wordml" xmlns:w15="http://schemas.microsoft.com/office/word/2012/wordml" xmlns:w16se="http://schemas.microsoft.com/office/word/2015/wordml/symex" xmlns:wpg="http://schemas.microsoft.com/office/word/2010/wordprocessingGroup" xmlns:wpi="http://schemas.microsoft.com/office/word/2010/wordprocessingInk" xmlns:wne="http://schemas.microsoft.com/office/word/2006/wordml" xmlns:wps="http://schemas.microsoft.com/office/word/2010/wordprocessingShape" mc:Ignorable="w14 w15 w16se wp14">
+<w:hdr xmlns:wpc="http://schemas.microsoft.com/office/word/2010/wordprocessingCanvas" xmlns:mc="http://schemas.openxmlformats.org/markup-compatibility/2006" xmlns:o="urn:schemas-microsoft-com:office:office" xmlns:r="http://schemas.openxmlformats.org/officeDocument/2006/relationships" xmlns:m="http://schemas.openxmlformats.org/officeDocument/2006/math" xmlns:v="urn:schemas-microsoft-com:vml" xmlns:wp14="http://schemas.microsoft.com/office/word/2010/wordprocessingDrawing" xmlns:wp="http://schemas.openxmlformats.org/drawingml/2006/wordprocessingDrawing" xmlns:w10="urn:schemas-microsoft-com:office:word" xmlns:w="http://schemas.openxmlformats.org/wordprocessingml/2006/main" xmlns:w14="http://schemas.microsoft.com/office/word/2010/wordml" xmlns:wpg="http://schemas.microsoft.com/office/word/2010/wordprocessingGroup" xmlns:wpi="http://schemas.microsoft.com/office/word/2010/wordprocessingInk" xmlns:wne="http://schemas.microsoft.com/office/word/2006/wordml" xmlns:wps="http://schemas.microsoft.com/office/word/2010/wordprocessingShape" mc:Ignorable="w14 wp14">
   <w:p>
     <w:pPr>
       <w:pStyle w:val="Header"/>
@@ -5491,21 +5683,34 @@
     <w:r>
       <w:t xml:space="preserve"> of </w:t>
     </w:r>
-    <w:fldSimple w:instr=" NUMPAGES   \* MERGEFORMAT ">
-      <w:r>
-        <w:rPr>
-          <w:noProof/>
-        </w:rPr>
-        <w:t>19</w:t>
-      </w:r>
-    </w:fldSimple>
+    <w:r>
+      <w:fldChar w:fldCharType="begin"/>
+    </w:r>
+    <w:r>
+      <w:instrText xml:space="preserve"> NUMPAGES   \* MERGEFORMAT </w:instrText>
+    </w:r>
+    <w:r>
+      <w:fldChar w:fldCharType="separate"/>
+    </w:r>
+    <w:r>
+      <w:rPr>
+        <w:noProof/>
+      </w:rPr>
+      <w:t>19</w:t>
+    </w:r>
+    <w:r>
+      <w:rPr>
+        <w:noProof/>
+      </w:rPr>
+      <w:fldChar w:fldCharType="end"/>
+    </w:r>
   </w:p>
 </w:hdr>
 </file>
 
 <file path=word/numbering.xml><?xml version="1.0" encoding="utf-8"?>
-<w:numbering xmlns:wpc="http://schemas.microsoft.com/office/word/2010/wordprocessingCanvas" xmlns:cx="http://schemas.microsoft.com/office/drawing/2014/chartex" xmlns:cx1="http://schemas.microsoft.com/office/drawing/2015/9/8/chartex" xmlns:cx2="http://schemas.microsoft.com/office/drawing/2015/10/21/chartex" xmlns:cx3="http://schemas.microsoft.com/office/drawing/2016/5/9/chartex" xmlns:cx4="http://schemas.microsoft.com/office/drawing/2016/5/10/chartex" xmlns:cx5="http://schemas.microsoft.com/office/drawing/2016/5/11/chartex" xmlns:mc="http://schemas.openxmlformats.org/markup-compatibility/2006" xmlns:o="urn:schemas-microsoft-com:office:office" xmlns:r="http://schemas.openxmlformats.org/officeDocument/2006/relationships" xmlns:m="http://schemas.openxmlformats.org/officeDocument/2006/math" xmlns:v="urn:schemas-microsoft-com:vml" xmlns:wp14="http://schemas.microsoft.com/office/word/2010/wordprocessingDrawing" xmlns:wp="http://schemas.openxmlformats.org/drawingml/2006/wordprocessingDrawing" xmlns:w10="urn:schemas-microsoft-com:office:word" xmlns:w="http://schemas.openxmlformats.org/wordprocessingml/2006/main" xmlns:w14="http://schemas.microsoft.com/office/word/2010/wordml" xmlns:w15="http://schemas.microsoft.com/office/word/2012/wordml" xmlns:w16se="http://schemas.microsoft.com/office/word/2015/wordml/symex" xmlns:wpg="http://schemas.microsoft.com/office/word/2010/wordprocessingGroup" xmlns:wpi="http://schemas.microsoft.com/office/word/2010/wordprocessingInk" xmlns:wne="http://schemas.microsoft.com/office/word/2006/wordml" xmlns:wps="http://schemas.microsoft.com/office/word/2010/wordprocessingShape" mc:Ignorable="w14 w15 w16se wp14">
-  <w:abstractNum w:abstractNumId="0" w15:restartNumberingAfterBreak="0">
+<w:numbering xmlns:wpc="http://schemas.microsoft.com/office/word/2010/wordprocessingCanvas" xmlns:mc="http://schemas.openxmlformats.org/markup-compatibility/2006" xmlns:o="urn:schemas-microsoft-com:office:office" xmlns:r="http://schemas.openxmlformats.org/officeDocument/2006/relationships" xmlns:m="http://schemas.openxmlformats.org/officeDocument/2006/math" xmlns:v="urn:schemas-microsoft-com:vml" xmlns:wp14="http://schemas.microsoft.com/office/word/2010/wordprocessingDrawing" xmlns:wp="http://schemas.openxmlformats.org/drawingml/2006/wordprocessingDrawing" xmlns:w10="urn:schemas-microsoft-com:office:word" xmlns:w="http://schemas.openxmlformats.org/wordprocessingml/2006/main" xmlns:w14="http://schemas.microsoft.com/office/word/2010/wordml" xmlns:wpg="http://schemas.microsoft.com/office/word/2010/wordprocessingGroup" xmlns:wpi="http://schemas.microsoft.com/office/word/2010/wordprocessingInk" xmlns:wne="http://schemas.microsoft.com/office/word/2006/wordml" xmlns:wps="http://schemas.microsoft.com/office/word/2010/wordprocessingShape" mc:Ignorable="w14 wp14">
+  <w:abstractNum w:abstractNumId="0">
     <w:nsid w:val="188733AB"/>
     <w:multiLevelType w:val="multilevel"/>
     <w:tmpl w:val="2ED036AA"/>
@@ -5591,7 +5796,7 @@
       </w:pPr>
     </w:lvl>
   </w:abstractNum>
-  <w:abstractNum w:abstractNumId="1" w15:restartNumberingAfterBreak="0">
+  <w:abstractNum w:abstractNumId="1">
     <w:nsid w:val="21155478"/>
     <w:multiLevelType w:val="hybridMultilevel"/>
     <w:tmpl w:val="3D6833C6"/>
@@ -5680,7 +5885,7 @@
       </w:pPr>
     </w:lvl>
   </w:abstractNum>
-  <w:abstractNum w:abstractNumId="2" w15:restartNumberingAfterBreak="0">
+  <w:abstractNum w:abstractNumId="2">
     <w:nsid w:val="36CA0FBE"/>
     <w:multiLevelType w:val="multilevel"/>
     <w:tmpl w:val="5BFC6EB0"/>
@@ -5769,7 +5974,7 @@
       </w:pPr>
     </w:lvl>
   </w:abstractNum>
-  <w:abstractNum w:abstractNumId="3" w15:restartNumberingAfterBreak="0">
+  <w:abstractNum w:abstractNumId="3">
     <w:nsid w:val="4B71725D"/>
     <w:multiLevelType w:val="hybridMultilevel"/>
     <w:tmpl w:val="4118B548"/>
@@ -5898,7 +6103,7 @@
 </file>
 
 <file path=word/styles.xml><?xml version="1.0" encoding="utf-8"?>
-<w:styles xmlns:mc="http://schemas.openxmlformats.org/markup-compatibility/2006" xmlns:r="http://schemas.openxmlformats.org/officeDocument/2006/relationships" xmlns:w="http://schemas.openxmlformats.org/wordprocessingml/2006/main" xmlns:w14="http://schemas.microsoft.com/office/word/2010/wordml" xmlns:w15="http://schemas.microsoft.com/office/word/2012/wordml" xmlns:w16se="http://schemas.microsoft.com/office/word/2015/wordml/symex" mc:Ignorable="w14 w15 w16se">
+<w:styles xmlns:mc="http://schemas.openxmlformats.org/markup-compatibility/2006" xmlns:r="http://schemas.openxmlformats.org/officeDocument/2006/relationships" xmlns:w="http://schemas.openxmlformats.org/wordprocessingml/2006/main" xmlns:w14="http://schemas.microsoft.com/office/word/2010/wordml" mc:Ignorable="w14">
   <w:docDefaults>
     <w:rPrDefault>
       <w:rPr>
@@ -5914,381 +6119,144 @@
       </w:pPr>
     </w:pPrDefault>
   </w:docDefaults>
-  <w:latentStyles w:defLockedState="0" w:defUIPriority="99" w:defSemiHidden="0" w:defUnhideWhenUsed="0" w:defQFormat="0" w:count="374">
-    <w:lsdException w:name="Normal" w:uiPriority="0" w:qFormat="1"/>
-    <w:lsdException w:name="heading 1" w:uiPriority="9" w:qFormat="1"/>
-    <w:lsdException w:name="heading 2" w:semiHidden="1" w:uiPriority="9" w:unhideWhenUsed="1" w:qFormat="1"/>
-    <w:lsdException w:name="heading 3" w:semiHidden="1" w:uiPriority="9" w:unhideWhenUsed="1" w:qFormat="1"/>
-    <w:lsdException w:name="heading 4" w:semiHidden="1" w:uiPriority="9" w:unhideWhenUsed="1" w:qFormat="1"/>
-    <w:lsdException w:name="heading 5" w:semiHidden="1" w:uiPriority="9" w:unhideWhenUsed="1" w:qFormat="1"/>
-    <w:lsdException w:name="heading 6" w:semiHidden="1" w:uiPriority="9" w:unhideWhenUsed="1" w:qFormat="1"/>
-    <w:lsdException w:name="heading 7" w:semiHidden="1" w:uiPriority="9" w:unhideWhenUsed="1" w:qFormat="1"/>
-    <w:lsdException w:name="heading 8" w:semiHidden="1" w:uiPriority="9" w:unhideWhenUsed="1" w:qFormat="1"/>
-    <w:lsdException w:name="heading 9" w:semiHidden="1" w:uiPriority="9" w:unhideWhenUsed="1" w:qFormat="1"/>
-    <w:lsdException w:name="index 1" w:semiHidden="1" w:unhideWhenUsed="1"/>
-    <w:lsdException w:name="index 2" w:semiHidden="1" w:unhideWhenUsed="1"/>
-    <w:lsdException w:name="index 3" w:semiHidden="1" w:unhideWhenUsed="1"/>
-    <w:lsdException w:name="index 4" w:semiHidden="1" w:unhideWhenUsed="1"/>
-    <w:lsdException w:name="index 5" w:semiHidden="1" w:unhideWhenUsed="1"/>
-    <w:lsdException w:name="index 6" w:semiHidden="1" w:unhideWhenUsed="1"/>
-    <w:lsdException w:name="index 7" w:semiHidden="1" w:unhideWhenUsed="1"/>
-    <w:lsdException w:name="index 8" w:semiHidden="1" w:unhideWhenUsed="1"/>
-    <w:lsdException w:name="index 9" w:semiHidden="1" w:unhideWhenUsed="1"/>
-    <w:lsdException w:name="toc 1" w:semiHidden="1" w:uiPriority="39" w:unhideWhenUsed="1"/>
-    <w:lsdException w:name="toc 2" w:semiHidden="1" w:uiPriority="39" w:unhideWhenUsed="1"/>
-    <w:lsdException w:name="toc 3" w:semiHidden="1" w:uiPriority="39" w:unhideWhenUsed="1"/>
-    <w:lsdException w:name="toc 4" w:semiHidden="1" w:uiPriority="39" w:unhideWhenUsed="1"/>
-    <w:lsdException w:name="toc 5" w:semiHidden="1" w:uiPriority="39" w:unhideWhenUsed="1"/>
-    <w:lsdException w:name="toc 6" w:semiHidden="1" w:uiPriority="39" w:unhideWhenUsed="1"/>
-    <w:lsdException w:name="toc 7" w:semiHidden="1" w:uiPriority="39" w:unhideWhenUsed="1"/>
-    <w:lsdException w:name="toc 8" w:semiHidden="1" w:uiPriority="39" w:unhideWhenUsed="1"/>
-    <w:lsdException w:name="toc 9" w:semiHidden="1" w:uiPriority="39" w:unhideWhenUsed="1"/>
-    <w:lsdException w:name="Normal Indent" w:semiHidden="1" w:unhideWhenUsed="1"/>
-    <w:lsdException w:name="footnote text" w:semiHidden="1" w:unhideWhenUsed="1"/>
-    <w:lsdException w:name="annotation text" w:semiHidden="1" w:unhideWhenUsed="1"/>
-    <w:lsdException w:name="header" w:semiHidden="1" w:unhideWhenUsed="1"/>
-    <w:lsdException w:name="footer" w:semiHidden="1" w:unhideWhenUsed="1"/>
-    <w:lsdException w:name="index heading" w:semiHidden="1" w:unhideWhenUsed="1"/>
-    <w:lsdException w:name="caption" w:semiHidden="1" w:uiPriority="35" w:unhideWhenUsed="1" w:qFormat="1"/>
-    <w:lsdException w:name="table of figures" w:semiHidden="1" w:unhideWhenUsed="1"/>
-    <w:lsdException w:name="envelope address" w:semiHidden="1" w:unhideWhenUsed="1"/>
-    <w:lsdException w:name="envelope return" w:semiHidden="1" w:unhideWhenUsed="1"/>
-    <w:lsdException w:name="footnote reference" w:semiHidden="1" w:unhideWhenUsed="1"/>
-    <w:lsdException w:name="annotation reference" w:semiHidden="1" w:unhideWhenUsed="1"/>
-    <w:lsdException w:name="line number" w:semiHidden="1" w:unhideWhenUsed="1"/>
-    <w:lsdException w:name="page number" w:semiHidden="1" w:unhideWhenUsed="1"/>
-    <w:lsdException w:name="endnote reference" w:semiHidden="1" w:unhideWhenUsed="1"/>
-    <w:lsdException w:name="endnote text" w:semiHidden="1" w:unhideWhenUsed="1"/>
-    <w:lsdException w:name="table of authorities" w:semiHidden="1" w:unhideWhenUsed="1"/>
-    <w:lsdException w:name="macro" w:semiHidden="1" w:unhideWhenUsed="1"/>
-    <w:lsdException w:name="toa heading" w:semiHidden="1" w:unhideWhenUsed="1"/>
-    <w:lsdException w:name="List" w:semiHidden="1" w:unhideWhenUsed="1"/>
-    <w:lsdException w:name="List Bullet" w:semiHidden="1" w:unhideWhenUsed="1"/>
-    <w:lsdException w:name="List Number" w:semiHidden="1" w:unhideWhenUsed="1"/>
-    <w:lsdException w:name="List 2" w:semiHidden="1" w:unhideWhenUsed="1"/>
-    <w:lsdException w:name="List 3" w:semiHidden="1" w:unhideWhenUsed="1"/>
-    <w:lsdException w:name="List 4" w:semiHidden="1" w:unhideWhenUsed="1"/>
-    <w:lsdException w:name="List 5" w:semiHidden="1" w:unhideWhenUsed="1"/>
-    <w:lsdException w:name="List Bullet 2" w:semiHidden="1" w:unhideWhenUsed="1"/>
-    <w:lsdException w:name="List Bullet 3" w:semiHidden="1" w:unhideWhenUsed="1"/>
-    <w:lsdException w:name="List Bullet 4" w:semiHidden="1" w:unhideWhenUsed="1"/>
-    <w:lsdException w:name="List Bullet 5" w:semiHidden="1" w:unhideWhenUsed="1"/>
-    <w:lsdException w:name="List Number 2" w:semiHidden="1" w:unhideWhenUsed="1"/>
-    <w:lsdException w:name="List Number 3" w:semiHidden="1" w:unhideWhenUsed="1"/>
-    <w:lsdException w:name="List Number 4" w:semiHidden="1" w:unhideWhenUsed="1"/>
-    <w:lsdException w:name="List Number 5" w:semiHidden="1" w:unhideWhenUsed="1"/>
-    <w:lsdException w:name="Title" w:uiPriority="10" w:qFormat="1"/>
-    <w:lsdException w:name="Closing" w:semiHidden="1" w:unhideWhenUsed="1"/>
-    <w:lsdException w:name="Signature" w:semiHidden="1" w:unhideWhenUsed="1"/>
-    <w:lsdException w:name="Default Paragraph Font" w:semiHidden="1" w:uiPriority="1" w:unhideWhenUsed="1"/>
-    <w:lsdException w:name="Body Text" w:semiHidden="1" w:unhideWhenUsed="1"/>
-    <w:lsdException w:name="Body Text Indent" w:semiHidden="1" w:unhideWhenUsed="1"/>
-    <w:lsdException w:name="List Continue" w:semiHidden="1" w:unhideWhenUsed="1"/>
-    <w:lsdException w:name="List Continue 2" w:semiHidden="1" w:unhideWhenUsed="1"/>
-    <w:lsdException w:name="List Continue 3" w:semiHidden="1" w:unhideWhenUsed="1"/>
-    <w:lsdException w:name="List Continue 4" w:semiHidden="1" w:unhideWhenUsed="1"/>
-    <w:lsdException w:name="List Continue 5" w:semiHidden="1" w:unhideWhenUsed="1"/>
-    <w:lsdException w:name="Message Header" w:semiHidden="1" w:unhideWhenUsed="1"/>
-    <w:lsdException w:name="Subtitle" w:uiPriority="11" w:qFormat="1"/>
-    <w:lsdException w:name="Salutation" w:semiHidden="1" w:unhideWhenUsed="1"/>
-    <w:lsdException w:name="Date" w:semiHidden="1" w:unhideWhenUsed="1"/>
-    <w:lsdException w:name="Body Text First Indent" w:semiHidden="1" w:unhideWhenUsed="1"/>
-    <w:lsdException w:name="Body Text First Indent 2" w:semiHidden="1" w:unhideWhenUsed="1"/>
-    <w:lsdException w:name="Note Heading" w:semiHidden="1" w:unhideWhenUsed="1"/>
-    <w:lsdException w:name="Body Text 2" w:semiHidden="1" w:unhideWhenUsed="1"/>
-    <w:lsdException w:name="Body Text 3" w:semiHidden="1" w:unhideWhenUsed="1"/>
-    <w:lsdException w:name="Body Text Indent 2" w:semiHidden="1" w:unhideWhenUsed="1"/>
-    <w:lsdException w:name="Body Text Indent 3" w:semiHidden="1" w:unhideWhenUsed="1"/>
-    <w:lsdException w:name="Block Text" w:semiHidden="1" w:unhideWhenUsed="1"/>
-    <w:lsdException w:name="Hyperlink" w:semiHidden="1" w:unhideWhenUsed="1"/>
-    <w:lsdException w:name="FollowedHyperlink" w:semiHidden="1" w:unhideWhenUsed="1"/>
-    <w:lsdException w:name="Strong" w:uiPriority="22" w:qFormat="1"/>
-    <w:lsdException w:name="Emphasis" w:uiPriority="20" w:qFormat="1"/>
-    <w:lsdException w:name="Document Map" w:semiHidden="1" w:unhideWhenUsed="1"/>
-    <w:lsdException w:name="Plain Text" w:semiHidden="1" w:unhideWhenUsed="1"/>
-    <w:lsdException w:name="E-mail Signature" w:semiHidden="1" w:unhideWhenUsed="1"/>
-    <w:lsdException w:name="HTML Top of Form" w:semiHidden="1" w:unhideWhenUsed="1"/>
-    <w:lsdException w:name="HTML Bottom of Form" w:semiHidden="1" w:unhideWhenUsed="1"/>
-    <w:lsdException w:name="Normal (Web)" w:semiHidden="1" w:unhideWhenUsed="1"/>
-    <w:lsdException w:name="HTML Acronym" w:semiHidden="1" w:unhideWhenUsed="1"/>
-    <w:lsdException w:name="HTML Address" w:semiHidden="1" w:unhideWhenUsed="1"/>
-    <w:lsdException w:name="HTML Cite" w:semiHidden="1" w:unhideWhenUsed="1"/>
-    <w:lsdException w:name="HTML Code" w:semiHidden="1" w:unhideWhenUsed="1"/>
-    <w:lsdException w:name="HTML Definition" w:semiHidden="1" w:unhideWhenUsed="1"/>
-    <w:lsdException w:name="HTML Keyboard" w:semiHidden="1" w:unhideWhenUsed="1"/>
-    <w:lsdException w:name="HTML Preformatted" w:semiHidden="1" w:unhideWhenUsed="1"/>
-    <w:lsdException w:name="HTML Sample" w:semiHidden="1" w:unhideWhenUsed="1"/>
-    <w:lsdException w:name="HTML Typewriter" w:semiHidden="1" w:unhideWhenUsed="1"/>
-    <w:lsdException w:name="HTML Variable" w:semiHidden="1" w:unhideWhenUsed="1"/>
-    <w:lsdException w:name="Normal Table" w:semiHidden="1" w:unhideWhenUsed="1"/>
-    <w:lsdException w:name="annotation subject" w:semiHidden="1" w:unhideWhenUsed="1"/>
-    <w:lsdException w:name="No List" w:semiHidden="1" w:unhideWhenUsed="1"/>
-    <w:lsdException w:name="Outline List 1" w:semiHidden="1" w:unhideWhenUsed="1"/>
-    <w:lsdException w:name="Outline List 2" w:semiHidden="1" w:unhideWhenUsed="1"/>
-    <w:lsdException w:name="Outline List 3" w:semiHidden="1" w:unhideWhenUsed="1"/>
-    <w:lsdException w:name="Table Simple 1" w:semiHidden="1" w:unhideWhenUsed="1"/>
-    <w:lsdException w:name="Table Simple 2" w:semiHidden="1" w:unhideWhenUsed="1"/>
-    <w:lsdException w:name="Table Simple 3" w:semiHidden="1" w:unhideWhenUsed="1"/>
-    <w:lsdException w:name="Table Classic 1" w:semiHidden="1" w:unhideWhenUsed="1"/>
-    <w:lsdException w:name="Table Classic 2" w:semiHidden="1" w:unhideWhenUsed="1"/>
-    <w:lsdException w:name="Table Classic 3" w:semiHidden="1" w:unhideWhenUsed="1"/>
-    <w:lsdException w:name="Table Classic 4" w:semiHidden="1" w:unhideWhenUsed="1"/>
-    <w:lsdException w:name="Table Colorful 1" w:semiHidden="1" w:unhideWhenUsed="1"/>
-    <w:lsdException w:name="Table Colorful 2" w:semiHidden="1" w:unhideWhenUsed="1"/>
-    <w:lsdException w:name="Table Colorful 3" w:semiHidden="1" w:unhideWhenUsed="1"/>
-    <w:lsdException w:name="Table Columns 1" w:semiHidden="1" w:unhideWhenUsed="1"/>
-    <w:lsdException w:name="Table Columns 2" w:semiHidden="1" w:unhideWhenUsed="1"/>
-    <w:lsdException w:name="Table Columns 3" w:semiHidden="1" w:unhideWhenUsed="1"/>
-    <w:lsdException w:name="Table Columns 4" w:semiHidden="1" w:unhideWhenUsed="1"/>
-    <w:lsdException w:name="Table Columns 5" w:semiHidden="1" w:unhideWhenUsed="1"/>
-    <w:lsdException w:name="Table Grid 1" w:semiHidden="1" w:unhideWhenUsed="1"/>
-    <w:lsdException w:name="Table Grid 2" w:semiHidden="1" w:unhideWhenUsed="1"/>
-    <w:lsdException w:name="Table Grid 3" w:semiHidden="1" w:unhideWhenUsed="1"/>
-    <w:lsdException w:name="Table Grid 4" w:semiHidden="1" w:unhideWhenUsed="1"/>
-    <w:lsdException w:name="Table Grid 5" w:semiHidden="1" w:unhideWhenUsed="1"/>
-    <w:lsdException w:name="Table Grid 6" w:semiHidden="1" w:unhideWhenUsed="1"/>
-    <w:lsdException w:name="Table Grid 7" w:semiHidden="1" w:unhideWhenUsed="1"/>
-    <w:lsdException w:name="Table Grid 8" w:semiHidden="1" w:unhideWhenUsed="1"/>
-    <w:lsdException w:name="Table List 1" w:semiHidden="1" w:unhideWhenUsed="1"/>
-    <w:lsdException w:name="Table List 2" w:semiHidden="1" w:unhideWhenUsed="1"/>
-    <w:lsdException w:name="Table List 3" w:semiHidden="1" w:unhideWhenUsed="1"/>
-    <w:lsdException w:name="Table List 4" w:semiHidden="1" w:unhideWhenUsed="1"/>
-    <w:lsdException w:name="Table List 5" w:semiHidden="1" w:unhideWhenUsed="1"/>
-    <w:lsdException w:name="Table List 6" w:semiHidden="1" w:unhideWhenUsed="1"/>
-    <w:lsdException w:name="Table List 7" w:semiHidden="1" w:unhideWhenUsed="1"/>
-    <w:lsdException w:name="Table List 8" w:semiHidden="1" w:unhideWhenUsed="1"/>
-    <w:lsdException w:name="Table 3D effects 1" w:semiHidden="1" w:unhideWhenUsed="1"/>
-    <w:lsdException w:name="Table 3D effects 2" w:semiHidden="1" w:unhideWhenUsed="1"/>
-    <w:lsdException w:name="Table 3D effects 3" w:semiHidden="1" w:unhideWhenUsed="1"/>
-    <w:lsdException w:name="Table Contemporary" w:semiHidden="1" w:unhideWhenUsed="1"/>
-    <w:lsdException w:name="Table Elegant" w:semiHidden="1" w:unhideWhenUsed="1"/>
-    <w:lsdException w:name="Table Professional" w:semiHidden="1" w:unhideWhenUsed="1"/>
-    <w:lsdException w:name="Table Subtle 1" w:semiHidden="1" w:unhideWhenUsed="1"/>
-    <w:lsdException w:name="Table Subtle 2" w:semiHidden="1" w:unhideWhenUsed="1"/>
-    <w:lsdException w:name="Table Web 1" w:semiHidden="1" w:unhideWhenUsed="1"/>
-    <w:lsdException w:name="Table Web 2" w:semiHidden="1" w:unhideWhenUsed="1"/>
-    <w:lsdException w:name="Table Web 3" w:semiHidden="1" w:unhideWhenUsed="1"/>
-    <w:lsdException w:name="Balloon Text" w:semiHidden="1" w:unhideWhenUsed="1"/>
-    <w:lsdException w:name="Table Grid" w:uiPriority="39"/>
-    <w:lsdException w:name="Table Theme" w:semiHidden="1" w:unhideWhenUsed="1"/>
-    <w:lsdException w:name="Placeholder Text" w:semiHidden="1"/>
-    <w:lsdException w:name="No Spacing" w:uiPriority="1" w:qFormat="1"/>
-    <w:lsdException w:name="Light Shading" w:uiPriority="60"/>
-    <w:lsdException w:name="Light List" w:uiPriority="61"/>
-    <w:lsdException w:name="Light Grid" w:uiPriority="62"/>
-    <w:lsdException w:name="Medium Shading 1" w:uiPriority="63"/>
-    <w:lsdException w:name="Medium Shading 2" w:uiPriority="64"/>
-    <w:lsdException w:name="Medium List 1" w:uiPriority="65"/>
-    <w:lsdException w:name="Medium List 2" w:uiPriority="66"/>
-    <w:lsdException w:name="Medium Grid 1" w:uiPriority="67"/>
-    <w:lsdException w:name="Medium Grid 2" w:uiPriority="68"/>
-    <w:lsdException w:name="Medium Grid 3" w:uiPriority="69"/>
-    <w:lsdException w:name="Dark List" w:uiPriority="70"/>
-    <w:lsdException w:name="Colorful Shading" w:uiPriority="71"/>
-    <w:lsdException w:name="Colorful List" w:uiPriority="72"/>
-    <w:lsdException w:name="Colorful Grid" w:uiPriority="73"/>
-    <w:lsdException w:name="Light Shading Accent 1" w:uiPriority="60"/>
-    <w:lsdException w:name="Light List Accent 1" w:uiPriority="61"/>
-    <w:lsdException w:name="Light Grid Accent 1" w:uiPriority="62"/>
-    <w:lsdException w:name="Medium Shading 1 Accent 1" w:uiPriority="63"/>
-    <w:lsdException w:name="Medium Shading 2 Accent 1" w:uiPriority="64"/>
-    <w:lsdException w:name="Medium List 1 Accent 1" w:uiPriority="65"/>
-    <w:lsdException w:name="Revision" w:semiHidden="1"/>
-    <w:lsdException w:name="List Paragraph" w:uiPriority="34" w:qFormat="1"/>
-    <w:lsdException w:name="Quote" w:uiPriority="29" w:qFormat="1"/>
-    <w:lsdException w:name="Intense Quote" w:uiPriority="30" w:qFormat="1"/>
-    <w:lsdException w:name="Medium List 2 Accent 1" w:uiPriority="66"/>
-    <w:lsdException w:name="Medium Grid 1 Accent 1" w:uiPriority="67"/>
-    <w:lsdException w:name="Medium Grid 2 Accent 1" w:uiPriority="68"/>
-    <w:lsdException w:name="Medium Grid 3 Accent 1" w:uiPriority="69"/>
-    <w:lsdException w:name="Dark List Accent 1" w:uiPriority="70"/>
-    <w:lsdException w:name="Colorful Shading Accent 1" w:uiPriority="71"/>
-    <w:lsdException w:name="Colorful List Accent 1" w:uiPriority="72"/>
-    <w:lsdException w:name="Colorful Grid Accent 1" w:uiPriority="73"/>
-    <w:lsdException w:name="Light Shading Accent 2" w:uiPriority="60"/>
-    <w:lsdException w:name="Light List Accent 2" w:uiPriority="61"/>
-    <w:lsdException w:name="Light Grid Accent 2" w:uiPriority="62"/>
-    <w:lsdException w:name="Medium Shading 1 Accent 2" w:uiPriority="63"/>
-    <w:lsdException w:name="Medium Shading 2 Accent 2" w:uiPriority="64"/>
-    <w:lsdException w:name="Medium List 1 Accent 2" w:uiPriority="65"/>
-    <w:lsdException w:name="Medium List 2 Accent 2" w:uiPriority="66"/>
-    <w:lsdException w:name="Medium Grid 1 Accent 2" w:uiPriority="67"/>
-    <w:lsdException w:name="Medium Grid 2 Accent 2" w:uiPriority="68"/>
-    <w:lsdException w:name="Medium Grid 3 Accent 2" w:uiPriority="69"/>
-    <w:lsdException w:name="Dark List Accent 2" w:uiPriority="70"/>
-    <w:lsdException w:name="Colorful Shading Accent 2" w:uiPriority="71"/>
-    <w:lsdException w:name="Colorful List Accent 2" w:uiPriority="72"/>
-    <w:lsdException w:name="Colorful Grid Accent 2" w:uiPriority="73"/>
-    <w:lsdException w:name="Light Shading Accent 3" w:uiPriority="60"/>
-    <w:lsdException w:name="Light List Accent 3" w:uiPriority="61"/>
-    <w:lsdException w:name="Light Grid Accent 3" w:uiPriority="62"/>
-    <w:lsdException w:name="Medium Shading 1 Accent 3" w:uiPriority="63"/>
-    <w:lsdException w:name="Medium Shading 2 Accent 3" w:uiPriority="64"/>
-    <w:lsdException w:name="Medium List 1 Accent 3" w:uiPriority="65"/>
-    <w:lsdException w:name="Medium List 2 Accent 3" w:uiPriority="66"/>
-    <w:lsdException w:name="Medium Grid 1 Accent 3" w:uiPriority="67"/>
-    <w:lsdException w:name="Medium Grid 2 Accent 3" w:uiPriority="68"/>
-    <w:lsdException w:name="Medium Grid 3 Accent 3" w:uiPriority="69"/>
-    <w:lsdException w:name="Dark List Accent 3" w:uiPriority="70"/>
-    <w:lsdException w:name="Colorful Shading Accent 3" w:uiPriority="71"/>
-    <w:lsdException w:name="Colorful List Accent 3" w:uiPriority="72"/>
-    <w:lsdException w:name="Colorful Grid Accent 3" w:uiPriority="73"/>
-    <w:lsdException w:name="Light Shading Accent 4" w:uiPriority="60"/>
-    <w:lsdException w:name="Light List Accent 4" w:uiPriority="61"/>
-    <w:lsdException w:name="Light Grid Accent 4" w:uiPriority="62"/>
-    <w:lsdException w:name="Medium Shading 1 Accent 4" w:uiPriority="63"/>
-    <w:lsdException w:name="Medium Shading 2 Accent 4" w:uiPriority="64"/>
-    <w:lsdException w:name="Medium List 1 Accent 4" w:uiPriority="65"/>
-    <w:lsdException w:name="Medium List 2 Accent 4" w:uiPriority="66"/>
-    <w:lsdException w:name="Medium Grid 1 Accent 4" w:uiPriority="67"/>
-    <w:lsdException w:name="Medium Grid 2 Accent 4" w:uiPriority="68"/>
-    <w:lsdException w:name="Medium Grid 3 Accent 4" w:uiPriority="69"/>
-    <w:lsdException w:name="Dark List Accent 4" w:uiPriority="70"/>
-    <w:lsdException w:name="Colorful Shading Accent 4" w:uiPriority="71"/>
-    <w:lsdException w:name="Colorful List Accent 4" w:uiPriority="72"/>
-    <w:lsdException w:name="Colorful Grid Accent 4" w:uiPriority="73"/>
-    <w:lsdException w:name="Light Shading Accent 5" w:uiPriority="60"/>
-    <w:lsdException w:name="Light List Accent 5" w:uiPriority="61"/>
-    <w:lsdException w:name="Light Grid Accent 5" w:uiPriority="62"/>
-    <w:lsdException w:name="Medium Shading 1 Accent 5" w:uiPriority="63"/>
-    <w:lsdException w:name="Medium Shading 2 Accent 5" w:uiPriority="64"/>
-    <w:lsdException w:name="Medium List 1 Accent 5" w:uiPriority="65"/>
-    <w:lsdException w:name="Medium List 2 Accent 5" w:uiPriority="66"/>
-    <w:lsdException w:name="Medium Grid 1 Accent 5" w:uiPriority="67"/>
-    <w:lsdException w:name="Medium Grid 2 Accent 5" w:uiPriority="68"/>
-    <w:lsdException w:name="Medium Grid 3 Accent 5" w:uiPriority="69"/>
-    <w:lsdException w:name="Dark List Accent 5" w:uiPriority="70"/>
-    <w:lsdException w:name="Colorful Shading Accent 5" w:uiPriority="71"/>
-    <w:lsdException w:name="Colorful List Accent 5" w:uiPriority="72"/>
-    <w:lsdException w:name="Colorful Grid Accent 5" w:uiPriority="73"/>
-    <w:lsdException w:name="Light Shading Accent 6" w:uiPriority="60"/>
-    <w:lsdException w:name="Light List Accent 6" w:uiPriority="61"/>
-    <w:lsdException w:name="Light Grid Accent 6" w:uiPriority="62"/>
-    <w:lsdException w:name="Medium Shading 1 Accent 6" w:uiPriority="63"/>
-    <w:lsdException w:name="Medium Shading 2 Accent 6" w:uiPriority="64"/>
-    <w:lsdException w:name="Medium List 1 Accent 6" w:uiPriority="65"/>
-    <w:lsdException w:name="Medium List 2 Accent 6" w:uiPriority="66"/>
-    <w:lsdException w:name="Medium Grid 1 Accent 6" w:uiPriority="67"/>
-    <w:lsdException w:name="Medium Grid 2 Accent 6" w:uiPriority="68"/>
-    <w:lsdException w:name="Medium Grid 3 Accent 6" w:uiPriority="69"/>
-    <w:lsdException w:name="Dark List Accent 6" w:uiPriority="70"/>
-    <w:lsdException w:name="Colorful Shading Accent 6" w:uiPriority="71"/>
-    <w:lsdException w:name="Colorful List Accent 6" w:uiPriority="72"/>
-    <w:lsdException w:name="Colorful Grid Accent 6" w:uiPriority="73"/>
-    <w:lsdException w:name="Subtle Emphasis" w:uiPriority="19" w:qFormat="1"/>
-    <w:lsdException w:name="Intense Emphasis" w:uiPriority="21" w:qFormat="1"/>
-    <w:lsdException w:name="Subtle Reference" w:uiPriority="31" w:qFormat="1"/>
-    <w:lsdException w:name="Intense Reference" w:uiPriority="32" w:qFormat="1"/>
-    <w:lsdException w:name="Book Title" w:uiPriority="33" w:qFormat="1"/>
-    <w:lsdException w:name="Bibliography" w:semiHidden="1" w:uiPriority="37" w:unhideWhenUsed="1"/>
-    <w:lsdException w:name="TOC Heading" w:semiHidden="1" w:uiPriority="39" w:unhideWhenUsed="1" w:qFormat="1"/>
-    <w:lsdException w:name="Plain Table 1" w:uiPriority="41"/>
-    <w:lsdException w:name="Plain Table 2" w:uiPriority="42"/>
-    <w:lsdException w:name="Plain Table 3" w:uiPriority="43"/>
-    <w:lsdException w:name="Plain Table 4" w:uiPriority="44"/>
-    <w:lsdException w:name="Plain Table 5" w:uiPriority="45"/>
-    <w:lsdException w:name="Grid Table Light" w:uiPriority="40"/>
-    <w:lsdException w:name="Grid Table 1 Light" w:uiPriority="46"/>
-    <w:lsdException w:name="Grid Table 2" w:uiPriority="47"/>
-    <w:lsdException w:name="Grid Table 3" w:uiPriority="48"/>
-    <w:lsdException w:name="Grid Table 4" w:uiPriority="49"/>
-    <w:lsdException w:name="Grid Table 5 Dark" w:uiPriority="50"/>
-    <w:lsdException w:name="Grid Table 6 Colorful" w:uiPriority="51"/>
-    <w:lsdException w:name="Grid Table 7 Colorful" w:uiPriority="52"/>
-    <w:lsdException w:name="Grid Table 1 Light Accent 1" w:uiPriority="46"/>
-    <w:lsdException w:name="Grid Table 2 Accent 1" w:uiPriority="47"/>
-    <w:lsdException w:name="Grid Table 3 Accent 1" w:uiPriority="48"/>
-    <w:lsdException w:name="Grid Table 4 Accent 1" w:uiPriority="49"/>
-    <w:lsdException w:name="Grid Table 5 Dark Accent 1" w:uiPriority="50"/>
-    <w:lsdException w:name="Grid Table 6 Colorful Accent 1" w:uiPriority="51"/>
-    <w:lsdException w:name="Grid Table 7 Colorful Accent 1" w:uiPriority="52"/>
-    <w:lsdException w:name="Grid Table 1 Light Accent 2" w:uiPriority="46"/>
-    <w:lsdException w:name="Grid Table 2 Accent 2" w:uiPriority="47"/>
-    <w:lsdException w:name="Grid Table 3 Accent 2" w:uiPriority="48"/>
-    <w:lsdException w:name="Grid Table 4 Accent 2" w:uiPriority="49"/>
-    <w:lsdException w:name="Grid Table 5 Dark Accent 2" w:uiPriority="50"/>
-    <w:lsdException w:name="Grid Table 6 Colorful Accent 2" w:uiPriority="51"/>
-    <w:lsdException w:name="Grid Table 7 Colorful Accent 2" w:uiPriority="52"/>
-    <w:lsdException w:name="Grid Table 1 Light Accent 3" w:uiPriority="46"/>
-    <w:lsdException w:name="Grid Table 2 Accent 3" w:uiPriority="47"/>
-    <w:lsdException w:name="Grid Table 3 Accent 3" w:uiPriority="48"/>
-    <w:lsdException w:name="Grid Table 4 Accent 3" w:uiPriority="49"/>
-    <w:lsdException w:name="Grid Table 5 Dark Accent 3" w:uiPriority="50"/>
-    <w:lsdException w:name="Grid Table 6 Colorful Accent 3" w:uiPriority="51"/>
-    <w:lsdException w:name="Grid Table 7 Colorful Accent 3" w:uiPriority="52"/>
-    <w:lsdException w:name="Grid Table 1 Light Accent 4" w:uiPriority="46"/>
-    <w:lsdException w:name="Grid Table 2 Accent 4" w:uiPriority="47"/>
-    <w:lsdException w:name="Grid Table 3 Accent 4" w:uiPriority="48"/>
-    <w:lsdException w:name="Grid Table 4 Accent 4" w:uiPriority="49"/>
-    <w:lsdException w:name="Grid Table 5 Dark Accent 4" w:uiPriority="50"/>
-    <w:lsdException w:name="Grid Table 6 Colorful Accent 4" w:uiPriority="51"/>
-    <w:lsdException w:name="Grid Table 7 Colorful Accent 4" w:uiPriority="52"/>
-    <w:lsdException w:name="Grid Table 1 Light Accent 5" w:uiPriority="46"/>
-    <w:lsdException w:name="Grid Table 2 Accent 5" w:uiPriority="47"/>
-    <w:lsdException w:name="Grid Table 3 Accent 5" w:uiPriority="48"/>
-    <w:lsdException w:name="Grid Table 4 Accent 5" w:uiPriority="49"/>
-    <w:lsdException w:name="Grid Table 5 Dark Accent 5" w:uiPriority="50"/>
-    <w:lsdException w:name="Grid Table 6 Colorful Accent 5" w:uiPriority="51"/>
-    <w:lsdException w:name="Grid Table 7 Colorful Accent 5" w:uiPriority="52"/>
-    <w:lsdException w:name="Grid Table 1 Light Accent 6" w:uiPriority="46"/>
-    <w:lsdException w:name="Grid Table 2 Accent 6" w:uiPriority="47"/>
-    <w:lsdException w:name="Grid Table 3 Accent 6" w:uiPriority="48"/>
-    <w:lsdException w:name="Grid Table 4 Accent 6" w:uiPriority="49"/>
-    <w:lsdException w:name="Grid Table 5 Dark Accent 6" w:uiPriority="50"/>
-    <w:lsdException w:name="Grid Table 6 Colorful Accent 6" w:uiPriority="51"/>
-    <w:lsdException w:name="Grid Table 7 Colorful Accent 6" w:uiPriority="52"/>
-    <w:lsdException w:name="List Table 1 Light" w:uiPriority="46"/>
-    <w:lsdException w:name="List Table 2" w:uiPriority="47"/>
-    <w:lsdException w:name="List Table 3" w:uiPriority="48"/>
-    <w:lsdException w:name="List Table 4" w:uiPriority="49"/>
-    <w:lsdException w:name="List Table 5 Dark" w:uiPriority="50"/>
-    <w:lsdException w:name="List Table 6 Colorful" w:uiPriority="51"/>
-    <w:lsdException w:name="List Table 7 Colorful" w:uiPriority="52"/>
-    <w:lsdException w:name="List Table 1 Light Accent 1" w:uiPriority="46"/>
-    <w:lsdException w:name="List Table 2 Accent 1" w:uiPriority="47"/>
-    <w:lsdException w:name="List Table 3 Accent 1" w:uiPriority="48"/>
-    <w:lsdException w:name="List Table 4 Accent 1" w:uiPriority="49"/>
-    <w:lsdException w:name="List Table 5 Dark Accent 1" w:uiPriority="50"/>
-    <w:lsdException w:name="List Table 6 Colorful Accent 1" w:uiPriority="51"/>
-    <w:lsdException w:name="List Table 7 Colorful Accent 1" w:uiPriority="52"/>
-    <w:lsdException w:name="List Table 1 Light Accent 2" w:uiPriority="46"/>
-    <w:lsdException w:name="List Table 2 Accent 2" w:uiPriority="47"/>
-    <w:lsdException w:name="List Table 3 Accent 2" w:uiPriority="48"/>
-    <w:lsdException w:name="List Table 4 Accent 2" w:uiPriority="49"/>
-    <w:lsdException w:name="List Table 5 Dark Accent 2" w:uiPriority="50"/>
-    <w:lsdException w:name="List Table 6 Colorful Accent 2" w:uiPriority="51"/>
-    <w:lsdException w:name="List Table 7 Colorful Accent 2" w:uiPriority="52"/>
-    <w:lsdException w:name="List Table 1 Light Accent 3" w:uiPriority="46"/>
-    <w:lsdException w:name="List Table 2 Accent 3" w:uiPriority="47"/>
-    <w:lsdException w:name="List Table 3 Accent 3" w:uiPriority="48"/>
-    <w:lsdException w:name="List Table 4 Accent 3" w:uiPriority="49"/>
-    <w:lsdException w:name="List Table 5 Dark Accent 3" w:uiPriority="50"/>
-    <w:lsdException w:name="List Table 6 Colorful Accent 3" w:uiPriority="51"/>
-    <w:lsdException w:name="List Table 7 Colorful Accent 3" w:uiPriority="52"/>
-    <w:lsdException w:name="List Table 1 Light Accent 4" w:uiPriority="46"/>
-    <w:lsdException w:name="List Table 2 Accent 4" w:uiPriority="47"/>
-    <w:lsdException w:name="List Table 3 Accent 4" w:uiPriority="48"/>
-    <w:lsdException w:name="List Table 4 Accent 4" w:uiPriority="49"/>
-    <w:lsdException w:name="List Table 5 Dark Accent 4" w:uiPriority="50"/>
-    <w:lsdException w:name="List Table 6 Colorful Accent 4" w:uiPriority="51"/>
-    <w:lsdException w:name="List Table 7 Colorful Accent 4" w:uiPriority="52"/>
-    <w:lsdException w:name="List Table 1 Light Accent 5" w:uiPriority="46"/>
-    <w:lsdException w:name="List Table 2 Accent 5" w:uiPriority="47"/>
-    <w:lsdException w:name="List Table 3 Accent 5" w:uiPriority="48"/>
-    <w:lsdException w:name="List Table 4 Accent 5" w:uiPriority="49"/>
-    <w:lsdException w:name="List Table 5 Dark Accent 5" w:uiPriority="50"/>
-    <w:lsdException w:name="List Table 6 Colorful Accent 5" w:uiPriority="51"/>
-    <w:lsdException w:name="List Table 7 Colorful Accent 5" w:uiPriority="52"/>
-    <w:lsdException w:name="List Table 1 Light Accent 6" w:uiPriority="46"/>
-    <w:lsdException w:name="List Table 2 Accent 6" w:uiPriority="47"/>
-    <w:lsdException w:name="List Table 3 Accent 6" w:uiPriority="48"/>
-    <w:lsdException w:name="List Table 4 Accent 6" w:uiPriority="49"/>
-    <w:lsdException w:name="List Table 5 Dark Accent 6" w:uiPriority="50"/>
-    <w:lsdException w:name="List Table 6 Colorful Accent 6" w:uiPriority="51"/>
-    <w:lsdException w:name="List Table 7 Colorful Accent 6" w:uiPriority="52"/>
-    <w:lsdException w:name="Mention" w:semiHidden="1" w:unhideWhenUsed="1"/>
-    <w:lsdException w:name="Smart Hyperlink" w:semiHidden="1" w:unhideWhenUsed="1"/>
-    <w:lsdException w:name="Hashtag" w:semiHidden="1" w:unhideWhenUsed="1"/>
+  <w:latentStyles w:defLockedState="0" w:defUIPriority="99" w:defSemiHidden="1" w:defUnhideWhenUsed="1" w:defQFormat="0" w:count="267">
+    <w:lsdException w:name="Normal" w:semiHidden="0" w:uiPriority="0" w:unhideWhenUsed="0" w:qFormat="1"/>
+    <w:lsdException w:name="heading 1" w:semiHidden="0" w:uiPriority="9" w:unhideWhenUsed="0" w:qFormat="1"/>
+    <w:lsdException w:name="heading 2" w:uiPriority="9" w:qFormat="1"/>
+    <w:lsdException w:name="heading 3" w:uiPriority="9" w:qFormat="1"/>
+    <w:lsdException w:name="heading 4" w:uiPriority="9" w:qFormat="1"/>
+    <w:lsdException w:name="heading 5" w:uiPriority="9" w:qFormat="1"/>
+    <w:lsdException w:name="heading 6" w:uiPriority="9" w:qFormat="1"/>
+    <w:lsdException w:name="heading 7" w:uiPriority="9" w:qFormat="1"/>
+    <w:lsdException w:name="heading 8" w:uiPriority="9" w:qFormat="1"/>
+    <w:lsdException w:name="heading 9" w:uiPriority="9" w:qFormat="1"/>
+    <w:lsdException w:name="toc 1" w:uiPriority="39"/>
+    <w:lsdException w:name="toc 2" w:uiPriority="39"/>
+    <w:lsdException w:name="toc 3" w:uiPriority="39"/>
+    <w:lsdException w:name="toc 4" w:uiPriority="39"/>
+    <w:lsdException w:name="toc 5" w:uiPriority="39"/>
+    <w:lsdException w:name="toc 6" w:uiPriority="39"/>
+    <w:lsdException w:name="toc 7" w:uiPriority="39"/>
+    <w:lsdException w:name="toc 8" w:uiPriority="39"/>
+    <w:lsdException w:name="toc 9" w:uiPriority="39"/>
+    <w:lsdException w:name="caption" w:uiPriority="35" w:qFormat="1"/>
+    <w:lsdException w:name="Title" w:semiHidden="0" w:uiPriority="10" w:unhideWhenUsed="0" w:qFormat="1"/>
+    <w:lsdException w:name="Default Paragraph Font" w:uiPriority="1"/>
+    <w:lsdException w:name="Subtitle" w:semiHidden="0" w:uiPriority="11" w:unhideWhenUsed="0" w:qFormat="1"/>
+    <w:lsdException w:name="Strong" w:semiHidden="0" w:uiPriority="22" w:unhideWhenUsed="0" w:qFormat="1"/>
+    <w:lsdException w:name="Emphasis" w:semiHidden="0" w:uiPriority="20" w:unhideWhenUsed="0" w:qFormat="1"/>
+    <w:lsdException w:name="Table Grid" w:semiHidden="0" w:uiPriority="39" w:unhideWhenUsed="0"/>
+    <w:lsdException w:name="Placeholder Text" w:unhideWhenUsed="0"/>
+    <w:lsdException w:name="No Spacing" w:semiHidden="0" w:uiPriority="1" w:unhideWhenUsed="0" w:qFormat="1"/>
+    <w:lsdException w:name="Light Shading" w:semiHidden="0" w:uiPriority="60" w:unhideWhenUsed="0"/>
+    <w:lsdException w:name="Light List" w:semiHidden="0" w:uiPriority="61" w:unhideWhenUsed="0"/>
+    <w:lsdException w:name="Light Grid" w:semiHidden="0" w:uiPriority="62" w:unhideWhenUsed="0"/>
+    <w:lsdException w:name="Medium Shading 1" w:semiHidden="0" w:uiPriority="63" w:unhideWhenUsed="0"/>
+    <w:lsdException w:name="Medium Shading 2" w:semiHidden="0" w:uiPriority="64" w:unhideWhenUsed="0"/>
+    <w:lsdException w:name="Medium List 1" w:semiHidden="0" w:uiPriority="65" w:unhideWhenUsed="0"/>
+    <w:lsdException w:name="Medium List 2" w:semiHidden="0" w:uiPriority="66" w:unhideWhenUsed="0"/>
+    <w:lsdException w:name="Medium Grid 1" w:semiHidden="0" w:uiPriority="67" w:unhideWhenUsed="0"/>
+    <w:lsdException w:name="Medium Grid 2" w:semiHidden="0" w:uiPriority="68" w:unhideWhenUsed="0"/>
+    <w:lsdException w:name="Medium Grid 3" w:semiHidden="0" w:uiPriority="69" w:unhideWhenUsed="0"/>
+    <w:lsdException w:name="Dark List" w:semiHidden="0" w:uiPriority="70" w:unhideWhenUsed="0"/>
+    <w:lsdException w:name="Colorful Shading" w:semiHidden="0" w:uiPriority="71" w:unhideWhenUsed="0"/>
+    <w:lsdException w:name="Colorful List" w:semiHidden="0" w:uiPriority="72" w:unhideWhenUsed="0"/>
+    <w:lsdException w:name="Colorful Grid" w:semiHidden="0" w:uiPriority="73" w:unhideWhenUsed="0"/>
+    <w:lsdException w:name="Light Shading Accent 1" w:semiHidden="0" w:uiPriority="60" w:unhideWhenUsed="0"/>
+    <w:lsdException w:name="Light List Accent 1" w:semiHidden="0" w:uiPriority="61" w:unhideWhenUsed="0"/>
+    <w:lsdException w:name="Light Grid Accent 1" w:semiHidden="0" w:uiPriority="62" w:unhideWhenUsed="0"/>
+    <w:lsdException w:name="Medium Shading 1 Accent 1" w:semiHidden="0" w:uiPriority="63" w:unhideWhenUsed="0"/>
+    <w:lsdException w:name="Medium Shading 2 Accent 1" w:semiHidden="0" w:uiPriority="64" w:unhideWhenUsed="0"/>
+    <w:lsdException w:name="Medium List 1 Accent 1" w:semiHidden="0" w:uiPriority="65" w:unhideWhenUsed="0"/>
+    <w:lsdException w:name="Revision" w:unhideWhenUsed="0"/>
+    <w:lsdException w:name="List Paragraph" w:semiHidden="0" w:uiPriority="34" w:unhideWhenUsed="0" w:qFormat="1"/>
+    <w:lsdException w:name="Quote" w:semiHidden="0" w:uiPriority="29" w:unhideWhenUsed="0" w:qFormat="1"/>
+    <w:lsdException w:name="Intense Quote" w:semiHidden="0" w:uiPriority="30" w:unhideWhenUsed="0" w:qFormat="1"/>
+    <w:lsdException w:name="Medium List 2 Accent 1" w:semiHidden="0" w:uiPriority="66" w:unhideWhenUsed="0"/>
+    <w:lsdException w:name="Medium Grid 1 Accent 1" w:semiHidden="0" w:uiPriority="67" w:unhideWhenUsed="0"/>
+    <w:lsdException w:name="Medium Grid 2 Accent 1" w:semiHidden="0" w:uiPriority="68" w:unhideWhenUsed="0"/>
+    <w:lsdException w:name="Medium Grid 3 Accent 1" w:semiHidden="0" w:uiPriority="69" w:unhideWhenUsed="0"/>
+    <w:lsdException w:name="Dark List Accent 1" w:semiHidden="0" w:uiPriority="70" w:unhideWhenUsed="0"/>
+    <w:lsdException w:name="Colorful Shading Accent 1" w:semiHidden="0" w:uiPriority="71" w:unhideWhenUsed="0"/>
+    <w:lsdException w:name="Colorful List Accent 1" w:semiHidden="0" w:uiPriority="72" w:unhideWhenUsed="0"/>
+    <w:lsdException w:name="Colorful Grid Accent 1" w:semiHidden="0" w:uiPriority="73" w:unhideWhenUsed="0"/>
+    <w:lsdException w:name="Light Shading Accent 2" w:semiHidden="0" w:uiPriority="60" w:unhideWhenUsed="0"/>
+    <w:lsdException w:name="Light List Accent 2" w:semiHidden="0" w:uiPriority="61" w:unhideWhenUsed="0"/>
+    <w:lsdException w:name="Light Grid Accent 2" w:semiHidden="0" w:uiPriority="62" w:unhideWhenUsed="0"/>
+    <w:lsdException w:name="Medium Shading 1 Accent 2" w:semiHidden="0" w:uiPriority="63" w:unhideWhenUsed="0"/>
+    <w:lsdException w:name="Medium Shading 2 Accent 2" w:semiHidden="0" w:uiPriority="64" w:unhideWhenUsed="0"/>
+    <w:lsdException w:name="Medium List 1 Accent 2" w:semiHidden="0" w:uiPriority="65" w:unhideWhenUsed="0"/>
+    <w:lsdException w:name="Medium List 2 Accent 2" w:semiHidden="0" w:uiPriority="66" w:unhideWhenUsed="0"/>
+    <w:lsdException w:name="Medium Grid 1 Accent 2" w:semiHidden="0" w:uiPriority="67" w:unhideWhenUsed="0"/>
+    <w:lsdException w:name="Medium Grid 2 Accent 2" w:semiHidden="0" w:uiPriority="68" w:unhideWhenUsed="0"/>
+    <w:lsdException w:name="Medium Grid 3 Accent 2" w:semiHidden="0" w:uiPriority="69" w:unhideWhenUsed="0"/>
+    <w:lsdException w:name="Dark List Accent 2" w:semiHidden="0" w:uiPriority="70" w:unhideWhenUsed="0"/>
+    <w:lsdException w:name="Colorful Shading Accent 2" w:semiHidden="0" w:uiPriority="71" w:unhideWhenUsed="0"/>
+    <w:lsdException w:name="Colorful List Accent 2" w:semiHidden="0" w:uiPriority="72" w:unhideWhenUsed="0"/>
+    <w:lsdException w:name="Colorful Grid Accent 2" w:semiHidden="0" w:uiPriority="73" w:unhideWhenUsed="0"/>
+    <w:lsdException w:name="Light Shading Accent 3" w:semiHidden="0" w:uiPriority="60" w:unhideWhenUsed="0"/>
+    <w:lsdException w:name="Light List Accent 3" w:semiHidden="0" w:uiPriority="61" w:unhideWhenUsed="0"/>
+    <w:lsdException w:name="Light Grid Accent 3" w:semiHidden="0" w:uiPriority="62" w:unhideWhenUsed="0"/>
+    <w:lsdException w:name="Medium Shading 1 Accent 3" w:semiHidden="0" w:uiPriority="63" w:unhideWhenUsed="0"/>
+    <w:lsdException w:name="Medium Shading 2 Accent 3" w:semiHidden="0" w:uiPriority="64" w:unhideWhenUsed="0"/>
+    <w:lsdException w:name="Medium List 1 Accent 3" w:semiHidden="0" w:uiPriority="65" w:unhideWhenUsed="0"/>
+    <w:lsdException w:name="Medium List 2 Accent 3" w:semiHidden="0" w:uiPriority="66" w:unhideWhenUsed="0"/>
+    <w:lsdException w:name="Medium Grid 1 Accent 3" w:semiHidden="0" w:uiPriority="67" w:unhideWhenUsed="0"/>
+    <w:lsdException w:name="Medium Grid 2 Accent 3" w:semiHidden="0" w:uiPriority="68" w:unhideWhenUsed="0"/>
+    <w:lsdException w:name="Medium Grid 3 Accent 3" w:semiHidden="0" w:uiPriority="69" w:unhideWhenUsed="0"/>
+    <w:lsdException w:name="Dark List Accent 3" w:semiHidden="0" w:uiPriority="70" w:unhideWhenUsed="0"/>
+    <w:lsdException w:name="Colorful Shading Accent 3" w:semiHidden="0" w:uiPriority="71" w:unhideWhenUsed="0"/>
+    <w:lsdException w:name="Colorful List Accent 3" w:semiHidden="0" w:uiPriority="72" w:unhideWhenUsed="0"/>
+    <w:lsdException w:name="Colorful Grid Accent 3" w:semiHidden="0" w:uiPriority="73" w:unhideWhenUsed="0"/>
+    <w:lsdException w:name="Light Shading Accent 4" w:semiHidden="0" w:uiPriority="60" w:unhideWhenUsed="0"/>
+    <w:lsdException w:name="Light List Accent 4" w:semiHidden="0" w:uiPriority="61" w:unhideWhenUsed="0"/>
+    <w:lsdException w:name="Light Grid Accent 4" w:semiHidden="0" w:uiPriority="62" w:unhideWhenUsed="0"/>
+    <w:lsdException w:name="Medium Shading 1 Accent 4" w:semiHidden="0" w:uiPriority="63" w:unhideWhenUsed="0"/>
+    <w:lsdException w:name="Medium Shading 2 Accent 4" w:semiHidden="0" w:uiPriority="64" w:unhideWhenUsed="0"/>
+    <w:lsdException w:name="Medium List 1 Accent 4" w:semiHidden="0" w:uiPriority="65" w:unhideWhenUsed="0"/>
+    <w:lsdException w:name="Medium List 2 Accent 4" w:semiHidden="0" w:uiPriority="66" w:unhideWhenUsed="0"/>
+    <w:lsdException w:name="Medium Grid 1 Accent 4" w:semiHidden="0" w:uiPriority="67" w:unhideWhenUsed="0"/>
+    <w:lsdException w:name="Medium Grid 2 Accent 4" w:semiHidden="0" w:uiPriority="68" w:unhideWhenUsed="0"/>
+    <w:lsdException w:name="Medium Grid 3 Accent 4" w:semiHidden="0" w:uiPriority="69" w:unhideWhenUsed="0"/>
+    <w:lsdException w:name="Dark List Accent 4" w:semiHidden="0" w:uiPriority="70" w:unhideWhenUsed="0"/>
+    <w:lsdException w:name="Colorful Shading Accent 4" w:semiHidden="0" w:uiPriority="71" w:unhideWhenUsed="0"/>
+    <w:lsdException w:name="Colorful List Accent 4" w:semiHidden="0" w:uiPriority="72" w:unhideWhenUsed="0"/>
+    <w:lsdException w:name="Colorful Grid Accent 4" w:semiHidden="0" w:uiPriority="73" w:unhideWhenUsed="0"/>
+    <w:lsdException w:name="Light Shading Accent 5" w:semiHidden="0" w:uiPriority="60" w:unhideWhenUsed="0"/>
+    <w:lsdException w:name="Light List Accent 5" w:semiHidden="0" w:uiPriority="61" w:unhideWhenUsed="0"/>
+    <w:lsdException w:name="Light Grid Accent 5" w:semiHidden="0" w:uiPriority="62" w:unhideWhenUsed="0"/>
+    <w:lsdException w:name="Medium Shading 1 Accent 5" w:semiHidden="0" w:uiPriority="63" w:unhideWhenUsed="0"/>
+    <w:lsdException w:name="Medium Shading 2 Accent 5" w:semiHidden="0" w:uiPriority="64" w:unhideWhenUsed="0"/>
+    <w:lsdException w:name="Medium List 1 Accent 5" w:semiHidden="0" w:uiPriority="65" w:unhideWhenUsed="0"/>
+    <w:lsdException w:name="Medium List 2 Accent 5" w:semiHidden="0" w:uiPriority="66" w:unhideWhenUsed="0"/>
+    <w:lsdException w:name="Medium Grid 1 Accent 5" w:semiHidden="0" w:uiPriority="67" w:unhideWhenUsed="0"/>
+    <w:lsdException w:name="Medium Grid 2 Accent 5" w:semiHidden="0" w:uiPriority="68" w:unhideWhenUsed="0"/>
+    <w:lsdException w:name="Medium Grid 3 Accent 5" w:semiHidden="0" w:uiPriority="69" w:unhideWhenUsed="0"/>
+    <w:lsdException w:name="Dark List Accent 5" w:semiHidden="0" w:uiPriority="70" w:unhideWhenUsed="0"/>
+    <w:lsdException w:name="Colorful Shading Accent 5" w:semiHidden="0" w:uiPriority="71" w:unhideWhenUsed="0"/>
+    <w:lsdException w:name="Colorful List Accent 5" w:semiHidden="0" w:uiPriority="72" w:unhideWhenUsed="0"/>
+    <w:lsdException w:name="Colorful Grid Accent 5" w:semiHidden="0" w:uiPriority="73" w:unhideWhenUsed="0"/>
+    <w:lsdException w:name="Light Shading Accent 6" w:semiHidden="0" w:uiPriority="60" w:unhideWhenUsed="0"/>
+    <w:lsdException w:name="Light List Accent 6" w:semiHidden="0" w:uiPriority="61" w:unhideWhenUsed="0"/>
+    <w:lsdException w:name="Light Grid Accent 6" w:semiHidden="0" w:uiPriority="62" w:unhideWhenUsed="0"/>
+    <w:lsdException w:name="Medium Shading 1 Accent 6" w:semiHidden="0" w:uiPriority="63" w:unhideWhenUsed="0"/>
+    <w:lsdException w:name="Medium Shading 2 Accent 6" w:semiHidden="0" w:uiPriority="64" w:unhideWhenUsed="0"/>
+    <w:lsdException w:name="Medium List 1 Accent 6" w:semiHidden="0" w:uiPriority="65" w:unhideWhenUsed="0"/>
+    <w:lsdException w:name="Medium List 2 Accent 6" w:semiHidden="0" w:uiPriority="66" w:unhideWhenUsed="0"/>
+    <w:lsdException w:name="Medium Grid 1 Accent 6" w:semiHidden="0" w:uiPriority="67" w:unhideWhenUsed="0"/>
+    <w:lsdException w:name="Medium Grid 2 Accent 6" w:semiHidden="0" w:uiPriority="68" w:unhideWhenUsed="0"/>
+    <w:lsdException w:name="Medium Grid 3 Accent 6" w:semiHidden="0" w:uiPriority="69" w:unhideWhenUsed="0"/>
+    <w:lsdException w:name="Dark List Accent 6" w:semiHidden="0" w:uiPriority="70" w:unhideWhenUsed="0"/>
+    <w:lsdException w:name="Colorful Shading Accent 6" w:semiHidden="0" w:uiPriority="71" w:unhideWhenUsed="0"/>
+    <w:lsdException w:name="Colorful List Accent 6" w:semiHidden="0" w:uiPriority="72" w:unhideWhenUsed="0"/>
+    <w:lsdException w:name="Colorful Grid Accent 6" w:semiHidden="0" w:uiPriority="73" w:unhideWhenUsed="0"/>
+    <w:lsdException w:name="Subtle Emphasis" w:semiHidden="0" w:uiPriority="19" w:unhideWhenUsed="0" w:qFormat="1"/>
+    <w:lsdException w:name="Intense Emphasis" w:semiHidden="0" w:uiPriority="21" w:unhideWhenUsed="0" w:qFormat="1"/>
+    <w:lsdException w:name="Subtle Reference" w:semiHidden="0" w:uiPriority="31" w:unhideWhenUsed="0" w:qFormat="1"/>
+    <w:lsdException w:name="Intense Reference" w:semiHidden="0" w:uiPriority="32" w:unhideWhenUsed="0" w:qFormat="1"/>
+    <w:lsdException w:name="Book Title" w:semiHidden="0" w:uiPriority="33" w:unhideWhenUsed="0" w:qFormat="1"/>
+    <w:lsdException w:name="Bibliography" w:uiPriority="37"/>
+    <w:lsdException w:name="TOC Heading" w:uiPriority="39" w:qFormat="1"/>
   </w:latentStyles>
   <w:style w:type="paragraph" w:default="1" w:styleId="Normal">
     <w:name w:val="Normal"/>
@@ -6600,6 +6568,535 @@
       <w:vertAlign w:val="superscript"/>
     </w:rPr>
   </w:style>
+  <w:style w:type="paragraph" w:styleId="BalloonText">
+    <w:name w:val="Balloon Text"/>
+    <w:basedOn w:val="Normal"/>
+    <w:link w:val="BalloonTextChar"/>
+    <w:uiPriority w:val="99"/>
+    <w:semiHidden/>
+    <w:unhideWhenUsed/>
+    <w:rsid w:val="008B1275"/>
+    <w:pPr>
+      <w:spacing w:line="240" w:lineRule="auto"/>
+    </w:pPr>
+    <w:rPr>
+      <w:rFonts w:ascii="Tahoma" w:hAnsi="Tahoma" w:cs="Tahoma"/>
+      <w:sz w:val="16"/>
+      <w:szCs w:val="16"/>
+    </w:rPr>
+  </w:style>
+  <w:style w:type="character" w:customStyle="1" w:styleId="BalloonTextChar">
+    <w:name w:val="Balloon Text Char"/>
+    <w:basedOn w:val="DefaultParagraphFont"/>
+    <w:link w:val="BalloonText"/>
+    <w:uiPriority w:val="99"/>
+    <w:semiHidden/>
+    <w:rsid w:val="008B1275"/>
+    <w:rPr>
+      <w:rFonts w:ascii="Tahoma" w:hAnsi="Tahoma" w:cs="Tahoma"/>
+      <w:sz w:val="16"/>
+      <w:szCs w:val="16"/>
+    </w:rPr>
+  </w:style>
+</w:styles>
+</file>
+
+<file path=word/stylesWithEffects.xml><?xml version="1.0" encoding="utf-8"?>
+<w:styles xmlns:wpc="http://schemas.microsoft.com/office/word/2010/wordprocessingCanvas" xmlns:mc="http://schemas.openxmlformats.org/markup-compatibility/2006" xmlns:o="urn:schemas-microsoft-com:office:office" xmlns:r="http://schemas.openxmlformats.org/officeDocument/2006/relationships" xmlns:m="http://schemas.openxmlformats.org/officeDocument/2006/math" xmlns:v="urn:schemas-microsoft-com:vml" xmlns:wp14="http://schemas.microsoft.com/office/word/2010/wordprocessingDrawing" xmlns:wp="http://schemas.openxmlformats.org/drawingml/2006/wordprocessingDrawing" xmlns:w10="urn:schemas-microsoft-com:office:word" xmlns:w="http://schemas.openxmlformats.org/wordprocessingml/2006/main" xmlns:w14="http://schemas.microsoft.com/office/word/2010/wordml" xmlns:wpg="http://schemas.microsoft.com/office/word/2010/wordprocessingGroup" xmlns:wpi="http://schemas.microsoft.com/office/word/2010/wordprocessingInk" xmlns:wne="http://schemas.microsoft.com/office/word/2006/wordml" xmlns:wps="http://schemas.microsoft.com/office/word/2010/wordprocessingShape" mc:Ignorable="w14 wp14">
+  <w:docDefaults>
+    <w:rPrDefault>
+      <w:rPr>
+        <w:rFonts w:ascii="Times New Roman" w:eastAsiaTheme="minorHAnsi" w:hAnsi="Times New Roman" w:cstheme="minorBidi"/>
+        <w:sz w:val="24"/>
+        <w:szCs w:val="22"/>
+        <w:lang w:val="en-US" w:eastAsia="en-US" w:bidi="ar-SA"/>
+      </w:rPr>
+    </w:rPrDefault>
+    <w:pPrDefault>
+      <w:pPr>
+        <w:spacing w:line="276" w:lineRule="auto"/>
+      </w:pPr>
+    </w:pPrDefault>
+  </w:docDefaults>
+  <w:latentStyles w:defLockedState="0" w:defUIPriority="99" w:defSemiHidden="1" w:defUnhideWhenUsed="1" w:defQFormat="0" w:count="267">
+    <w:lsdException w:name="Normal" w:semiHidden="0" w:uiPriority="0" w:unhideWhenUsed="0" w:qFormat="1"/>
+    <w:lsdException w:name="heading 1" w:semiHidden="0" w:uiPriority="9" w:unhideWhenUsed="0" w:qFormat="1"/>
+    <w:lsdException w:name="heading 2" w:uiPriority="9" w:qFormat="1"/>
+    <w:lsdException w:name="heading 3" w:uiPriority="9" w:qFormat="1"/>
+    <w:lsdException w:name="heading 4" w:uiPriority="9" w:qFormat="1"/>
+    <w:lsdException w:name="heading 5" w:uiPriority="9" w:qFormat="1"/>
+    <w:lsdException w:name="heading 6" w:uiPriority="9" w:qFormat="1"/>
+    <w:lsdException w:name="heading 7" w:uiPriority="9" w:qFormat="1"/>
+    <w:lsdException w:name="heading 8" w:uiPriority="9" w:qFormat="1"/>
+    <w:lsdException w:name="heading 9" w:uiPriority="9" w:qFormat="1"/>
+    <w:lsdException w:name="toc 1" w:uiPriority="39"/>
+    <w:lsdException w:name="toc 2" w:uiPriority="39"/>
+    <w:lsdException w:name="toc 3" w:uiPriority="39"/>
+    <w:lsdException w:name="toc 4" w:uiPriority="39"/>
+    <w:lsdException w:name="toc 5" w:uiPriority="39"/>
+    <w:lsdException w:name="toc 6" w:uiPriority="39"/>
+    <w:lsdException w:name="toc 7" w:uiPriority="39"/>
+    <w:lsdException w:name="toc 8" w:uiPriority="39"/>
+    <w:lsdException w:name="toc 9" w:uiPriority="39"/>
+    <w:lsdException w:name="caption" w:uiPriority="35" w:qFormat="1"/>
+    <w:lsdException w:name="Title" w:semiHidden="0" w:uiPriority="10" w:unhideWhenUsed="0" w:qFormat="1"/>
+    <w:lsdException w:name="Default Paragraph Font" w:uiPriority="1"/>
+    <w:lsdException w:name="Subtitle" w:semiHidden="0" w:uiPriority="11" w:unhideWhenUsed="0" w:qFormat="1"/>
+    <w:lsdException w:name="Strong" w:semiHidden="0" w:uiPriority="22" w:unhideWhenUsed="0" w:qFormat="1"/>
+    <w:lsdException w:name="Emphasis" w:semiHidden="0" w:uiPriority="20" w:unhideWhenUsed="0" w:qFormat="1"/>
+    <w:lsdException w:name="Table Grid" w:semiHidden="0" w:uiPriority="39" w:unhideWhenUsed="0"/>
+    <w:lsdException w:name="Placeholder Text" w:unhideWhenUsed="0"/>
+    <w:lsdException w:name="No Spacing" w:semiHidden="0" w:uiPriority="1" w:unhideWhenUsed="0" w:qFormat="1"/>
+    <w:lsdException w:name="Light Shading" w:semiHidden="0" w:uiPriority="60" w:unhideWhenUsed="0"/>
+    <w:lsdException w:name="Light List" w:semiHidden="0" w:uiPriority="61" w:unhideWhenUsed="0"/>
+    <w:lsdException w:name="Light Grid" w:semiHidden="0" w:uiPriority="62" w:unhideWhenUsed="0"/>
+    <w:lsdException w:name="Medium Shading 1" w:semiHidden="0" w:uiPriority="63" w:unhideWhenUsed="0"/>
+    <w:lsdException w:name="Medium Shading 2" w:semiHidden="0" w:uiPriority="64" w:unhideWhenUsed="0"/>
+    <w:lsdException w:name="Medium List 1" w:semiHidden="0" w:uiPriority="65" w:unhideWhenUsed="0"/>
+    <w:lsdException w:name="Medium List 2" w:semiHidden="0" w:uiPriority="66" w:unhideWhenUsed="0"/>
+    <w:lsdException w:name="Medium Grid 1" w:semiHidden="0" w:uiPriority="67" w:unhideWhenUsed="0"/>
+    <w:lsdException w:name="Medium Grid 2" w:semiHidden="0" w:uiPriority="68" w:unhideWhenUsed="0"/>
+    <w:lsdException w:name="Medium Grid 3" w:semiHidden="0" w:uiPriority="69" w:unhideWhenUsed="0"/>
+    <w:lsdException w:name="Dark List" w:semiHidden="0" w:uiPriority="70" w:unhideWhenUsed="0"/>
+    <w:lsdException w:name="Colorful Shading" w:semiHidden="0" w:uiPriority="71" w:unhideWhenUsed="0"/>
+    <w:lsdException w:name="Colorful List" w:semiHidden="0" w:uiPriority="72" w:unhideWhenUsed="0"/>
+    <w:lsdException w:name="Colorful Grid" w:semiHidden="0" w:uiPriority="73" w:unhideWhenUsed="0"/>
+    <w:lsdException w:name="Light Shading Accent 1" w:semiHidden="0" w:uiPriority="60" w:unhideWhenUsed="0"/>
+    <w:lsdException w:name="Light List Accent 1" w:semiHidden="0" w:uiPriority="61" w:unhideWhenUsed="0"/>
+    <w:lsdException w:name="Light Grid Accent 1" w:semiHidden="0" w:uiPriority="62" w:unhideWhenUsed="0"/>
+    <w:lsdException w:name="Medium Shading 1 Accent 1" w:semiHidden="0" w:uiPriority="63" w:unhideWhenUsed="0"/>
+    <w:lsdException w:name="Medium Shading 2 Accent 1" w:semiHidden="0" w:uiPriority="64" w:unhideWhenUsed="0"/>
+    <w:lsdException w:name="Medium List 1 Accent 1" w:semiHidden="0" w:uiPriority="65" w:unhideWhenUsed="0"/>
+    <w:lsdException w:name="Revision" w:unhideWhenUsed="0"/>
+    <w:lsdException w:name="List Paragraph" w:semiHidden="0" w:uiPriority="34" w:unhideWhenUsed="0" w:qFormat="1"/>
+    <w:lsdException w:name="Quote" w:semiHidden="0" w:uiPriority="29" w:unhideWhenUsed="0" w:qFormat="1"/>
+    <w:lsdException w:name="Intense Quote" w:semiHidden="0" w:uiPriority="30" w:unhideWhenUsed="0" w:qFormat="1"/>
+    <w:lsdException w:name="Medium List 2 Accent 1" w:semiHidden="0" w:uiPriority="66" w:unhideWhenUsed="0"/>
+    <w:lsdException w:name="Medium Grid 1 Accent 1" w:semiHidden="0" w:uiPriority="67" w:unhideWhenUsed="0"/>
+    <w:lsdException w:name="Medium Grid 2 Accent 1" w:semiHidden="0" w:uiPriority="68" w:unhideWhenUsed="0"/>
+    <w:lsdException w:name="Medium Grid 3 Accent 1" w:semiHidden="0" w:uiPriority="69" w:unhideWhenUsed="0"/>
+    <w:lsdException w:name="Dark List Accent 1" w:semiHidden="0" w:uiPriority="70" w:unhideWhenUsed="0"/>
+    <w:lsdException w:name="Colorful Shading Accent 1" w:semiHidden="0" w:uiPriority="71" w:unhideWhenUsed="0"/>
+    <w:lsdException w:name="Colorful List Accent 1" w:semiHidden="0" w:uiPriority="72" w:unhideWhenUsed="0"/>
+    <w:lsdException w:name="Colorful Grid Accent 1" w:semiHidden="0" w:uiPriority="73" w:unhideWhenUsed="0"/>
+    <w:lsdException w:name="Light Shading Accent 2" w:semiHidden="0" w:uiPriority="60" w:unhideWhenUsed="0"/>
+    <w:lsdException w:name="Light List Accent 2" w:semiHidden="0" w:uiPriority="61" w:unhideWhenUsed="0"/>
+    <w:lsdException w:name="Light Grid Accent 2" w:semiHidden="0" w:uiPriority="62" w:unhideWhenUsed="0"/>
+    <w:lsdException w:name="Medium Shading 1 Accent 2" w:semiHidden="0" w:uiPriority="63" w:unhideWhenUsed="0"/>
+    <w:lsdException w:name="Medium Shading 2 Accent 2" w:semiHidden="0" w:uiPriority="64" w:unhideWhenUsed="0"/>
+    <w:lsdException w:name="Medium List 1 Accent 2" w:semiHidden="0" w:uiPriority="65" w:unhideWhenUsed="0"/>
+    <w:lsdException w:name="Medium List 2 Accent 2" w:semiHidden="0" w:uiPriority="66" w:unhideWhenUsed="0"/>
+    <w:lsdException w:name="Medium Grid 1 Accent 2" w:semiHidden="0" w:uiPriority="67" w:unhideWhenUsed="0"/>
+    <w:lsdException w:name="Medium Grid 2 Accent 2" w:semiHidden="0" w:uiPriority="68" w:unhideWhenUsed="0"/>
+    <w:lsdException w:name="Medium Grid 3 Accent 2" w:semiHidden="0" w:uiPriority="69" w:unhideWhenUsed="0"/>
+    <w:lsdException w:name="Dark List Accent 2" w:semiHidden="0" w:uiPriority="70" w:unhideWhenUsed="0"/>
+    <w:lsdException w:name="Colorful Shading Accent 2" w:semiHidden="0" w:uiPriority="71" w:unhideWhenUsed="0"/>
+    <w:lsdException w:name="Colorful List Accent 2" w:semiHidden="0" w:uiPriority="72" w:unhideWhenUsed="0"/>
+    <w:lsdException w:name="Colorful Grid Accent 2" w:semiHidden="0" w:uiPriority="73" w:unhideWhenUsed="0"/>
+    <w:lsdException w:name="Light Shading Accent 3" w:semiHidden="0" w:uiPriority="60" w:unhideWhenUsed="0"/>
+    <w:lsdException w:name="Light List Accent 3" w:semiHidden="0" w:uiPriority="61" w:unhideWhenUsed="0"/>
+    <w:lsdException w:name="Light Grid Accent 3" w:semiHidden="0" w:uiPriority="62" w:unhideWhenUsed="0"/>
+    <w:lsdException w:name="Medium Shading 1 Accent 3" w:semiHidden="0" w:uiPriority="63" w:unhideWhenUsed="0"/>
+    <w:lsdException w:name="Medium Shading 2 Accent 3" w:semiHidden="0" w:uiPriority="64" w:unhideWhenUsed="0"/>
+    <w:lsdException w:name="Medium List 1 Accent 3" w:semiHidden="0" w:uiPriority="65" w:unhideWhenUsed="0"/>
+    <w:lsdException w:name="Medium List 2 Accent 3" w:semiHidden="0" w:uiPriority="66" w:unhideWhenUsed="0"/>
+    <w:lsdException w:name="Medium Grid 1 Accent 3" w:semiHidden="0" w:uiPriority="67" w:unhideWhenUsed="0"/>
+    <w:lsdException w:name="Medium Grid 2 Accent 3" w:semiHidden="0" w:uiPriority="68" w:unhideWhenUsed="0"/>
+    <w:lsdException w:name="Medium Grid 3 Accent 3" w:semiHidden="0" w:uiPriority="69" w:unhideWhenUsed="0"/>
+    <w:lsdException w:name="Dark List Accent 3" w:semiHidden="0" w:uiPriority="70" w:unhideWhenUsed="0"/>
+    <w:lsdException w:name="Colorful Shading Accent 3" w:semiHidden="0" w:uiPriority="71" w:unhideWhenUsed="0"/>
+    <w:lsdException w:name="Colorful List Accent 3" w:semiHidden="0" w:uiPriority="72" w:unhideWhenUsed="0"/>
+    <w:lsdException w:name="Colorful Grid Accent 3" w:semiHidden="0" w:uiPriority="73" w:unhideWhenUsed="0"/>
+    <w:lsdException w:name="Light Shading Accent 4" w:semiHidden="0" w:uiPriority="60" w:unhideWhenUsed="0"/>
+    <w:lsdException w:name="Light List Accent 4" w:semiHidden="0" w:uiPriority="61" w:unhideWhenUsed="0"/>
+    <w:lsdException w:name="Light Grid Accent 4" w:semiHidden="0" w:uiPriority="62" w:unhideWhenUsed="0"/>
+    <w:lsdException w:name="Medium Shading 1 Accent 4" w:semiHidden="0" w:uiPriority="63" w:unhideWhenUsed="0"/>
+    <w:lsdException w:name="Medium Shading 2 Accent 4" w:semiHidden="0" w:uiPriority="64" w:unhideWhenUsed="0"/>
+    <w:lsdException w:name="Medium List 1 Accent 4" w:semiHidden="0" w:uiPriority="65" w:unhideWhenUsed="0"/>
+    <w:lsdException w:name="Medium List 2 Accent 4" w:semiHidden="0" w:uiPriority="66" w:unhideWhenUsed="0"/>
+    <w:lsdException w:name="Medium Grid 1 Accent 4" w:semiHidden="0" w:uiPriority="67" w:unhideWhenUsed="0"/>
+    <w:lsdException w:name="Medium Grid 2 Accent 4" w:semiHidden="0" w:uiPriority="68" w:unhideWhenUsed="0"/>
+    <w:lsdException w:name="Medium Grid 3 Accent 4" w:semiHidden="0" w:uiPriority="69" w:unhideWhenUsed="0"/>
+    <w:lsdException w:name="Dark List Accent 4" w:semiHidden="0" w:uiPriority="70" w:unhideWhenUsed="0"/>
+    <w:lsdException w:name="Colorful Shading Accent 4" w:semiHidden="0" w:uiPriority="71" w:unhideWhenUsed="0"/>
+    <w:lsdException w:name="Colorful List Accent 4" w:semiHidden="0" w:uiPriority="72" w:unhideWhenUsed="0"/>
+    <w:lsdException w:name="Colorful Grid Accent 4" w:semiHidden="0" w:uiPriority="73" w:unhideWhenUsed="0"/>
+    <w:lsdException w:name="Light Shading Accent 5" w:semiHidden="0" w:uiPriority="60" w:unhideWhenUsed="0"/>
+    <w:lsdException w:name="Light List Accent 5" w:semiHidden="0" w:uiPriority="61" w:unhideWhenUsed="0"/>
+    <w:lsdException w:name="Light Grid Accent 5" w:semiHidden="0" w:uiPriority="62" w:unhideWhenUsed="0"/>
+    <w:lsdException w:name="Medium Shading 1 Accent 5" w:semiHidden="0" w:uiPriority="63" w:unhideWhenUsed="0"/>
+    <w:lsdException w:name="Medium Shading 2 Accent 5" w:semiHidden="0" w:uiPriority="64" w:unhideWhenUsed="0"/>
+    <w:lsdException w:name="Medium List 1 Accent 5" w:semiHidden="0" w:uiPriority="65" w:unhideWhenUsed="0"/>
+    <w:lsdException w:name="Medium List 2 Accent 5" w:semiHidden="0" w:uiPriority="66" w:unhideWhenUsed="0"/>
+    <w:lsdException w:name="Medium Grid 1 Accent 5" w:semiHidden="0" w:uiPriority="67" w:unhideWhenUsed="0"/>
+    <w:lsdException w:name="Medium Grid 2 Accent 5" w:semiHidden="0" w:uiPriority="68" w:unhideWhenUsed="0"/>
+    <w:lsdException w:name="Medium Grid 3 Accent 5" w:semiHidden="0" w:uiPriority="69" w:unhideWhenUsed="0"/>
+    <w:lsdException w:name="Dark List Accent 5" w:semiHidden="0" w:uiPriority="70" w:unhideWhenUsed="0"/>
+    <w:lsdException w:name="Colorful Shading Accent 5" w:semiHidden="0" w:uiPriority="71" w:unhideWhenUsed="0"/>
+    <w:lsdException w:name="Colorful List Accent 5" w:semiHidden="0" w:uiPriority="72" w:unhideWhenUsed="0"/>
+    <w:lsdException w:name="Colorful Grid Accent 5" w:semiHidden="0" w:uiPriority="73" w:unhideWhenUsed="0"/>
+    <w:lsdException w:name="Light Shading Accent 6" w:semiHidden="0" w:uiPriority="60" w:unhideWhenUsed="0"/>
+    <w:lsdException w:name="Light List Accent 6" w:semiHidden="0" w:uiPriority="61" w:unhideWhenUsed="0"/>
+    <w:lsdException w:name="Light Grid Accent 6" w:semiHidden="0" w:uiPriority="62" w:unhideWhenUsed="0"/>
+    <w:lsdException w:name="Medium Shading 1 Accent 6" w:semiHidden="0" w:uiPriority="63" w:unhideWhenUsed="0"/>
+    <w:lsdException w:name="Medium Shading 2 Accent 6" w:semiHidden="0" w:uiPriority="64" w:unhideWhenUsed="0"/>
+    <w:lsdException w:name="Medium List 1 Accent 6" w:semiHidden="0" w:uiPriority="65" w:unhideWhenUsed="0"/>
+    <w:lsdException w:name="Medium List 2 Accent 6" w:semiHidden="0" w:uiPriority="66" w:unhideWhenUsed="0"/>
+    <w:lsdException w:name="Medium Grid 1 Accent 6" w:semiHidden="0" w:uiPriority="67" w:unhideWhenUsed="0"/>
+    <w:lsdException w:name="Medium Grid 2 Accent 6" w:semiHidden="0" w:uiPriority="68" w:unhideWhenUsed="0"/>
+    <w:lsdException w:name="Medium Grid 3 Accent 6" w:semiHidden="0" w:uiPriority="69" w:unhideWhenUsed="0"/>
+    <w:lsdException w:name="Dark List Accent 6" w:semiHidden="0" w:uiPriority="70" w:unhideWhenUsed="0"/>
+    <w:lsdException w:name="Colorful Shading Accent 6" w:semiHidden="0" w:uiPriority="71" w:unhideWhenUsed="0"/>
+    <w:lsdException w:name="Colorful List Accent 6" w:semiHidden="0" w:uiPriority="72" w:unhideWhenUsed="0"/>
+    <w:lsdException w:name="Colorful Grid Accent 6" w:semiHidden="0" w:uiPriority="73" w:unhideWhenUsed="0"/>
+    <w:lsdException w:name="Subtle Emphasis" w:semiHidden="0" w:uiPriority="19" w:unhideWhenUsed="0" w:qFormat="1"/>
+    <w:lsdException w:name="Intense Emphasis" w:semiHidden="0" w:uiPriority="21" w:unhideWhenUsed="0" w:qFormat="1"/>
+    <w:lsdException w:name="Subtle Reference" w:semiHidden="0" w:uiPriority="31" w:unhideWhenUsed="0" w:qFormat="1"/>
+    <w:lsdException w:name="Intense Reference" w:semiHidden="0" w:uiPriority="32" w:unhideWhenUsed="0" w:qFormat="1"/>
+    <w:lsdException w:name="Book Title" w:semiHidden="0" w:uiPriority="33" w:unhideWhenUsed="0" w:qFormat="1"/>
+    <w:lsdException w:name="Bibliography" w:uiPriority="37"/>
+    <w:lsdException w:name="TOC Heading" w:uiPriority="39" w:qFormat="1"/>
+  </w:latentStyles>
+  <w:style w:type="paragraph" w:default="1" w:styleId="Normal">
+    <w:name w:val="Normal"/>
+    <w:qFormat/>
+    <w:rsid w:val="00454E70"/>
+    <w:pPr>
+      <w:jc w:val="both"/>
+    </w:pPr>
+  </w:style>
+  <w:style w:type="paragraph" w:styleId="Heading1">
+    <w:name w:val="heading 1"/>
+    <w:basedOn w:val="Normal"/>
+    <w:next w:val="Normal"/>
+    <w:link w:val="Heading1Char"/>
+    <w:uiPriority w:val="9"/>
+    <w:qFormat/>
+    <w:rsid w:val="00997614"/>
+    <w:pPr>
+      <w:keepNext/>
+      <w:keepLines/>
+      <w:numPr>
+        <w:numId w:val="2"/>
+      </w:numPr>
+      <w:outlineLvl w:val="0"/>
+    </w:pPr>
+    <w:rPr>
+      <w:rFonts w:eastAsiaTheme="majorEastAsia" w:cstheme="majorBidi"/>
+      <w:b/>
+      <w:sz w:val="32"/>
+      <w:szCs w:val="32"/>
+    </w:rPr>
+  </w:style>
+  <w:style w:type="paragraph" w:styleId="Heading2">
+    <w:name w:val="heading 2"/>
+    <w:basedOn w:val="Normal"/>
+    <w:next w:val="Normal"/>
+    <w:link w:val="Heading2Char"/>
+    <w:uiPriority w:val="9"/>
+    <w:unhideWhenUsed/>
+    <w:qFormat/>
+    <w:rsid w:val="00997614"/>
+    <w:pPr>
+      <w:keepNext/>
+      <w:keepLines/>
+      <w:numPr>
+        <w:ilvl w:val="1"/>
+        <w:numId w:val="2"/>
+      </w:numPr>
+      <w:ind w:left="432"/>
+      <w:outlineLvl w:val="1"/>
+    </w:pPr>
+    <w:rPr>
+      <w:rFonts w:eastAsiaTheme="majorEastAsia" w:cstheme="majorBidi"/>
+      <w:b/>
+      <w:sz w:val="26"/>
+      <w:szCs w:val="26"/>
+    </w:rPr>
+  </w:style>
+  <w:style w:type="paragraph" w:styleId="Heading3">
+    <w:name w:val="heading 3"/>
+    <w:basedOn w:val="Heading2"/>
+    <w:next w:val="Normal"/>
+    <w:link w:val="Heading3Char"/>
+    <w:uiPriority w:val="9"/>
+    <w:unhideWhenUsed/>
+    <w:qFormat/>
+    <w:rsid w:val="00997614"/>
+    <w:pPr>
+      <w:numPr>
+        <w:ilvl w:val="2"/>
+      </w:numPr>
+      <w:ind w:left="504"/>
+      <w:outlineLvl w:val="2"/>
+    </w:pPr>
+  </w:style>
+  <w:style w:type="character" w:default="1" w:styleId="DefaultParagraphFont">
+    <w:name w:val="Default Paragraph Font"/>
+    <w:uiPriority w:val="1"/>
+    <w:semiHidden/>
+    <w:unhideWhenUsed/>
+  </w:style>
+  <w:style w:type="table" w:default="1" w:styleId="TableNormal">
+    <w:name w:val="Normal Table"/>
+    <w:uiPriority w:val="99"/>
+    <w:semiHidden/>
+    <w:unhideWhenUsed/>
+    <w:tblPr>
+      <w:tblInd w:w="0" w:type="dxa"/>
+      <w:tblCellMar>
+        <w:top w:w="0" w:type="dxa"/>
+        <w:left w:w="108" w:type="dxa"/>
+        <w:bottom w:w="0" w:type="dxa"/>
+        <w:right w:w="108" w:type="dxa"/>
+      </w:tblCellMar>
+    </w:tblPr>
+  </w:style>
+  <w:style w:type="numbering" w:default="1" w:styleId="NoList">
+    <w:name w:val="No List"/>
+    <w:uiPriority w:val="99"/>
+    <w:semiHidden/>
+    <w:unhideWhenUsed/>
+  </w:style>
+  <w:style w:type="character" w:customStyle="1" w:styleId="Heading1Char">
+    <w:name w:val="Heading 1 Char"/>
+    <w:basedOn w:val="DefaultParagraphFont"/>
+    <w:link w:val="Heading1"/>
+    <w:uiPriority w:val="9"/>
+    <w:rsid w:val="00997614"/>
+    <w:rPr>
+      <w:rFonts w:eastAsiaTheme="majorEastAsia" w:cstheme="majorBidi"/>
+      <w:b/>
+      <w:sz w:val="32"/>
+      <w:szCs w:val="32"/>
+    </w:rPr>
+  </w:style>
+  <w:style w:type="character" w:customStyle="1" w:styleId="Heading2Char">
+    <w:name w:val="Heading 2 Char"/>
+    <w:basedOn w:val="DefaultParagraphFont"/>
+    <w:link w:val="Heading2"/>
+    <w:uiPriority w:val="9"/>
+    <w:rsid w:val="00997614"/>
+    <w:rPr>
+      <w:rFonts w:eastAsiaTheme="majorEastAsia" w:cstheme="majorBidi"/>
+      <w:b/>
+      <w:sz w:val="26"/>
+      <w:szCs w:val="26"/>
+    </w:rPr>
+  </w:style>
+  <w:style w:type="paragraph" w:styleId="NoSpacing">
+    <w:name w:val="No Spacing"/>
+    <w:uiPriority w:val="1"/>
+    <w:qFormat/>
+    <w:rsid w:val="00997614"/>
+    <w:pPr>
+      <w:spacing w:line="240" w:lineRule="auto"/>
+    </w:pPr>
+  </w:style>
+  <w:style w:type="character" w:customStyle="1" w:styleId="Heading3Char">
+    <w:name w:val="Heading 3 Char"/>
+    <w:basedOn w:val="DefaultParagraphFont"/>
+    <w:link w:val="Heading3"/>
+    <w:uiPriority w:val="9"/>
+    <w:rsid w:val="00997614"/>
+    <w:rPr>
+      <w:rFonts w:eastAsiaTheme="majorEastAsia" w:cstheme="majorBidi"/>
+      <w:b/>
+      <w:sz w:val="26"/>
+      <w:szCs w:val="26"/>
+    </w:rPr>
+  </w:style>
+  <w:style w:type="paragraph" w:styleId="Bibliography">
+    <w:name w:val="Bibliography"/>
+    <w:basedOn w:val="Normal"/>
+    <w:next w:val="Normal"/>
+    <w:uiPriority w:val="37"/>
+    <w:unhideWhenUsed/>
+    <w:rsid w:val="00516AD5"/>
+  </w:style>
+  <w:style w:type="paragraph" w:styleId="ListParagraph">
+    <w:name w:val="List Paragraph"/>
+    <w:basedOn w:val="Normal"/>
+    <w:uiPriority w:val="34"/>
+    <w:qFormat/>
+    <w:rsid w:val="00516AD5"/>
+    <w:pPr>
+      <w:ind w:left="720"/>
+      <w:contextualSpacing/>
+    </w:pPr>
+  </w:style>
+  <w:style w:type="character" w:styleId="PlaceholderText">
+    <w:name w:val="Placeholder Text"/>
+    <w:basedOn w:val="DefaultParagraphFont"/>
+    <w:uiPriority w:val="99"/>
+    <w:semiHidden/>
+    <w:rsid w:val="007516E3"/>
+    <w:rPr>
+      <w:color w:val="808080"/>
+    </w:rPr>
+  </w:style>
+  <w:style w:type="paragraph" w:styleId="Caption">
+    <w:name w:val="caption"/>
+    <w:basedOn w:val="Normal"/>
+    <w:next w:val="Normal"/>
+    <w:uiPriority w:val="35"/>
+    <w:unhideWhenUsed/>
+    <w:qFormat/>
+    <w:rsid w:val="007516E3"/>
+    <w:pPr>
+      <w:spacing w:after="200" w:line="240" w:lineRule="auto"/>
+    </w:pPr>
+    <w:rPr>
+      <w:i/>
+      <w:iCs/>
+      <w:color w:val="44546A" w:themeColor="text2"/>
+      <w:sz w:val="18"/>
+      <w:szCs w:val="18"/>
+    </w:rPr>
+  </w:style>
+  <w:style w:type="table" w:styleId="TableGrid">
+    <w:name w:val="Table Grid"/>
+    <w:basedOn w:val="TableNormal"/>
+    <w:uiPriority w:val="39"/>
+    <w:rsid w:val="00277433"/>
+    <w:pPr>
+      <w:spacing w:line="240" w:lineRule="auto"/>
+    </w:pPr>
+    <w:tblPr>
+      <w:tblBorders>
+        <w:top w:val="single" w:sz="4" w:space="0" w:color="auto"/>
+        <w:left w:val="single" w:sz="4" w:space="0" w:color="auto"/>
+        <w:bottom w:val="single" w:sz="4" w:space="0" w:color="auto"/>
+        <w:right w:val="single" w:sz="4" w:space="0" w:color="auto"/>
+        <w:insideH w:val="single" w:sz="4" w:space="0" w:color="auto"/>
+        <w:insideV w:val="single" w:sz="4" w:space="0" w:color="auto"/>
+      </w:tblBorders>
+    </w:tblPr>
+  </w:style>
+  <w:style w:type="paragraph" w:styleId="Header">
+    <w:name w:val="header"/>
+    <w:basedOn w:val="Normal"/>
+    <w:link w:val="HeaderChar"/>
+    <w:uiPriority w:val="99"/>
+    <w:unhideWhenUsed/>
+    <w:rsid w:val="004D294E"/>
+    <w:pPr>
+      <w:tabs>
+        <w:tab w:val="center" w:pos="4680"/>
+        <w:tab w:val="right" w:pos="9360"/>
+      </w:tabs>
+      <w:spacing w:line="240" w:lineRule="auto"/>
+    </w:pPr>
+  </w:style>
+  <w:style w:type="character" w:customStyle="1" w:styleId="HeaderChar">
+    <w:name w:val="Header Char"/>
+    <w:basedOn w:val="DefaultParagraphFont"/>
+    <w:link w:val="Header"/>
+    <w:uiPriority w:val="99"/>
+    <w:rsid w:val="004D294E"/>
+  </w:style>
+  <w:style w:type="paragraph" w:styleId="Footer">
+    <w:name w:val="footer"/>
+    <w:basedOn w:val="Normal"/>
+    <w:link w:val="FooterChar"/>
+    <w:uiPriority w:val="99"/>
+    <w:unhideWhenUsed/>
+    <w:rsid w:val="004D294E"/>
+    <w:pPr>
+      <w:tabs>
+        <w:tab w:val="center" w:pos="4680"/>
+        <w:tab w:val="right" w:pos="9360"/>
+      </w:tabs>
+      <w:spacing w:line="240" w:lineRule="auto"/>
+    </w:pPr>
+  </w:style>
+  <w:style w:type="character" w:customStyle="1" w:styleId="FooterChar">
+    <w:name w:val="Footer Char"/>
+    <w:basedOn w:val="DefaultParagraphFont"/>
+    <w:link w:val="Footer"/>
+    <w:uiPriority w:val="99"/>
+    <w:rsid w:val="004D294E"/>
+  </w:style>
+  <w:style w:type="character" w:styleId="Hyperlink">
+    <w:name w:val="Hyperlink"/>
+    <w:basedOn w:val="DefaultParagraphFont"/>
+    <w:uiPriority w:val="99"/>
+    <w:unhideWhenUsed/>
+    <w:rsid w:val="009A729B"/>
+    <w:rPr>
+      <w:color w:val="0563C1" w:themeColor="hyperlink"/>
+      <w:u w:val="single"/>
+    </w:rPr>
+  </w:style>
+  <w:style w:type="paragraph" w:styleId="EndnoteText">
+    <w:name w:val="endnote text"/>
+    <w:basedOn w:val="Normal"/>
+    <w:link w:val="EndnoteTextChar"/>
+    <w:uiPriority w:val="99"/>
+    <w:semiHidden/>
+    <w:unhideWhenUsed/>
+    <w:rsid w:val="002530C0"/>
+    <w:pPr>
+      <w:spacing w:line="240" w:lineRule="auto"/>
+    </w:pPr>
+    <w:rPr>
+      <w:sz w:val="20"/>
+      <w:szCs w:val="20"/>
+    </w:rPr>
+  </w:style>
+  <w:style w:type="character" w:customStyle="1" w:styleId="EndnoteTextChar">
+    <w:name w:val="Endnote Text Char"/>
+    <w:basedOn w:val="DefaultParagraphFont"/>
+    <w:link w:val="EndnoteText"/>
+    <w:uiPriority w:val="99"/>
+    <w:semiHidden/>
+    <w:rsid w:val="002530C0"/>
+    <w:rPr>
+      <w:sz w:val="20"/>
+      <w:szCs w:val="20"/>
+    </w:rPr>
+  </w:style>
+  <w:style w:type="character" w:styleId="EndnoteReference">
+    <w:name w:val="endnote reference"/>
+    <w:basedOn w:val="DefaultParagraphFont"/>
+    <w:uiPriority w:val="99"/>
+    <w:semiHidden/>
+    <w:unhideWhenUsed/>
+    <w:rsid w:val="002530C0"/>
+    <w:rPr>
+      <w:vertAlign w:val="superscript"/>
+    </w:rPr>
+  </w:style>
+  <w:style w:type="paragraph" w:styleId="BalloonText">
+    <w:name w:val="Balloon Text"/>
+    <w:basedOn w:val="Normal"/>
+    <w:link w:val="BalloonTextChar"/>
+    <w:uiPriority w:val="99"/>
+    <w:semiHidden/>
+    <w:unhideWhenUsed/>
+    <w:rsid w:val="008B1275"/>
+    <w:pPr>
+      <w:spacing w:line="240" w:lineRule="auto"/>
+    </w:pPr>
+    <w:rPr>
+      <w:rFonts w:ascii="Tahoma" w:hAnsi="Tahoma" w:cs="Tahoma"/>
+      <w:sz w:val="16"/>
+      <w:szCs w:val="16"/>
+    </w:rPr>
+  </w:style>
+  <w:style w:type="character" w:customStyle="1" w:styleId="BalloonTextChar">
+    <w:name w:val="Balloon Text Char"/>
+    <w:basedOn w:val="DefaultParagraphFont"/>
+    <w:link w:val="BalloonText"/>
+    <w:uiPriority w:val="99"/>
+    <w:semiHidden/>
+    <w:rsid w:val="008B1275"/>
+    <w:rPr>
+      <w:rFonts w:ascii="Tahoma" w:hAnsi="Tahoma" w:cs="Tahoma"/>
+      <w:sz w:val="16"/>
+      <w:szCs w:val="16"/>
+    </w:rPr>
+  </w:style>
 </w:styles>
 </file>
 
@@ -6858,14 +7355,14 @@
   <a:extraClrSchemeLst/>
   <a:extLst>
     <a:ext uri="{05A4C25C-085E-4340-85A3-A5531E510DB2}">
-      <thm15:themeFamily xmlns:thm15="http://schemas.microsoft.com/office/thememl/2012/main" name="Office Theme" id="{62F939B6-93AF-4DB8-9C6B-D6C7DFDC589F}" vid="{4A3C46E8-61CC-4603-A589-7422A47A8E4A}"/>
+      <thm15:themeFamily xmlns:thm15="http://schemas.microsoft.com/office/thememl/2012/main" xmlns="" name="Office Theme" id="{62F939B6-93AF-4DB8-9C6B-D6C7DFDC589F}" vid="{4A3C46E8-61CC-4603-A589-7422A47A8E4A}"/>
     </a:ext>
   </a:extLst>
 </a:theme>
 </file>
 
 <file path=customXml/item1.xml><?xml version="1.0" encoding="utf-8"?>
-<b:Sources xmlns:b="http://schemas.openxmlformats.org/officeDocument/2006/bibliography" xmlns="http://schemas.openxmlformats.org/officeDocument/2006/bibliography" SelectedStyle="\APASixthEditionOfficeOnline.xsl" StyleName="APA" Version="6">
+<b:Sources xmlns:b="http://schemas.openxmlformats.org/officeDocument/2006/bibliography" xmlns="http://schemas.openxmlformats.org/officeDocument/2006/bibliography" SelectedStyle="\IEEE2006OfficeOnline.xsl" StyleName="IEEE 2006" Version="6">
   <b:Source>
     <b:Tag>BCS08</b:Tag>
     <b:SourceType>Report</b:SourceType>
@@ -6937,7 +7434,7 @@
 </file>
 
 <file path=customXml/itemProps1.xml><?xml version="1.0" encoding="utf-8"?>
-<ds:datastoreItem xmlns:ds="http://schemas.openxmlformats.org/officeDocument/2006/customXml" ds:itemID="{84A5E9E3-2630-4052-8396-2A5A9053C5C7}">
+<ds:datastoreItem xmlns:ds="http://schemas.openxmlformats.org/officeDocument/2006/customXml" ds:itemID="{19139C80-0561-4770-B6AA-D4D6C3AEBBFE}">
   <ds:schemaRefs>
     <ds:schemaRef ds:uri="http://schemas.openxmlformats.org/officeDocument/2006/bibliography"/>
   </ds:schemaRefs>

</xml_diff>